<commit_message>
fix html linter errors
</commit_message>
<xml_diff>
--- a/html/documents/Tom Cocozzello Resume.docx
+++ b/html/documents/Tom Cocozzello Resume.docx
@@ -1,6 +1,6 @@
 
 <file path=word/document.xml><?xml version="1.0" encoding="utf-8"?>
-<w:document xmlns:wpc="http://schemas.microsoft.com/office/word/2010/wordprocessingCanvas" xmlns:mc="http://schemas.openxmlformats.org/markup-compatibility/2006" xmlns:o="urn:schemas-microsoft-com:office:office" xmlns:r="http://schemas.openxmlformats.org/officeDocument/2006/relationships" xmlns:m="http://schemas.openxmlformats.org/officeDocument/2006/math" xmlns:v="urn:schemas-microsoft-com:vml" xmlns:wp14="http://schemas.microsoft.com/office/word/2010/wordprocessingDrawing" xmlns:wp="http://schemas.openxmlformats.org/drawingml/2006/wordprocessingDrawing" xmlns:w10="urn:schemas-microsoft-com:office:word" xmlns:w="http://schemas.openxmlformats.org/wordprocessingml/2006/main" xmlns:w14="http://schemas.microsoft.com/office/word/2010/wordml" xmlns:w15="http://schemas.microsoft.com/office/word/2012/wordml" xmlns:wpg="http://schemas.microsoft.com/office/word/2010/wordprocessingGroup" xmlns:wpi="http://schemas.microsoft.com/office/word/2010/wordprocessingInk" xmlns:wne="http://schemas.microsoft.com/office/word/2006/wordml" xmlns:wps="http://schemas.microsoft.com/office/word/2010/wordprocessingShape" mc:Ignorable="w14 w15 wp14">
+<w:document xmlns:wpc="http://schemas.microsoft.com/office/word/2010/wordprocessingCanvas" xmlns:mc="http://schemas.openxmlformats.org/markup-compatibility/2006" xmlns:o="urn:schemas-microsoft-com:office:office" xmlns:r="http://schemas.openxmlformats.org/officeDocument/2006/relationships" xmlns:m="http://schemas.openxmlformats.org/officeDocument/2006/math" xmlns:v="urn:schemas-microsoft-com:vml" xmlns:wp14="http://schemas.microsoft.com/office/word/2010/wordprocessingDrawing" xmlns:wp="http://schemas.openxmlformats.org/drawingml/2006/wordprocessingDrawing" xmlns:w10="urn:schemas-microsoft-com:office:word" xmlns:w="http://schemas.openxmlformats.org/wordprocessingml/2006/main" xmlns:w14="http://schemas.microsoft.com/office/word/2010/wordml" xmlns:wpg="http://schemas.microsoft.com/office/word/2010/wordprocessingGroup" xmlns:wpi="http://schemas.microsoft.com/office/word/2010/wordprocessingInk" xmlns:wne="http://schemas.microsoft.com/office/word/2006/wordml" xmlns:wps="http://schemas.microsoft.com/office/word/2010/wordprocessingShape" mc:Ignorable="w14 wp14">
   <w:body>
     <w:p>
       <w:pPr>
@@ -55,36 +55,7 @@
           <w:rFonts w:ascii="Times New Roman" w:hAnsi="Times New Roman" w:cs="Times New Roman"/>
           <w:sz w:val="24"/>
         </w:rPr>
-        <w:t xml:space="preserve">1820 Dakota Drive </w:t>
-      </w:r>
-      <w:r>
-        <w:rPr>
-          <w:rFonts w:ascii="Times New Roman" w:hAnsi="Times New Roman" w:cs="Times New Roman"/>
-          <w:sz w:val="24"/>
-        </w:rPr>
-        <w:t>North Apt</w:t>
-      </w:r>
-      <w:r>
-        <w:rPr>
-          <w:rFonts w:ascii="Times New Roman" w:hAnsi="Times New Roman" w:cs="Times New Roman"/>
-          <w:sz w:val="24"/>
-        </w:rPr>
-        <w:t>. 308</w:t>
-      </w:r>
-      <w:r>
-        <w:rPr>
-          <w:rFonts w:ascii="Times New Roman" w:hAnsi="Times New Roman" w:cs="Times New Roman"/>
-          <w:sz w:val="24"/>
-        </w:rPr>
-        <w:t xml:space="preserve">                                                                                            </w:t>
-      </w:r>
-      <w:r>
-        <w:rPr>
-          <w:rFonts w:ascii="Times New Roman" w:hAnsi="Times New Roman" w:cs="Times New Roman"/>
-          <w:sz w:val="24"/>
-        </w:rPr>
-        <w:tab/>
-        <w:t xml:space="preserve">  </w:t>
+        <w:t xml:space="preserve">3025 Avalon Cove Court NW                                                                                                          </w:t>
       </w:r>
       <w:r>
         <w:rPr>
@@ -106,37 +77,136 @@
       <w:r>
         <w:rPr>
           <w:rFonts w:ascii="Times New Roman" w:hAnsi="Times New Roman" w:cs="Times New Roman"/>
-          <w:sz w:val="24"/>
-        </w:rPr>
-        <w:t xml:space="preserve">Fargo, ND </w:t>
-      </w:r>
-      <w:r>
-        <w:rPr>
-          <w:rFonts w:ascii="Times New Roman" w:hAnsi="Times New Roman" w:cs="Times New Roman"/>
-          <w:sz w:val="24"/>
-        </w:rPr>
-        <w:t>58102                                                                                        </w:t>
-      </w:r>
-      <w:r>
-        <w:rPr>
-          <w:rFonts w:ascii="Times New Roman" w:hAnsi="Times New Roman" w:cs="Times New Roman"/>
-          <w:sz w:val="24"/>
-        </w:rPr>
-        <w:t xml:space="preserve">          </w:t>
-      </w:r>
-      <w:r>
-        <w:rPr>
-          <w:rFonts w:ascii="Times New Roman" w:hAnsi="Times New Roman" w:cs="Times New Roman"/>
-          <w:sz w:val="24"/>
-        </w:rPr>
-        <w:t>thomas.cocozzello@gmail</w:t>
-      </w:r>
-      <w:r>
-        <w:rPr>
-          <w:rFonts w:ascii="Times New Roman" w:hAnsi="Times New Roman" w:cs="Times New Roman"/>
-          <w:sz w:val="24"/>
-        </w:rPr>
-        <w:t>.com</w:t>
+          <w:noProof/>
+          <w:sz w:val="24"/>
+        </w:rPr>
+        <mc:AlternateContent>
+          <mc:Choice Requires="wps">
+            <w:drawing>
+              <wp:anchor distT="45720" distB="45720" distL="114300" distR="114300" simplePos="0" relativeHeight="251659264" behindDoc="0" locked="0" layoutInCell="1" allowOverlap="1" wp14:anchorId="3086DFB8" wp14:editId="7681A6B8">
+                <wp:simplePos x="0" y="0"/>
+                <wp:positionH relativeFrom="column">
+                  <wp:posOffset>5535071</wp:posOffset>
+                </wp:positionH>
+                <wp:positionV relativeFrom="paragraph">
+                  <wp:posOffset>129738</wp:posOffset>
+                </wp:positionV>
+                <wp:extent cx="1603169" cy="268605"/>
+                <wp:effectExtent l="0" t="0" r="0" b="0"/>
+                <wp:wrapNone/>
+                <wp:docPr id="217" name="Text Box 2"/>
+                <wp:cNvGraphicFramePr>
+                  <a:graphicFrameLocks xmlns:a="http://schemas.openxmlformats.org/drawingml/2006/main"/>
+                </wp:cNvGraphicFramePr>
+                <a:graphic xmlns:a="http://schemas.openxmlformats.org/drawingml/2006/main">
+                  <a:graphicData uri="http://schemas.microsoft.com/office/word/2010/wordprocessingShape">
+                    <wps:wsp>
+                      <wps:cNvSpPr txBox="1">
+                        <a:spLocks noChangeArrowheads="1"/>
+                      </wps:cNvSpPr>
+                      <wps:spPr bwMode="auto">
+                        <a:xfrm>
+                          <a:off x="0" y="0"/>
+                          <a:ext cx="1603169" cy="268605"/>
+                        </a:xfrm>
+                        <a:prstGeom prst="rect">
+                          <a:avLst/>
+                        </a:prstGeom>
+                        <a:noFill/>
+                        <a:ln w="9525">
+                          <a:noFill/>
+                          <a:miter lim="800000"/>
+                          <a:headEnd/>
+                          <a:tailEnd/>
+                        </a:ln>
+                      </wps:spPr>
+                      <wps:txbx>
+                        <w:txbxContent>
+                          <w:p>
+                            <w:r>
+                              <w:rPr>
+                                <w:rFonts w:ascii="Times New Roman" w:hAnsi="Times New Roman" w:cs="Times New Roman"/>
+                                <w:sz w:val="24"/>
+                              </w:rPr>
+                              <w:t>www.cocozzello.com</w:t>
+                            </w:r>
+                          </w:p>
+                        </w:txbxContent>
+                      </wps:txbx>
+                      <wps:bodyPr rot="0" vert="horz" wrap="square" lIns="91440" tIns="45720" rIns="91440" bIns="45720" anchor="t" anchorCtr="0">
+                        <a:noAutofit/>
+                      </wps:bodyPr>
+                    </wps:wsp>
+                  </a:graphicData>
+                </a:graphic>
+                <wp14:sizeRelH relativeFrom="margin">
+                  <wp14:pctWidth>0</wp14:pctWidth>
+                </wp14:sizeRelH>
+                <wp14:sizeRelV relativeFrom="margin">
+                  <wp14:pctHeight>0</wp14:pctHeight>
+                </wp14:sizeRelV>
+              </wp:anchor>
+            </w:drawing>
+          </mc:Choice>
+          <mc:Fallback>
+            <w:pict>
+              <v:shapetype id="_x0000_t202" coordsize="21600,21600" o:spt="202" path="m,l,21600r21600,l21600,xe">
+                <v:stroke joinstyle="miter"/>
+                <v:path gradientshapeok="t" o:connecttype="rect"/>
+              </v:shapetype>
+              <v:shape id="Text Box 2" o:spid="_x0000_s1026" type="#_x0000_t202" style="position:absolute;left:0;text-align:left;margin-left:435.85pt;margin-top:10.2pt;width:126.25pt;height:21.15pt;z-index:251659264;visibility:visible;mso-wrap-style:square;mso-width-percent:0;mso-height-percent:0;mso-wrap-distance-left:9pt;mso-wrap-distance-top:3.6pt;mso-wrap-distance-right:9pt;mso-wrap-distance-bottom:3.6pt;mso-position-horizontal:absolute;mso-position-horizontal-relative:text;mso-position-vertical:absolute;mso-position-vertical-relative:text;mso-width-percent:0;mso-height-percent:0;mso-width-relative:margin;mso-height-relative:margin;v-text-anchor:top" o:gfxdata="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" filled="f" stroked="f">
+                <v:textbox>
+                  <w:txbxContent>
+                    <w:p>
+                      <w:r>
+                        <w:rPr>
+                          <w:rFonts w:ascii="Times New Roman" w:hAnsi="Times New Roman" w:cs="Times New Roman"/>
+                          <w:sz w:val="24"/>
+                        </w:rPr>
+                        <w:t>www.cocozzello.com</w:t>
+                      </w:r>
+                    </w:p>
+                  </w:txbxContent>
+                </v:textbox>
+              </v:shape>
+            </w:pict>
+          </mc:Fallback>
+        </mc:AlternateContent>
+      </w:r>
+      <w:r>
+        <w:rPr>
+          <w:rFonts w:ascii="Times New Roman" w:hAnsi="Times New Roman" w:cs="Times New Roman"/>
+          <w:sz w:val="24"/>
+        </w:rPr>
+        <w:t>Rochester, MN</w:t>
+      </w:r>
+      <w:r>
+        <w:rPr>
+          <w:rFonts w:ascii="Times New Roman" w:hAnsi="Times New Roman" w:cs="Times New Roman"/>
+          <w:sz w:val="24"/>
+        </w:rPr>
+        <w:t xml:space="preserve"> 55901</w:t>
+      </w:r>
+      <w:r>
+        <w:rPr>
+          <w:rFonts w:ascii="Times New Roman" w:hAnsi="Times New Roman" w:cs="Times New Roman"/>
+          <w:sz w:val="24"/>
+        </w:rPr>
+        <w:t xml:space="preserve">                                                                                        </w:t>
+      </w:r>
+      <w:r>
+        <w:rPr>
+          <w:rFonts w:ascii="Times New Roman" w:hAnsi="Times New Roman" w:cs="Times New Roman"/>
+          <w:sz w:val="24"/>
+        </w:rPr>
+        <w:t xml:space="preserve">   </w:t>
+      </w:r>
+      <w:r>
+        <w:rPr>
+          <w:rFonts w:ascii="Times New Roman" w:hAnsi="Times New Roman" w:cs="Times New Roman"/>
+          <w:sz w:val="24"/>
+        </w:rPr>
+        <w:t>thomas.cocozzello@gmail.com</w:t>
       </w:r>
     </w:p>
     <w:p>
@@ -145,7 +215,7 @@
         <w:ind w:left="360"/>
         <w:rPr>
           <w:rFonts w:ascii="Times New Roman" w:hAnsi="Times New Roman" w:cs="Times New Roman"/>
-          <w:sz w:val="8"/>
+          <w:sz w:val="10"/>
         </w:rPr>
       </w:pPr>
     </w:p>
@@ -263,6 +333,23 @@
           <w:szCs w:val="24"/>
         </w:rPr>
         <w:tab/>
+      </w:r>
+      <w:r>
+        <w:rPr>
+          <w:rFonts w:ascii="Times New Roman" w:hAnsi="Times New Roman" w:cs="Times New Roman"/>
+          <w:b/>
+          <w:sz w:val="24"/>
+          <w:szCs w:val="24"/>
+        </w:rPr>
+        <w:t xml:space="preserve"> </w:t>
+      </w:r>
+      <w:r>
+        <w:rPr>
+          <w:rFonts w:ascii="Times New Roman" w:hAnsi="Times New Roman" w:cs="Times New Roman"/>
+          <w:b/>
+          <w:sz w:val="24"/>
+          <w:szCs w:val="24"/>
+        </w:rPr>
         <w:t xml:space="preserve"> </w:t>
       </w:r>
       <w:r>
@@ -374,6 +461,14 @@
           <w:sz w:val="24"/>
           <w:szCs w:val="24"/>
         </w:rPr>
+        <w:t xml:space="preserve">  </w:t>
+      </w:r>
+      <w:r>
+        <w:rPr>
+          <w:rFonts w:ascii="Times New Roman" w:hAnsi="Times New Roman" w:cs="Times New Roman"/>
+          <w:sz w:val="24"/>
+          <w:szCs w:val="24"/>
+        </w:rPr>
         <w:t xml:space="preserve">   </w:t>
       </w:r>
       <w:r>
@@ -436,6 +531,8 @@
         </w:rPr>
         <w:t>nformation Systems</w:t>
       </w:r>
+      <w:bookmarkStart w:id="0" w:name="_GoBack"/>
+      <w:bookmarkEnd w:id="0"/>
     </w:p>
     <w:p>
       <w:pPr>
@@ -466,8 +563,12 @@
         <w:rPr>
           <w:rFonts w:ascii="Times New Roman" w:hAnsi="Times New Roman" w:cs="Times New Roman"/>
           <w:b/>
-          <w:sz w:val="24"/>
-          <w:szCs w:val="24"/>
+          <w:color w:val="FFFFFF" w:themeColor="background1"/>
+          <w:sz w:val="24"/>
+          <w:szCs w:val="24"/>
+          <w14:textFill>
+            <w14:noFill/>
+          </w14:textFill>
         </w:rPr>
       </w:pPr>
       <w:proofErr w:type="spellStart"/>
@@ -478,16 +579,7 @@
           <w:sz w:val="24"/>
           <w:szCs w:val="24"/>
         </w:rPr>
-        <w:t>Norma</w:t>
-      </w:r>
-      <w:r>
-        <w:rPr>
-          <w:rFonts w:ascii="Times New Roman" w:hAnsi="Times New Roman" w:cs="Times New Roman"/>
-          <w:b/>
-          <w:sz w:val="24"/>
-          <w:szCs w:val="24"/>
-        </w:rPr>
-        <w:t>ndale</w:t>
+        <w:t>Normandale</w:t>
       </w:r>
       <w:proofErr w:type="spellEnd"/>
       <w:r>
@@ -552,7 +644,25 @@
           <w:szCs w:val="24"/>
         </w:rPr>
         <w:tab/>
-        <w:t xml:space="preserve">       </w:t>
+        <w:t xml:space="preserve">      </w:t>
+      </w:r>
+      <w:r>
+        <w:rPr>
+          <w:rFonts w:ascii="Times New Roman" w:hAnsi="Times New Roman" w:cs="Times New Roman"/>
+          <w:b/>
+          <w:sz w:val="24"/>
+          <w:szCs w:val="24"/>
+        </w:rPr>
+        <w:t xml:space="preserve"> </w:t>
+      </w:r>
+      <w:r>
+        <w:rPr>
+          <w:rFonts w:ascii="Times New Roman" w:hAnsi="Times New Roman" w:cs="Times New Roman"/>
+          <w:b/>
+          <w:sz w:val="24"/>
+          <w:szCs w:val="24"/>
+        </w:rPr>
+        <w:t xml:space="preserve"> </w:t>
       </w:r>
       <w:r>
         <w:rPr>
@@ -678,7 +788,23 @@
           <w:szCs w:val="24"/>
         </w:rPr>
         <w:tab/>
-        <w:t xml:space="preserve">        May 2012</w:t>
+        <w:t xml:space="preserve">      </w:t>
+      </w:r>
+      <w:r>
+        <w:rPr>
+          <w:rFonts w:ascii="Times New Roman" w:hAnsi="Times New Roman" w:cs="Times New Roman"/>
+          <w:sz w:val="24"/>
+          <w:szCs w:val="24"/>
+        </w:rPr>
+        <w:t xml:space="preserve">  </w:t>
+      </w:r>
+      <w:r>
+        <w:rPr>
+          <w:rFonts w:ascii="Times New Roman" w:hAnsi="Times New Roman" w:cs="Times New Roman"/>
+          <w:sz w:val="24"/>
+          <w:szCs w:val="24"/>
+        </w:rPr>
+        <w:t xml:space="preserve">  May 2012</w:t>
       </w:r>
     </w:p>
     <w:p>
@@ -700,23 +826,7 @@
           <w:sz w:val="24"/>
           <w:szCs w:val="24"/>
         </w:rPr>
-        <w:t>GPA: 3.</w:t>
-      </w:r>
-      <w:r>
-        <w:rPr>
-          <w:rFonts w:ascii="Times New Roman" w:hAnsi="Times New Roman" w:cs="Times New Roman"/>
-          <w:sz w:val="24"/>
-          <w:szCs w:val="24"/>
-        </w:rPr>
-        <w:t>0</w:t>
-      </w:r>
-      <w:r>
-        <w:rPr>
-          <w:rFonts w:ascii="Times New Roman" w:hAnsi="Times New Roman" w:cs="Times New Roman"/>
-          <w:sz w:val="24"/>
-          <w:szCs w:val="24"/>
-        </w:rPr>
-        <w:t xml:space="preserve"> /4.0</w:t>
+        <w:t>GPA: 3.0 /4.0</w:t>
       </w:r>
     </w:p>
     <w:p>
@@ -747,7 +857,7 @@
         <w:ind w:left="720"/>
         <w:rPr>
           <w:rFonts w:ascii="Times New Roman" w:hAnsi="Times New Roman" w:cs="Times New Roman"/>
-          <w:sz w:val="6"/>
+          <w:sz w:val="10"/>
           <w:szCs w:val="24"/>
         </w:rPr>
       </w:pPr>
@@ -793,7 +903,7 @@
           <w:b/>
           <w:sz w:val="24"/>
         </w:rPr>
-        <w:t xml:space="preserve">Cargill </w:t>
+        <w:t xml:space="preserve">IBM </w:t>
       </w:r>
       <w:r>
         <w:rPr>
@@ -882,38 +992,7 @@
           <w:sz w:val="24"/>
         </w:rPr>
         <w:tab/>
-      </w:r>
-      <w:r>
-        <w:rPr>
-          <w:rFonts w:ascii="Times New Roman" w:hAnsi="Times New Roman" w:cs="Times New Roman"/>
-          <w:b/>
-          <w:sz w:val="24"/>
-        </w:rPr>
-        <w:t xml:space="preserve">   </w:t>
-      </w:r>
-      <w:r>
-        <w:rPr>
-          <w:rFonts w:ascii="Times New Roman" w:hAnsi="Times New Roman" w:cs="Times New Roman"/>
-          <w:b/>
-          <w:sz w:val="24"/>
-        </w:rPr>
-        <w:t>Hopkin</w:t>
-      </w:r>
-      <w:r>
-        <w:rPr>
-          <w:rFonts w:ascii="Times New Roman" w:hAnsi="Times New Roman" w:cs="Times New Roman"/>
-          <w:b/>
-          <w:sz w:val="24"/>
-        </w:rPr>
-        <w:t>s</w:t>
-      </w:r>
-      <w:r>
-        <w:rPr>
-          <w:rFonts w:ascii="Times New Roman" w:hAnsi="Times New Roman" w:cs="Times New Roman"/>
-          <w:b/>
-          <w:sz w:val="24"/>
-        </w:rPr>
-        <w:t>, Minnesota</w:t>
+        <w:t xml:space="preserve"> Rochester, Minnesota</w:t>
       </w:r>
     </w:p>
     <w:p>
@@ -932,6 +1011,238 @@
           <w:i/>
           <w:sz w:val="24"/>
         </w:rPr>
+        <w:t>IBM Con</w:t>
+      </w:r>
+      <w:r>
+        <w:rPr>
+          <w:rFonts w:ascii="Times New Roman" w:hAnsi="Times New Roman" w:cs="Times New Roman"/>
+          <w:i/>
+          <w:sz w:val="24"/>
+        </w:rPr>
+        <w:t>tainer Cloud Pipeline Developer</w:t>
+      </w:r>
+      <w:r>
+        <w:rPr>
+          <w:rFonts w:ascii="Times New Roman" w:hAnsi="Times New Roman" w:cs="Times New Roman"/>
+          <w:i/>
+          <w:sz w:val="24"/>
+        </w:rPr>
+        <w:t xml:space="preserve">                                                                             </w:t>
+      </w:r>
+      <w:r>
+        <w:rPr>
+          <w:rFonts w:ascii="Times New Roman" w:hAnsi="Times New Roman" w:cs="Times New Roman"/>
+          <w:sz w:val="24"/>
+        </w:rPr>
+        <w:t>June 2016 – Present</w:t>
+      </w:r>
+    </w:p>
+    <w:p>
+      <w:pPr>
+        <w:pStyle w:val="NoSpacing"/>
+        <w:numPr>
+          <w:ilvl w:val="0"/>
+          <w:numId w:val="15"/>
+        </w:numPr>
+        <w:ind w:left="720"/>
+        <w:rPr>
+          <w:rFonts w:ascii="Times New Roman" w:hAnsi="Times New Roman" w:cs="Times New Roman"/>
+          <w:sz w:val="24"/>
+        </w:rPr>
+      </w:pPr>
+      <w:r>
+        <w:rPr>
+          <w:rFonts w:ascii="Times New Roman" w:hAnsi="Times New Roman" w:cs="Times New Roman"/>
+          <w:sz w:val="24"/>
+        </w:rPr>
+        <w:t>Working with DevOps practices to help create the deployment pipeline for the IBM Container Cloud.</w:t>
+      </w:r>
+    </w:p>
+    <w:p>
+      <w:pPr>
+        <w:pStyle w:val="NoSpacing"/>
+        <w:numPr>
+          <w:ilvl w:val="0"/>
+          <w:numId w:val="15"/>
+        </w:numPr>
+        <w:ind w:left="720"/>
+        <w:rPr>
+          <w:rFonts w:ascii="Times New Roman" w:hAnsi="Times New Roman" w:cs="Times New Roman"/>
+          <w:sz w:val="24"/>
+        </w:rPr>
+      </w:pPr>
+      <w:r>
+        <w:rPr>
+          <w:rFonts w:ascii="Times New Roman" w:hAnsi="Times New Roman" w:cs="Times New Roman"/>
+          <w:sz w:val="24"/>
+        </w:rPr>
+        <w:t>Main tools used are Ansible, Python, Go, Jenkins, Slack</w:t>
+      </w:r>
+    </w:p>
+    <w:p>
+      <w:pPr>
+        <w:pStyle w:val="NoSpacing"/>
+        <w:numPr>
+          <w:ilvl w:val="0"/>
+          <w:numId w:val="15"/>
+        </w:numPr>
+        <w:ind w:left="720"/>
+        <w:rPr>
+          <w:rFonts w:ascii="Times New Roman" w:hAnsi="Times New Roman" w:cs="Times New Roman"/>
+          <w:sz w:val="24"/>
+        </w:rPr>
+      </w:pPr>
+      <w:r>
+        <w:rPr>
+          <w:rFonts w:ascii="Times New Roman" w:hAnsi="Times New Roman" w:cs="Times New Roman"/>
+          <w:sz w:val="24"/>
+        </w:rPr>
+        <w:t>The pipeline is a gating system to vet bugs before code reaches production environments.</w:t>
+      </w:r>
+    </w:p>
+    <w:p>
+      <w:pPr>
+        <w:pStyle w:val="NoSpacing"/>
+        <w:ind w:left="360"/>
+        <w:rPr>
+          <w:rFonts w:ascii="Times New Roman" w:hAnsi="Times New Roman" w:cs="Times New Roman"/>
+          <w:i/>
+          <w:sz w:val="24"/>
+        </w:rPr>
+      </w:pPr>
+      <w:r>
+        <w:rPr>
+          <w:rFonts w:ascii="Times New Roman" w:hAnsi="Times New Roman" w:cs="Times New Roman"/>
+          <w:i/>
+          <w:sz w:val="24"/>
+        </w:rPr>
+        <w:t xml:space="preserve">Upstream OpenStack Developer (Keystone, Glace)                           </w:t>
+      </w:r>
+      <w:r>
+        <w:rPr>
+          <w:rFonts w:ascii="Times New Roman" w:hAnsi="Times New Roman" w:cs="Times New Roman"/>
+          <w:i/>
+          <w:sz w:val="24"/>
+        </w:rPr>
+        <w:t xml:space="preserve">                               </w:t>
+      </w:r>
+      <w:r>
+        <w:rPr>
+          <w:rFonts w:ascii="Times New Roman" w:hAnsi="Times New Roman" w:cs="Times New Roman"/>
+          <w:sz w:val="24"/>
+        </w:rPr>
+        <w:t>June 2015 – June 2016</w:t>
+      </w:r>
+    </w:p>
+    <w:p>
+      <w:pPr>
+        <w:pStyle w:val="NoSpacing"/>
+        <w:numPr>
+          <w:ilvl w:val="0"/>
+          <w:numId w:val="15"/>
+        </w:numPr>
+        <w:ind w:left="720"/>
+        <w:rPr>
+          <w:rFonts w:ascii="Times New Roman" w:hAnsi="Times New Roman" w:cs="Times New Roman"/>
+          <w:sz w:val="24"/>
+        </w:rPr>
+      </w:pPr>
+      <w:r>
+        <w:rPr>
+          <w:rFonts w:ascii="Times New Roman" w:hAnsi="Times New Roman" w:cs="Times New Roman"/>
+          <w:sz w:val="24"/>
+        </w:rPr>
+        <w:t>I was one of the top code reviewers in both projects and I was well on my way to be the Keystone/Glance cross project liaison</w:t>
+      </w:r>
+    </w:p>
+    <w:p>
+      <w:pPr>
+        <w:pStyle w:val="NoSpacing"/>
+        <w:numPr>
+          <w:ilvl w:val="0"/>
+          <w:numId w:val="15"/>
+        </w:numPr>
+        <w:ind w:left="720"/>
+        <w:rPr>
+          <w:rFonts w:ascii="Times New Roman" w:hAnsi="Times New Roman" w:cs="Times New Roman"/>
+          <w:sz w:val="24"/>
+        </w:rPr>
+      </w:pPr>
+      <w:r>
+        <w:rPr>
+          <w:rFonts w:ascii="Times New Roman" w:hAnsi="Times New Roman" w:cs="Times New Roman"/>
+          <w:sz w:val="24"/>
+        </w:rPr>
+        <w:t>Working with OpenStack was a great learning experience, it being one of the largest python projects with great coding standards. It was perfect position to help me understand coding practices in the industry. From setting up a python project and correctly writing unit and function tests to better understanding how API's and CLI's work Keystone and Glace definitely sculpted me into a better developer.</w:t>
+      </w:r>
+    </w:p>
+    <w:p>
+      <w:pPr>
+        <w:pStyle w:val="NoSpacing"/>
+        <w:ind w:left="360"/>
+        <w:rPr>
+          <w:rFonts w:ascii="Times New Roman" w:hAnsi="Times New Roman" w:cs="Times New Roman"/>
+          <w:b/>
+          <w:sz w:val="24"/>
+        </w:rPr>
+      </w:pPr>
+      <w:r>
+        <w:rPr>
+          <w:rFonts w:ascii="Times New Roman" w:hAnsi="Times New Roman" w:cs="Times New Roman"/>
+          <w:b/>
+          <w:sz w:val="24"/>
+        </w:rPr>
+        <w:t>Cargill</w:t>
+      </w:r>
+      <w:r>
+        <w:rPr>
+          <w:rFonts w:ascii="Times New Roman" w:hAnsi="Times New Roman" w:cs="Times New Roman"/>
+          <w:b/>
+          <w:sz w:val="24"/>
+        </w:rPr>
+        <w:t xml:space="preserve">                                                                                                                                  </w:t>
+      </w:r>
+      <w:r>
+        <w:rPr>
+          <w:rFonts w:ascii="Times New Roman" w:hAnsi="Times New Roman" w:cs="Times New Roman"/>
+          <w:b/>
+          <w:sz w:val="24"/>
+        </w:rPr>
+        <w:t>Hopkin</w:t>
+      </w:r>
+      <w:r>
+        <w:rPr>
+          <w:rFonts w:ascii="Times New Roman" w:hAnsi="Times New Roman" w:cs="Times New Roman"/>
+          <w:b/>
+          <w:sz w:val="24"/>
+        </w:rPr>
+        <w:t>s</w:t>
+      </w:r>
+      <w:r>
+        <w:rPr>
+          <w:rFonts w:ascii="Times New Roman" w:hAnsi="Times New Roman" w:cs="Times New Roman"/>
+          <w:b/>
+          <w:sz w:val="24"/>
+        </w:rPr>
+        <w:t>, Minnesota</w:t>
+      </w:r>
+    </w:p>
+    <w:p>
+      <w:pPr>
+        <w:pStyle w:val="NoSpacing"/>
+        <w:ind w:left="360"/>
+        <w:rPr>
+          <w:rFonts w:ascii="Times New Roman" w:hAnsi="Times New Roman" w:cs="Times New Roman"/>
+          <w:i/>
+          <w:sz w:val="24"/>
+        </w:rPr>
+      </w:pPr>
+      <w:r>
+        <w:rPr>
+          <w:rFonts w:ascii="Times New Roman" w:hAnsi="Times New Roman" w:cs="Times New Roman"/>
+          <w:i/>
+          <w:sz w:val="24"/>
+        </w:rPr>
         <w:t xml:space="preserve">Enterprise </w:t>
       </w:r>
       <w:r>
@@ -957,54 +1268,7 @@
           <w:sz w:val="24"/>
         </w:rPr>
         <w:tab/>
-      </w:r>
-      <w:r>
-        <w:rPr>
-          <w:rFonts w:ascii="Times New Roman" w:hAnsi="Times New Roman" w:cs="Times New Roman"/>
-          <w:i/>
-          <w:sz w:val="24"/>
-        </w:rPr>
-        <w:tab/>
-      </w:r>
-      <w:r>
-        <w:rPr>
-          <w:rFonts w:ascii="Times New Roman" w:hAnsi="Times New Roman" w:cs="Times New Roman"/>
-          <w:i/>
-          <w:sz w:val="24"/>
-        </w:rPr>
-        <w:tab/>
-      </w:r>
-      <w:r>
-        <w:rPr>
-          <w:rFonts w:ascii="Times New Roman" w:hAnsi="Times New Roman" w:cs="Times New Roman"/>
-          <w:i/>
-          <w:sz w:val="24"/>
-        </w:rPr>
-        <w:tab/>
-      </w:r>
-      <w:r>
-        <w:rPr>
-          <w:rFonts w:ascii="Times New Roman" w:hAnsi="Times New Roman" w:cs="Times New Roman"/>
-          <w:i/>
-          <w:sz w:val="24"/>
-        </w:rPr>
-        <w:tab/>
-      </w:r>
-      <w:r>
-        <w:rPr>
-          <w:rFonts w:ascii="Times New Roman" w:hAnsi="Times New Roman" w:cs="Times New Roman"/>
-          <w:i/>
-          <w:sz w:val="24"/>
-        </w:rPr>
-        <w:tab/>
-      </w:r>
-      <w:r>
-        <w:rPr>
-          <w:rFonts w:ascii="Times New Roman" w:hAnsi="Times New Roman" w:cs="Times New Roman"/>
-          <w:i/>
-          <w:sz w:val="24"/>
-        </w:rPr>
-        <w:tab/>
+        <w:t xml:space="preserve">                                                                         </w:t>
       </w:r>
       <w:r>
         <w:rPr>
@@ -1032,7 +1296,6 @@
         <w:ind w:left="720"/>
         <w:rPr>
           <w:rFonts w:ascii="Times New Roman" w:hAnsi="Times New Roman" w:cs="Times New Roman"/>
-          <w:sz w:val="24"/>
         </w:rPr>
       </w:pPr>
       <w:r>
@@ -1054,86 +1317,103 @@
           <w:rFonts w:ascii="Times New Roman" w:hAnsi="Times New Roman" w:cs="Times New Roman"/>
           <w:sz w:val="24"/>
         </w:rPr>
-        <w:t xml:space="preserve"> the current electronic signature market and see how</w:t>
-      </w:r>
-      <w:r>
-        <w:rPr>
-          <w:rFonts w:ascii="Times New Roman" w:hAnsi="Times New Roman" w:cs="Times New Roman"/>
-          <w:sz w:val="24"/>
-        </w:rPr>
-        <w:t xml:space="preserve"> an </w:t>
-      </w:r>
-      <w:r>
-        <w:rPr>
-          <w:rFonts w:ascii="Times New Roman" w:hAnsi="Times New Roman" w:cs="Times New Roman"/>
-          <w:sz w:val="24"/>
-        </w:rPr>
-        <w:t xml:space="preserve">electronic/digital signature capability </w:t>
-      </w:r>
-      <w:r>
-        <w:rPr>
-          <w:rFonts w:ascii="Times New Roman" w:hAnsi="Times New Roman" w:cs="Times New Roman"/>
-          <w:sz w:val="24"/>
-        </w:rPr>
-        <w:t>can align with</w:t>
-      </w:r>
-      <w:r>
-        <w:rPr>
-          <w:rFonts w:ascii="Times New Roman" w:hAnsi="Times New Roman" w:cs="Times New Roman"/>
-          <w:sz w:val="24"/>
-        </w:rPr>
-        <w:t xml:space="preserve"> Cargill’s current infrastructure</w:t>
+        <w:t xml:space="preserve">  </w:t>
+      </w:r>
+      <w:r>
+        <w:rPr>
+          <w:rFonts w:ascii="Times New Roman" w:hAnsi="Times New Roman" w:cs="Times New Roman"/>
+          <w:sz w:val="24"/>
+        </w:rPr>
+        <w:t>the current electronic signature market and see how</w:t>
+      </w:r>
+      <w:r>
+        <w:rPr>
+          <w:rFonts w:ascii="Times New Roman" w:hAnsi="Times New Roman" w:cs="Times New Roman"/>
+          <w:sz w:val="24"/>
+        </w:rPr>
+        <w:t xml:space="preserve"> an electronic/digital signature capability can align with Cargill’s current infrastructure</w:t>
       </w:r>
     </w:p>
     <w:p>
       <w:pPr>
-        <w:pStyle w:val="ResumeAlignRight"/>
+        <w:pStyle w:val="NoSpacing"/>
         <w:numPr>
           <w:ilvl w:val="0"/>
-          <w:numId w:val="5"/>
+          <w:numId w:val="4"/>
         </w:numPr>
         <w:ind w:left="720"/>
-      </w:pPr>
-      <w:r>
-        <w:t>Gain</w:t>
-      </w:r>
-      <w:r>
-        <w:t>ed</w:t>
-      </w:r>
-      <w:r>
-        <w:t xml:space="preserve"> extensive experience with digital cryptography</w:t>
+        <w:rPr>
+          <w:rFonts w:ascii="Times New Roman" w:hAnsi="Times New Roman" w:cs="Times New Roman"/>
+          <w:sz w:val="24"/>
+          <w:szCs w:val="24"/>
+        </w:rPr>
+      </w:pPr>
+      <w:r>
+        <w:rPr>
+          <w:rFonts w:ascii="Times New Roman" w:hAnsi="Times New Roman" w:cs="Times New Roman"/>
+          <w:sz w:val="24"/>
+          <w:szCs w:val="24"/>
+        </w:rPr>
+        <w:t>P</w:t>
+      </w:r>
+      <w:r>
+        <w:rPr>
+          <w:rFonts w:ascii="Times New Roman" w:hAnsi="Times New Roman" w:cs="Times New Roman"/>
+          <w:sz w:val="24"/>
+          <w:szCs w:val="24"/>
+        </w:rPr>
+        <w:t>rototype</w:t>
+      </w:r>
+      <w:r>
+        <w:rPr>
+          <w:rFonts w:ascii="Times New Roman" w:hAnsi="Times New Roman" w:cs="Times New Roman"/>
+          <w:sz w:val="24"/>
+          <w:szCs w:val="24"/>
+        </w:rPr>
+        <w:t>d</w:t>
+      </w:r>
+      <w:r>
+        <w:rPr>
+          <w:rFonts w:ascii="Times New Roman" w:hAnsi="Times New Roman" w:cs="Times New Roman"/>
+          <w:sz w:val="24"/>
+          <w:szCs w:val="24"/>
+        </w:rPr>
+        <w:t xml:space="preserve"> an electronic signature solution </w:t>
+      </w:r>
+      <w:r>
+        <w:rPr>
+          <w:rFonts w:ascii="Times New Roman" w:hAnsi="Times New Roman" w:cs="Times New Roman"/>
+          <w:sz w:val="24"/>
+          <w:szCs w:val="24"/>
+        </w:rPr>
+        <w:t>and demonstrate</w:t>
+      </w:r>
+      <w:r>
+        <w:rPr>
+          <w:rFonts w:ascii="Times New Roman" w:hAnsi="Times New Roman" w:cs="Times New Roman"/>
+          <w:sz w:val="24"/>
+          <w:szCs w:val="24"/>
+        </w:rPr>
+        <w:t xml:space="preserve"> its capabilities to </w:t>
+      </w:r>
+      <w:r>
+        <w:rPr>
+          <w:rFonts w:ascii="Times New Roman" w:hAnsi="Times New Roman" w:cs="Times New Roman"/>
+          <w:sz w:val="24"/>
+          <w:szCs w:val="24"/>
+        </w:rPr>
+        <w:t>leadership</w:t>
       </w:r>
     </w:p>
     <w:p>
       <w:pPr>
-        <w:pStyle w:val="ResumeAlignRight"/>
-        <w:numPr>
-          <w:ilvl w:val="0"/>
-          <w:numId w:val="5"/>
-        </w:numPr>
-        <w:ind w:left="720"/>
-      </w:pPr>
-      <w:r>
-        <w:t>P</w:t>
-      </w:r>
-      <w:r>
-        <w:t>rototype</w:t>
-      </w:r>
-      <w:r>
-        <w:t>d</w:t>
-      </w:r>
-      <w:r>
-        <w:t xml:space="preserve"> an electronic signature solution </w:t>
-      </w:r>
-      <w:r>
-        <w:t>and demonstrate</w:t>
-      </w:r>
-      <w:r>
-        <w:t xml:space="preserve"> its capabilities to </w:t>
-      </w:r>
-      <w:r>
-        <w:t>leadership</w:t>
-      </w:r>
+        <w:pStyle w:val="NoSpacing"/>
+        <w:ind w:left="360"/>
+        <w:rPr>
+          <w:rFonts w:ascii="Times New Roman" w:hAnsi="Times New Roman" w:cs="Times New Roman"/>
+          <w:sz w:val="8"/>
+        </w:rPr>
+      </w:pPr>
     </w:p>
     <w:p>
       <w:pPr>
@@ -1141,9 +1421,58 @@
         <w:ind w:left="360"/>
         <w:rPr>
           <w:rFonts w:ascii="Times New Roman" w:hAnsi="Times New Roman" w:cs="Times New Roman"/>
-          <w:sz w:val="8"/>
-        </w:rPr>
-      </w:pPr>
+          <w:b/>
+          <w:sz w:val="24"/>
+        </w:rPr>
+      </w:pPr>
+      <w:r>
+        <w:rPr>
+          <w:rFonts w:ascii="Times New Roman" w:hAnsi="Times New Roman" w:cs="Times New Roman"/>
+          <w:b/>
+          <w:sz w:val="24"/>
+        </w:rPr>
+        <w:t>North Dakota S</w:t>
+      </w:r>
+      <w:r>
+        <w:rPr>
+          <w:rFonts w:ascii="Times New Roman" w:hAnsi="Times New Roman" w:cs="Times New Roman"/>
+          <w:b/>
+          <w:sz w:val="24"/>
+        </w:rPr>
+        <w:t>tate University ITS Department</w:t>
+      </w:r>
+      <w:r>
+        <w:rPr>
+          <w:rFonts w:ascii="Times New Roman" w:hAnsi="Times New Roman" w:cs="Times New Roman"/>
+          <w:b/>
+          <w:sz w:val="24"/>
+        </w:rPr>
+        <w:t xml:space="preserve">                                                         </w:t>
+      </w:r>
+      <w:r>
+        <w:rPr>
+          <w:rFonts w:ascii="Times New Roman" w:hAnsi="Times New Roman" w:cs="Times New Roman"/>
+          <w:b/>
+          <w:sz w:val="24"/>
+        </w:rPr>
+        <w:t xml:space="preserve"> </w:t>
+      </w:r>
+      <w:r>
+        <w:rPr>
+          <w:rFonts w:ascii="Times New Roman" w:hAnsi="Times New Roman" w:cs="Times New Roman"/>
+          <w:b/>
+          <w:sz w:val="24"/>
+        </w:rPr>
+        <w:t xml:space="preserve"> </w:t>
+      </w:r>
+      <w:r>
+        <w:rPr>
+          <w:rFonts w:ascii="Times New Roman" w:hAnsi="Times New Roman" w:cs="Times New Roman"/>
+          <w:b/>
+          <w:sz w:val="24"/>
+        </w:rPr>
+        <w:t>Fargo, North Dakota</w:t>
+      </w:r>
     </w:p>
     <w:p>
       <w:pPr>
@@ -1151,206 +1480,41 @@
         <w:ind w:left="360"/>
         <w:rPr>
           <w:rFonts w:ascii="Times New Roman" w:hAnsi="Times New Roman" w:cs="Times New Roman"/>
-          <w:b/>
-          <w:sz w:val="24"/>
-        </w:rPr>
-      </w:pPr>
-      <w:r>
-        <w:rPr>
-          <w:rFonts w:ascii="Times New Roman" w:hAnsi="Times New Roman" w:cs="Times New Roman"/>
-          <w:b/>
-          <w:sz w:val="24"/>
-        </w:rPr>
-        <w:t>North Dakota S</w:t>
-      </w:r>
-      <w:r>
-        <w:rPr>
-          <w:rFonts w:ascii="Times New Roman" w:hAnsi="Times New Roman" w:cs="Times New Roman"/>
-          <w:b/>
-          <w:sz w:val="24"/>
-        </w:rPr>
-        <w:t>tate University ITS Department</w:t>
-      </w:r>
-      <w:r>
-        <w:rPr>
-          <w:rFonts w:ascii="Times New Roman" w:hAnsi="Times New Roman" w:cs="Times New Roman"/>
-          <w:b/>
-          <w:sz w:val="24"/>
-        </w:rPr>
-        <w:tab/>
-      </w:r>
-      <w:r>
-        <w:rPr>
-          <w:rFonts w:ascii="Times New Roman" w:hAnsi="Times New Roman" w:cs="Times New Roman"/>
-          <w:b/>
-          <w:sz w:val="24"/>
-        </w:rPr>
-        <w:tab/>
-      </w:r>
-      <w:r>
-        <w:rPr>
-          <w:rFonts w:ascii="Times New Roman" w:hAnsi="Times New Roman" w:cs="Times New Roman"/>
-          <w:b/>
-          <w:sz w:val="24"/>
-        </w:rPr>
-        <w:tab/>
-      </w:r>
-      <w:r>
-        <w:rPr>
-          <w:rFonts w:ascii="Times New Roman" w:hAnsi="Times New Roman" w:cs="Times New Roman"/>
-          <w:b/>
-          <w:sz w:val="24"/>
-        </w:rPr>
-        <w:tab/>
-      </w:r>
-      <w:r>
-        <w:rPr>
-          <w:rFonts w:ascii="Times New Roman" w:hAnsi="Times New Roman" w:cs="Times New Roman"/>
-          <w:b/>
-          <w:sz w:val="24"/>
-        </w:rPr>
-        <w:t xml:space="preserve">  </w:t>
-      </w:r>
-      <w:r>
-        <w:rPr>
-          <w:rFonts w:ascii="Times New Roman" w:hAnsi="Times New Roman" w:cs="Times New Roman"/>
-          <w:b/>
-          <w:sz w:val="24"/>
-        </w:rPr>
-        <w:tab/>
-        <w:t xml:space="preserve"> </w:t>
-      </w:r>
-      <w:r>
-        <w:rPr>
-          <w:rFonts w:ascii="Times New Roman" w:hAnsi="Times New Roman" w:cs="Times New Roman"/>
-          <w:b/>
-          <w:sz w:val="24"/>
-        </w:rPr>
-        <w:t>Fargo, North Dakota</w:t>
-      </w:r>
-    </w:p>
-    <w:p>
-      <w:pPr>
-        <w:pStyle w:val="NoSpacing"/>
-        <w:ind w:left="360"/>
-        <w:rPr>
-          <w:rFonts w:ascii="Times New Roman" w:hAnsi="Times New Roman" w:cs="Times New Roman"/>
-          <w:sz w:val="24"/>
-        </w:rPr>
-      </w:pPr>
+          <w:sz w:val="24"/>
+        </w:rPr>
+      </w:pPr>
+      <w:proofErr w:type="gramStart"/>
       <w:r>
         <w:rPr>
           <w:rFonts w:ascii="Times New Roman" w:hAnsi="Times New Roman" w:cs="Times New Roman"/>
           <w:i/>
           <w:sz w:val="24"/>
         </w:rPr>
-        <w:t xml:space="preserve">IT </w:t>
-      </w:r>
+        <w:t>ITS</w:t>
+      </w:r>
+      <w:proofErr w:type="gramEnd"/>
       <w:r>
         <w:rPr>
           <w:rFonts w:ascii="Times New Roman" w:hAnsi="Times New Roman" w:cs="Times New Roman"/>
           <w:i/>
           <w:sz w:val="24"/>
         </w:rPr>
-        <w:t>Consultant</w:t>
-      </w:r>
-      <w:r>
-        <w:rPr>
-          <w:rFonts w:ascii="Times New Roman" w:hAnsi="Times New Roman" w:cs="Times New Roman"/>
-          <w:sz w:val="24"/>
-        </w:rPr>
-        <w:tab/>
-      </w:r>
-      <w:r>
-        <w:rPr>
-          <w:rFonts w:ascii="Times New Roman" w:hAnsi="Times New Roman" w:cs="Times New Roman"/>
-          <w:sz w:val="24"/>
-        </w:rPr>
-        <w:tab/>
-      </w:r>
-      <w:r>
-        <w:rPr>
-          <w:rFonts w:ascii="Times New Roman" w:hAnsi="Times New Roman" w:cs="Times New Roman"/>
-          <w:sz w:val="24"/>
-        </w:rPr>
-        <w:tab/>
-      </w:r>
-      <w:r>
-        <w:rPr>
-          <w:rFonts w:ascii="Times New Roman" w:hAnsi="Times New Roman" w:cs="Times New Roman"/>
-          <w:sz w:val="24"/>
-        </w:rPr>
-        <w:tab/>
-      </w:r>
-      <w:r>
-        <w:rPr>
-          <w:rFonts w:ascii="Times New Roman" w:hAnsi="Times New Roman" w:cs="Times New Roman"/>
-          <w:sz w:val="24"/>
-        </w:rPr>
-        <w:tab/>
-      </w:r>
-      <w:r>
-        <w:rPr>
-          <w:rFonts w:ascii="Times New Roman" w:hAnsi="Times New Roman" w:cs="Times New Roman"/>
-          <w:sz w:val="24"/>
-        </w:rPr>
-        <w:tab/>
-      </w:r>
-      <w:r>
-        <w:rPr>
-          <w:rFonts w:ascii="Times New Roman" w:hAnsi="Times New Roman" w:cs="Times New Roman"/>
-          <w:sz w:val="24"/>
-        </w:rPr>
-        <w:tab/>
-      </w:r>
-      <w:r>
-        <w:rPr>
-          <w:rFonts w:ascii="Times New Roman" w:hAnsi="Times New Roman" w:cs="Times New Roman"/>
-          <w:sz w:val="24"/>
-        </w:rPr>
-        <w:tab/>
-      </w:r>
-      <w:r>
-        <w:rPr>
-          <w:rFonts w:ascii="Times New Roman" w:hAnsi="Times New Roman" w:cs="Times New Roman"/>
-          <w:sz w:val="24"/>
-        </w:rPr>
-        <w:tab/>
-      </w:r>
-      <w:r>
-        <w:rPr>
-          <w:rFonts w:ascii="Times New Roman" w:hAnsi="Times New Roman" w:cs="Times New Roman"/>
-          <w:sz w:val="24"/>
-        </w:rPr>
-        <w:tab/>
-      </w:r>
-      <w:r>
-        <w:rPr>
-          <w:rFonts w:ascii="Times New Roman" w:hAnsi="Times New Roman" w:cs="Times New Roman"/>
-          <w:sz w:val="24"/>
-        </w:rPr>
-        <w:t xml:space="preserve">     </w:t>
-      </w:r>
-      <w:r>
-        <w:rPr>
-          <w:rFonts w:ascii="Times New Roman" w:hAnsi="Times New Roman" w:cs="Times New Roman"/>
-          <w:sz w:val="24"/>
-        </w:rPr>
-        <w:t>Aug</w:t>
-      </w:r>
-      <w:r>
-        <w:rPr>
-          <w:rFonts w:ascii="Times New Roman" w:hAnsi="Times New Roman" w:cs="Times New Roman"/>
-          <w:sz w:val="24"/>
-        </w:rPr>
-        <w:t xml:space="preserve"> </w:t>
-      </w:r>
-      <w:r>
-        <w:rPr>
-          <w:rFonts w:ascii="Times New Roman" w:hAnsi="Times New Roman" w:cs="Times New Roman"/>
-          <w:sz w:val="24"/>
-        </w:rPr>
-        <w:t>2013 – Current</w:t>
+        <w:t xml:space="preserve"> Learning Assistant</w:t>
+      </w:r>
+      <w:r>
+        <w:rPr>
+          <w:rFonts w:ascii="Times New Roman" w:hAnsi="Times New Roman" w:cs="Times New Roman"/>
+          <w:i/>
+          <w:sz w:val="24"/>
+        </w:rPr>
+        <w:t xml:space="preserve">                                                                                                     </w:t>
+      </w:r>
+      <w:r>
+        <w:rPr>
+          <w:rFonts w:ascii="Times New Roman" w:hAnsi="Times New Roman" w:cs="Times New Roman"/>
+          <w:sz w:val="24"/>
+        </w:rPr>
+        <w:t xml:space="preserve">   Aug 2015 – Dec 2015</w:t>
       </w:r>
     </w:p>
     <w:p>
@@ -1370,35 +1534,7 @@
           <w:rFonts w:ascii="Times New Roman" w:hAnsi="Times New Roman" w:cs="Times New Roman"/>
           <w:sz w:val="24"/>
         </w:rPr>
-        <w:t>A</w:t>
-      </w:r>
-      <w:r>
-        <w:rPr>
-          <w:rFonts w:ascii="Times New Roman" w:hAnsi="Times New Roman" w:cs="Times New Roman"/>
-          <w:sz w:val="24"/>
-        </w:rPr>
-        <w:t>ssist users with varying technical support ranging from connecting devices to the wireless network to performing PC Cleanup tasks</w:t>
-      </w:r>
-      <w:r>
-        <w:rPr>
-          <w:rFonts w:ascii="Times New Roman" w:hAnsi="Times New Roman" w:cs="Times New Roman"/>
-          <w:sz w:val="24"/>
-        </w:rPr>
-        <w:t xml:space="preserve"> and </w:t>
-      </w:r>
-      <w:r>
-        <w:rPr>
-          <w:rFonts w:ascii="Times New Roman" w:hAnsi="Times New Roman" w:cs="Times New Roman"/>
-          <w:sz w:val="24"/>
-        </w:rPr>
-        <w:t>i</w:t>
-      </w:r>
-      <w:r>
-        <w:rPr>
-          <w:rFonts w:ascii="Times New Roman" w:hAnsi="Times New Roman" w:cs="Times New Roman"/>
-          <w:sz w:val="24"/>
-        </w:rPr>
-        <w:t>nstalling operating systems</w:t>
+        <w:t>Assist students in learning the basics of computer science.</w:t>
       </w:r>
     </w:p>
     <w:p>
@@ -1418,593 +1554,14 @@
           <w:rFonts w:ascii="Times New Roman" w:hAnsi="Times New Roman" w:cs="Times New Roman"/>
           <w:sz w:val="24"/>
         </w:rPr>
-        <w:t>P</w:t>
-      </w:r>
-      <w:r>
-        <w:rPr>
-          <w:rFonts w:ascii="Times New Roman" w:hAnsi="Times New Roman" w:cs="Times New Roman"/>
-          <w:sz w:val="24"/>
-        </w:rPr>
-        <w:t>erform plotting activities for the departments on campus</w:t>
-      </w:r>
-    </w:p>
-    <w:p>
-      <w:pPr>
-        <w:pStyle w:val="NoSpacing"/>
-        <w:numPr>
-          <w:ilvl w:val="0"/>
-          <w:numId w:val="13"/>
-        </w:numPr>
-        <w:rPr>
-          <w:rFonts w:ascii="Times New Roman" w:hAnsi="Times New Roman" w:cs="Times New Roman"/>
-          <w:sz w:val="24"/>
-        </w:rPr>
-      </w:pPr>
-      <w:r>
-        <w:rPr>
-          <w:rFonts w:ascii="Times New Roman" w:hAnsi="Times New Roman" w:cs="Times New Roman"/>
-          <w:sz w:val="24"/>
-        </w:rPr>
-        <w:t>S</w:t>
-      </w:r>
-      <w:r>
-        <w:rPr>
-          <w:rFonts w:ascii="Times New Roman" w:hAnsi="Times New Roman" w:cs="Times New Roman"/>
-          <w:sz w:val="24"/>
-        </w:rPr>
-        <w:t>can in and process tests for professors</w:t>
-      </w:r>
-    </w:p>
-    <w:p>
-      <w:pPr>
-        <w:pStyle w:val="NoSpacing"/>
-        <w:ind w:left="360"/>
-        <w:rPr>
-          <w:rFonts w:ascii="Times New Roman" w:hAnsi="Times New Roman" w:cs="Times New Roman"/>
-          <w:sz w:val="10"/>
-        </w:rPr>
-      </w:pPr>
-      <w:r>
-        <w:rPr>
-          <w:rFonts w:ascii="Times New Roman" w:hAnsi="Times New Roman" w:cs="Times New Roman"/>
-          <w:i/>
-          <w:sz w:val="24"/>
-        </w:rPr>
-        <w:t xml:space="preserve">Asset Management Assistant                                                                      </w:t>
-      </w:r>
-      <w:r>
-        <w:rPr>
-          <w:rFonts w:ascii="Times New Roman" w:hAnsi="Times New Roman" w:cs="Times New Roman"/>
-          <w:sz w:val="24"/>
-        </w:rPr>
-        <w:tab/>
-      </w:r>
-      <w:r>
-        <w:rPr>
-          <w:rFonts w:ascii="Times New Roman" w:hAnsi="Times New Roman" w:cs="Times New Roman"/>
-          <w:sz w:val="24"/>
-        </w:rPr>
-        <w:tab/>
-        <w:t xml:space="preserve"> </w:t>
-      </w:r>
-      <w:r>
-        <w:rPr>
-          <w:rFonts w:ascii="Times New Roman" w:hAnsi="Times New Roman" w:cs="Times New Roman"/>
-          <w:sz w:val="24"/>
-        </w:rPr>
-        <w:t xml:space="preserve">Aug </w:t>
-      </w:r>
-      <w:r>
-        <w:rPr>
-          <w:rFonts w:ascii="Times New Roman" w:hAnsi="Times New Roman" w:cs="Times New Roman"/>
-          <w:sz w:val="24"/>
-        </w:rPr>
-        <w:t>2012</w:t>
-      </w:r>
-      <w:r>
-        <w:rPr>
-          <w:rFonts w:ascii="Times New Roman" w:hAnsi="Times New Roman" w:cs="Times New Roman"/>
-          <w:sz w:val="24"/>
-        </w:rPr>
-        <w:t xml:space="preserve"> – May </w:t>
-      </w:r>
-      <w:r>
-        <w:rPr>
-          <w:rFonts w:ascii="Times New Roman" w:hAnsi="Times New Roman" w:cs="Times New Roman"/>
-          <w:sz w:val="24"/>
-        </w:rPr>
-        <w:t>2013</w:t>
-      </w:r>
-    </w:p>
-    <w:p>
-      <w:pPr>
-        <w:pStyle w:val="NoSpacing"/>
-        <w:numPr>
-          <w:ilvl w:val="0"/>
-          <w:numId w:val="10"/>
-        </w:numPr>
-        <w:rPr>
-          <w:rFonts w:ascii="Times New Roman" w:hAnsi="Times New Roman" w:cs="Times New Roman"/>
-          <w:sz w:val="24"/>
-        </w:rPr>
-      </w:pPr>
-      <w:r>
-        <w:rPr>
-          <w:rFonts w:ascii="Times New Roman" w:hAnsi="Times New Roman" w:cs="Times New Roman"/>
-          <w:sz w:val="24"/>
-        </w:rPr>
-        <w:t xml:space="preserve">Gained </w:t>
-      </w:r>
-      <w:r>
-        <w:rPr>
-          <w:rFonts w:ascii="Times New Roman" w:hAnsi="Times New Roman" w:cs="Times New Roman"/>
-          <w:sz w:val="24"/>
-        </w:rPr>
-        <w:t>experience testing and troubleshooting software installations on various operating systems</w:t>
-      </w:r>
-    </w:p>
-    <w:p>
-      <w:pPr>
-        <w:pStyle w:val="NoSpacing"/>
-        <w:numPr>
-          <w:ilvl w:val="0"/>
-          <w:numId w:val="10"/>
-        </w:numPr>
-        <w:rPr>
-          <w:rFonts w:ascii="Times New Roman" w:hAnsi="Times New Roman" w:cs="Times New Roman"/>
-          <w:sz w:val="24"/>
-        </w:rPr>
-      </w:pPr>
-      <w:r>
-        <w:rPr>
-          <w:rFonts w:ascii="Times New Roman" w:hAnsi="Times New Roman" w:cs="Times New Roman"/>
-          <w:sz w:val="24"/>
-        </w:rPr>
-        <w:t>Attend to detail while processing</w:t>
-      </w:r>
-      <w:r>
-        <w:rPr>
-          <w:rFonts w:ascii="Times New Roman" w:hAnsi="Times New Roman" w:cs="Times New Roman"/>
-          <w:sz w:val="24"/>
-        </w:rPr>
-        <w:t xml:space="preserve"> documents and linking documents using</w:t>
-      </w:r>
-      <w:r>
-        <w:rPr>
-          <w:rFonts w:ascii="Times New Roman" w:hAnsi="Times New Roman" w:cs="Times New Roman"/>
-          <w:sz w:val="24"/>
-        </w:rPr>
-        <w:t xml:space="preserve"> the</w:t>
-      </w:r>
-      <w:r>
-        <w:rPr>
-          <w:rFonts w:ascii="Times New Roman" w:hAnsi="Times New Roman" w:cs="Times New Roman"/>
-          <w:sz w:val="24"/>
-        </w:rPr>
-        <w:t xml:space="preserve"> </w:t>
-      </w:r>
-      <w:proofErr w:type="spellStart"/>
-      <w:r>
-        <w:rPr>
-          <w:rFonts w:ascii="Times New Roman" w:hAnsi="Times New Roman" w:cs="Times New Roman"/>
-          <w:sz w:val="24"/>
-        </w:rPr>
-        <w:t>ImageNow</w:t>
-      </w:r>
-      <w:proofErr w:type="spellEnd"/>
-      <w:r>
-        <w:rPr>
-          <w:rFonts w:ascii="Times New Roman" w:hAnsi="Times New Roman" w:cs="Times New Roman"/>
-          <w:sz w:val="24"/>
-        </w:rPr>
-        <w:t xml:space="preserve"> software  </w:t>
-      </w:r>
-    </w:p>
-    <w:p>
-      <w:pPr>
-        <w:pStyle w:val="NoSpacing"/>
-        <w:numPr>
-          <w:ilvl w:val="0"/>
-          <w:numId w:val="10"/>
-        </w:numPr>
-        <w:rPr>
-          <w:rFonts w:ascii="Times New Roman" w:hAnsi="Times New Roman" w:cs="Times New Roman"/>
-          <w:sz w:val="24"/>
-        </w:rPr>
-      </w:pPr>
-      <w:r>
-        <w:rPr>
-          <w:rFonts w:ascii="Times New Roman" w:hAnsi="Times New Roman" w:cs="Times New Roman"/>
-          <w:sz w:val="24"/>
-        </w:rPr>
-        <w:t>Utilize</w:t>
-      </w:r>
-      <w:r>
-        <w:rPr>
-          <w:rFonts w:ascii="Times New Roman" w:hAnsi="Times New Roman" w:cs="Times New Roman"/>
-          <w:sz w:val="24"/>
-        </w:rPr>
-        <w:t>d</w:t>
-      </w:r>
-      <w:r>
-        <w:rPr>
-          <w:rFonts w:ascii="Times New Roman" w:hAnsi="Times New Roman" w:cs="Times New Roman"/>
-          <w:sz w:val="24"/>
-        </w:rPr>
-        <w:t xml:space="preserve"> strong communication skills when assisting NDSU students, staff, and </w:t>
-      </w:r>
-      <w:r>
-        <w:rPr>
-          <w:rFonts w:ascii="Times New Roman" w:hAnsi="Times New Roman" w:cs="Times New Roman"/>
-          <w:sz w:val="24"/>
-        </w:rPr>
-        <w:t>faculty with a wide variety of software</w:t>
-      </w:r>
-      <w:r>
-        <w:rPr>
-          <w:rFonts w:ascii="Times New Roman" w:hAnsi="Times New Roman" w:cs="Times New Roman"/>
-          <w:sz w:val="24"/>
-        </w:rPr>
-        <w:t xml:space="preserve"> questions</w:t>
-      </w:r>
-    </w:p>
-    <w:p>
-      <w:pPr>
-        <w:pStyle w:val="NoSpacing"/>
-        <w:ind w:left="360"/>
-        <w:rPr>
-          <w:rFonts w:ascii="Times New Roman" w:hAnsi="Times New Roman" w:cs="Times New Roman"/>
-          <w:sz w:val="8"/>
-        </w:rPr>
-      </w:pPr>
-    </w:p>
-    <w:p>
-      <w:pPr>
-        <w:pStyle w:val="NoSpacing"/>
-        <w:ind w:left="360"/>
-        <w:rPr>
-          <w:rFonts w:ascii="Times New Roman" w:hAnsi="Times New Roman" w:cs="Times New Roman"/>
-          <w:sz w:val="24"/>
-        </w:rPr>
-      </w:pPr>
-      <w:r>
-        <w:rPr>
-          <w:rFonts w:ascii="Times New Roman" w:hAnsi="Times New Roman" w:cs="Times New Roman"/>
-          <w:b/>
-          <w:sz w:val="24"/>
-        </w:rPr>
-        <w:t>Costco Wholesale</w:t>
-      </w:r>
-      <w:r>
-        <w:rPr>
-          <w:rFonts w:ascii="Times New Roman" w:hAnsi="Times New Roman" w:cs="Times New Roman"/>
-          <w:b/>
-          <w:sz w:val="24"/>
-        </w:rPr>
-        <w:tab/>
-      </w:r>
-      <w:r>
-        <w:rPr>
-          <w:rFonts w:ascii="Times New Roman" w:hAnsi="Times New Roman" w:cs="Times New Roman"/>
-          <w:b/>
-          <w:sz w:val="24"/>
-        </w:rPr>
-        <w:tab/>
-      </w:r>
-      <w:r>
-        <w:rPr>
-          <w:rFonts w:ascii="Times New Roman" w:hAnsi="Times New Roman" w:cs="Times New Roman"/>
-          <w:b/>
-          <w:sz w:val="24"/>
-        </w:rPr>
-        <w:tab/>
-      </w:r>
-      <w:r>
-        <w:rPr>
-          <w:rFonts w:ascii="Times New Roman" w:hAnsi="Times New Roman" w:cs="Times New Roman"/>
-          <w:b/>
-          <w:sz w:val="24"/>
-        </w:rPr>
-        <w:tab/>
-      </w:r>
-      <w:r>
-        <w:rPr>
-          <w:rFonts w:ascii="Times New Roman" w:hAnsi="Times New Roman" w:cs="Times New Roman"/>
-          <w:b/>
-          <w:sz w:val="24"/>
-        </w:rPr>
-        <w:tab/>
-      </w:r>
-      <w:r>
-        <w:rPr>
-          <w:rFonts w:ascii="Times New Roman" w:hAnsi="Times New Roman" w:cs="Times New Roman"/>
-          <w:b/>
-          <w:sz w:val="24"/>
-        </w:rPr>
-        <w:tab/>
-      </w:r>
-      <w:r>
-        <w:rPr>
-          <w:rFonts w:ascii="Times New Roman" w:hAnsi="Times New Roman" w:cs="Times New Roman"/>
-          <w:b/>
-          <w:sz w:val="24"/>
-        </w:rPr>
-        <w:tab/>
-      </w:r>
-      <w:r>
-        <w:rPr>
-          <w:rFonts w:ascii="Times New Roman" w:hAnsi="Times New Roman" w:cs="Times New Roman"/>
-          <w:b/>
-          <w:sz w:val="24"/>
-        </w:rPr>
-        <w:tab/>
-        <w:t xml:space="preserve">           </w:t>
-      </w:r>
-      <w:r>
-        <w:rPr>
-          <w:rFonts w:ascii="Times New Roman" w:hAnsi="Times New Roman" w:cs="Times New Roman"/>
-          <w:b/>
-          <w:sz w:val="24"/>
-        </w:rPr>
-        <w:t>Burnsville</w:t>
-      </w:r>
-      <w:r>
-        <w:rPr>
-          <w:rFonts w:ascii="Times New Roman" w:hAnsi="Times New Roman" w:cs="Times New Roman"/>
-          <w:b/>
-          <w:sz w:val="24"/>
-        </w:rPr>
-        <w:t xml:space="preserve">, </w:t>
-      </w:r>
-      <w:r>
-        <w:rPr>
-          <w:rFonts w:ascii="Times New Roman" w:hAnsi="Times New Roman" w:cs="Times New Roman"/>
-          <w:b/>
-          <w:sz w:val="24"/>
-        </w:rPr>
-        <w:t>Minnesota</w:t>
-      </w:r>
-      <w:r>
-        <w:rPr>
-          <w:rFonts w:ascii="Times New Roman" w:hAnsi="Times New Roman" w:cs="Times New Roman"/>
-          <w:b/>
-          <w:sz w:val="24"/>
-        </w:rPr>
-        <w:t xml:space="preserve"> </w:t>
-      </w:r>
-      <w:r>
-        <w:rPr>
-          <w:rFonts w:ascii="Times New Roman" w:hAnsi="Times New Roman" w:cs="Times New Roman"/>
-          <w:i/>
-          <w:sz w:val="24"/>
-        </w:rPr>
-        <w:t xml:space="preserve">Cashier </w:t>
-      </w:r>
-      <w:r>
-        <w:rPr>
-          <w:rFonts w:ascii="Times New Roman" w:hAnsi="Times New Roman" w:cs="Times New Roman"/>
-          <w:sz w:val="24"/>
-        </w:rPr>
-        <w:tab/>
-      </w:r>
-      <w:r>
-        <w:rPr>
-          <w:rFonts w:ascii="Times New Roman" w:hAnsi="Times New Roman" w:cs="Times New Roman"/>
-          <w:sz w:val="24"/>
-        </w:rPr>
-        <w:tab/>
-      </w:r>
-      <w:r>
-        <w:rPr>
-          <w:rFonts w:ascii="Times New Roman" w:hAnsi="Times New Roman" w:cs="Times New Roman"/>
-          <w:sz w:val="24"/>
-        </w:rPr>
-        <w:tab/>
-      </w:r>
-      <w:r>
-        <w:rPr>
-          <w:rFonts w:ascii="Times New Roman" w:hAnsi="Times New Roman" w:cs="Times New Roman"/>
-          <w:sz w:val="24"/>
-        </w:rPr>
-        <w:tab/>
-      </w:r>
-      <w:r>
-        <w:rPr>
-          <w:rFonts w:ascii="Times New Roman" w:hAnsi="Times New Roman" w:cs="Times New Roman"/>
-          <w:sz w:val="24"/>
-        </w:rPr>
-        <w:tab/>
-      </w:r>
-      <w:r>
-        <w:rPr>
-          <w:rFonts w:ascii="Times New Roman" w:hAnsi="Times New Roman" w:cs="Times New Roman"/>
-          <w:sz w:val="24"/>
-        </w:rPr>
-        <w:tab/>
-      </w:r>
-      <w:r>
-        <w:rPr>
-          <w:rFonts w:ascii="Times New Roman" w:hAnsi="Times New Roman" w:cs="Times New Roman"/>
-          <w:sz w:val="24"/>
-        </w:rPr>
-        <w:tab/>
-      </w:r>
-      <w:r>
-        <w:rPr>
-          <w:rFonts w:ascii="Times New Roman" w:hAnsi="Times New Roman" w:cs="Times New Roman"/>
-          <w:sz w:val="24"/>
-        </w:rPr>
-        <w:tab/>
-      </w:r>
-      <w:r>
-        <w:rPr>
-          <w:rFonts w:ascii="Times New Roman" w:hAnsi="Times New Roman" w:cs="Times New Roman"/>
-          <w:sz w:val="24"/>
-        </w:rPr>
-        <w:tab/>
-      </w:r>
-      <w:r>
-        <w:rPr>
-          <w:rFonts w:ascii="Times New Roman" w:hAnsi="Times New Roman" w:cs="Times New Roman"/>
-          <w:sz w:val="24"/>
-        </w:rPr>
-        <w:tab/>
-      </w:r>
-      <w:r>
-        <w:rPr>
-          <w:rFonts w:ascii="Times New Roman" w:hAnsi="Times New Roman" w:cs="Times New Roman"/>
-          <w:sz w:val="24"/>
-        </w:rPr>
-        <w:tab/>
-      </w:r>
-      <w:r>
-        <w:rPr>
-          <w:rFonts w:ascii="Times New Roman" w:hAnsi="Times New Roman" w:cs="Times New Roman"/>
-          <w:sz w:val="24"/>
-        </w:rPr>
-        <w:t xml:space="preserve">May </w:t>
-      </w:r>
-      <w:r>
-        <w:rPr>
-          <w:rFonts w:ascii="Times New Roman" w:hAnsi="Times New Roman" w:cs="Times New Roman"/>
-          <w:sz w:val="24"/>
-        </w:rPr>
-        <w:t>201</w:t>
-      </w:r>
-      <w:r>
-        <w:rPr>
-          <w:rFonts w:ascii="Times New Roman" w:hAnsi="Times New Roman" w:cs="Times New Roman"/>
-          <w:sz w:val="24"/>
-        </w:rPr>
-        <w:t>1</w:t>
-      </w:r>
-      <w:r>
-        <w:rPr>
-          <w:rFonts w:ascii="Times New Roman" w:hAnsi="Times New Roman" w:cs="Times New Roman"/>
-          <w:sz w:val="24"/>
-        </w:rPr>
-        <w:t xml:space="preserve"> – </w:t>
-      </w:r>
-      <w:r>
-        <w:rPr>
-          <w:rFonts w:ascii="Times New Roman" w:hAnsi="Times New Roman" w:cs="Times New Roman"/>
-          <w:sz w:val="24"/>
-        </w:rPr>
-        <w:t>May 2014</w:t>
-      </w:r>
-    </w:p>
-    <w:p>
-      <w:pPr>
-        <w:pStyle w:val="NoSpacing"/>
-        <w:numPr>
-          <w:ilvl w:val="0"/>
-          <w:numId w:val="11"/>
-        </w:numPr>
-        <w:rPr>
-          <w:rFonts w:ascii="Times New Roman" w:hAnsi="Times New Roman" w:cs="Times New Roman"/>
-          <w:sz w:val="24"/>
-        </w:rPr>
-      </w:pPr>
-      <w:r>
-        <w:rPr>
-          <w:rFonts w:ascii="Times New Roman" w:hAnsi="Times New Roman" w:cs="Times New Roman"/>
-          <w:sz w:val="24"/>
-        </w:rPr>
-        <w:t>Maintain</w:t>
-      </w:r>
-      <w:r>
-        <w:rPr>
-          <w:rFonts w:ascii="Times New Roman" w:hAnsi="Times New Roman" w:cs="Times New Roman"/>
-          <w:sz w:val="24"/>
-        </w:rPr>
-        <w:t>ed</w:t>
-      </w:r>
-      <w:r>
-        <w:rPr>
-          <w:rFonts w:ascii="Times New Roman" w:hAnsi="Times New Roman" w:cs="Times New Roman"/>
-          <w:sz w:val="24"/>
-        </w:rPr>
-        <w:t xml:space="preserve"> courteous member service at all times while monitoring a smooth flow of members through the register</w:t>
-      </w:r>
-    </w:p>
-    <w:p>
-      <w:pPr>
-        <w:pStyle w:val="NoSpacing"/>
-        <w:numPr>
-          <w:ilvl w:val="0"/>
-          <w:numId w:val="11"/>
-        </w:numPr>
-        <w:rPr>
-          <w:rFonts w:ascii="Times New Roman" w:hAnsi="Times New Roman" w:cs="Times New Roman"/>
-          <w:sz w:val="24"/>
-        </w:rPr>
-      </w:pPr>
-      <w:r>
-        <w:rPr>
-          <w:rFonts w:ascii="Times New Roman" w:hAnsi="Times New Roman" w:cs="Times New Roman"/>
-          <w:sz w:val="24"/>
-        </w:rPr>
-        <w:t>Administer</w:t>
-      </w:r>
-      <w:r>
-        <w:rPr>
-          <w:rFonts w:ascii="Times New Roman" w:hAnsi="Times New Roman" w:cs="Times New Roman"/>
-          <w:sz w:val="24"/>
-        </w:rPr>
-        <w:t>ed</w:t>
-      </w:r>
-      <w:r>
-        <w:rPr>
-          <w:rFonts w:ascii="Times New Roman" w:hAnsi="Times New Roman" w:cs="Times New Roman"/>
-          <w:sz w:val="24"/>
-        </w:rPr>
-        <w:t xml:space="preserve"> proper safety procedures while helping customers in a timely fashion  </w:t>
-      </w:r>
-    </w:p>
-    <w:p>
-      <w:pPr>
-        <w:pStyle w:val="PlainText"/>
-        <w:numPr>
-          <w:ilvl w:val="0"/>
-          <w:numId w:val="11"/>
-        </w:numPr>
-        <w:rPr>
-          <w:rFonts w:ascii="Times New Roman" w:hAnsi="Times New Roman" w:cs="Times New Roman"/>
-          <w:sz w:val="24"/>
-          <w:szCs w:val="22"/>
-        </w:rPr>
-      </w:pPr>
-      <w:r>
-        <w:rPr>
-          <w:rFonts w:ascii="Times New Roman" w:hAnsi="Times New Roman" w:cs="Times New Roman"/>
-          <w:sz w:val="24"/>
-          <w:szCs w:val="22"/>
-        </w:rPr>
-        <w:t xml:space="preserve">Focused my attention </w:t>
-      </w:r>
-      <w:r>
-        <w:rPr>
-          <w:rFonts w:ascii="Times New Roman" w:hAnsi="Times New Roman" w:cs="Times New Roman"/>
-          <w:sz w:val="24"/>
-          <w:szCs w:val="22"/>
-        </w:rPr>
-        <w:t>o</w:t>
-      </w:r>
-      <w:r>
-        <w:rPr>
-          <w:rFonts w:ascii="Times New Roman" w:hAnsi="Times New Roman" w:cs="Times New Roman"/>
-          <w:sz w:val="24"/>
-          <w:szCs w:val="22"/>
-        </w:rPr>
-        <w:t>n</w:t>
-      </w:r>
-      <w:r>
-        <w:rPr>
-          <w:rFonts w:ascii="Times New Roman" w:hAnsi="Times New Roman" w:cs="Times New Roman"/>
-          <w:sz w:val="24"/>
-          <w:szCs w:val="22"/>
-        </w:rPr>
-        <w:t xml:space="preserve"> detail while performing front end opening and closing tasks</w:t>
+        <w:t>Host weekly office hours to allow for students to get</w:t>
+      </w:r>
+      <w:r>
+        <w:rPr>
+          <w:rFonts w:ascii="Times New Roman" w:hAnsi="Times New Roman" w:cs="Times New Roman"/>
+          <w:sz w:val="24"/>
+        </w:rPr>
+        <w:t xml:space="preserve"> one on one assistance</w:t>
       </w:r>
     </w:p>
     <w:p>
@@ -2056,7 +1613,7 @@
           <w:i/>
           <w:sz w:val="24"/>
         </w:rPr>
-        <w:t>Languages</w:t>
+        <w:t>Skills</w:t>
       </w:r>
     </w:p>
     <w:tbl>
@@ -2096,7 +1653,7 @@
                 <w:ilvl w:val="0"/>
                 <w:numId w:val="2"/>
               </w:numPr>
-              <w:ind w:left="540" w:hanging="385"/>
+              <w:ind w:left="635"/>
               <w:rPr>
                 <w:rFonts w:ascii="Times New Roman" w:hAnsi="Times New Roman" w:cs="Times New Roman"/>
                 <w:sz w:val="24"/>
@@ -2107,7 +1664,7 @@
                 <w:rFonts w:ascii="Times New Roman" w:hAnsi="Times New Roman" w:cs="Times New Roman"/>
                 <w:sz w:val="24"/>
               </w:rPr>
-              <w:t>C</w:t>
+              <w:t xml:space="preserve">Python </w:t>
             </w:r>
           </w:p>
         </w:tc>
@@ -2159,7 +1716,113 @@
                 <w:rFonts w:ascii="Times New Roman" w:hAnsi="Times New Roman" w:cs="Times New Roman"/>
                 <w:sz w:val="24"/>
               </w:rPr>
+              <w:t>Ansible</w:t>
+            </w:r>
+          </w:p>
+        </w:tc>
+        <w:tc>
+          <w:tcPr>
+            <w:tcW w:w="5401" w:type="dxa"/>
+          </w:tcPr>
+          <w:p>
+            <w:pPr>
+              <w:pStyle w:val="NoSpacing"/>
+              <w:numPr>
+                <w:ilvl w:val="0"/>
+                <w:numId w:val="2"/>
+              </w:numPr>
+              <w:ind w:left="365"/>
+              <w:rPr>
+                <w:rFonts w:ascii="Times New Roman" w:hAnsi="Times New Roman" w:cs="Times New Roman"/>
+                <w:sz w:val="24"/>
+              </w:rPr>
+            </w:pPr>
+            <w:r>
+              <w:rPr>
+                <w:rFonts w:ascii="Times New Roman" w:hAnsi="Times New Roman" w:cs="Times New Roman"/>
+                <w:sz w:val="24"/>
+              </w:rPr>
+              <w:t>R</w:t>
+            </w:r>
+          </w:p>
+        </w:tc>
+      </w:tr>
+      <w:tr>
+        <w:tc>
+          <w:tcPr>
+            <w:tcW w:w="3060" w:type="dxa"/>
+          </w:tcPr>
+          <w:p>
+            <w:pPr>
+              <w:pStyle w:val="NoSpacing"/>
+              <w:numPr>
+                <w:ilvl w:val="0"/>
+                <w:numId w:val="2"/>
+              </w:numPr>
+              <w:ind w:left="635"/>
+              <w:rPr>
+                <w:rFonts w:ascii="Times New Roman" w:hAnsi="Times New Roman" w:cs="Times New Roman"/>
+                <w:sz w:val="24"/>
+              </w:rPr>
+            </w:pPr>
+            <w:r>
+              <w:rPr>
+                <w:rFonts w:ascii="Times New Roman" w:hAnsi="Times New Roman" w:cs="Times New Roman"/>
+                <w:sz w:val="24"/>
+              </w:rPr>
+              <w:t>Go</w:t>
+            </w:r>
+          </w:p>
+        </w:tc>
+        <w:tc>
+          <w:tcPr>
+            <w:tcW w:w="2520" w:type="dxa"/>
+          </w:tcPr>
+          <w:p>
+            <w:pPr>
+              <w:pStyle w:val="NoSpacing"/>
+              <w:numPr>
+                <w:ilvl w:val="0"/>
+                <w:numId w:val="2"/>
+              </w:numPr>
+              <w:ind w:left="540" w:hanging="385"/>
+              <w:rPr>
+                <w:rFonts w:ascii="Times New Roman" w:hAnsi="Times New Roman" w:cs="Times New Roman"/>
+                <w:sz w:val="24"/>
+              </w:rPr>
+            </w:pPr>
+            <w:r>
+              <w:rPr>
+                <w:rFonts w:ascii="Times New Roman" w:hAnsi="Times New Roman" w:cs="Times New Roman"/>
+                <w:sz w:val="24"/>
+              </w:rPr>
               <w:t>JavaScript</w:t>
+            </w:r>
+          </w:p>
+        </w:tc>
+        <w:tc>
+          <w:tcPr>
+            <w:tcW w:w="3060" w:type="dxa"/>
+          </w:tcPr>
+          <w:p>
+            <w:pPr>
+              <w:pStyle w:val="NoSpacing"/>
+              <w:numPr>
+                <w:ilvl w:val="0"/>
+                <w:numId w:val="2"/>
+              </w:numPr>
+              <w:ind w:left="360"/>
+              <w:rPr>
+                <w:rFonts w:ascii="Times New Roman" w:hAnsi="Times New Roman" w:cs="Times New Roman"/>
+                <w:sz w:val="24"/>
+              </w:rPr>
+            </w:pPr>
+            <w:r>
+              <w:rPr>
+                <w:rFonts w:ascii="Times New Roman" w:hAnsi="Times New Roman" w:cs="Times New Roman"/>
+                <w:sz w:val="24"/>
+              </w:rPr>
+              <w:t xml:space="preserve">SQL </w:t>
             </w:r>
           </w:p>
         </w:tc>
@@ -2185,31 +1848,164 @@
                 <w:rFonts w:ascii="Times New Roman" w:hAnsi="Times New Roman" w:cs="Times New Roman"/>
                 <w:sz w:val="24"/>
               </w:rPr>
-              <w:t>R</w:t>
-            </w:r>
-            <w:r>
-              <w:rPr>
-                <w:rFonts w:ascii="Times New Roman" w:hAnsi="Times New Roman" w:cs="Times New Roman"/>
-                <w:sz w:val="24"/>
-              </w:rPr>
-              <w:t>/Python</w:t>
+              <w:t>HTML/CSS</w:t>
             </w:r>
           </w:p>
         </w:tc>
       </w:tr>
+    </w:tbl>
+    <w:p>
+      <w:pPr>
+        <w:pStyle w:val="NoSpacing"/>
+        <w:ind w:left="360"/>
+        <w:rPr>
+          <w:rFonts w:ascii="Times New Roman" w:hAnsi="Times New Roman" w:cs="Times New Roman"/>
+          <w:sz w:val="24"/>
+        </w:rPr>
+      </w:pPr>
+      <w:r>
+        <w:rPr>
+          <w:rFonts w:ascii="Times New Roman" w:hAnsi="Times New Roman" w:cs="Times New Roman"/>
+          <w:i/>
+          <w:sz w:val="24"/>
+        </w:rPr>
+        <w:t>Awards</w:t>
+      </w:r>
+    </w:p>
+    <w:p>
+      <w:pPr>
+        <w:pStyle w:val="NoSpacing"/>
+        <w:numPr>
+          <w:ilvl w:val="0"/>
+          <w:numId w:val="2"/>
+        </w:numPr>
+        <w:rPr>
+          <w:rFonts w:ascii="Times New Roman" w:hAnsi="Times New Roman" w:cs="Times New Roman"/>
+          <w:sz w:val="24"/>
+        </w:rPr>
+      </w:pPr>
+      <w:r>
+        <w:rPr>
+          <w:rFonts w:ascii="Times New Roman" w:hAnsi="Times New Roman" w:cs="Times New Roman"/>
+          <w:sz w:val="24"/>
+        </w:rPr>
+        <w:t>3</w:t>
+      </w:r>
+      <w:r>
+        <w:rPr>
+          <w:rFonts w:ascii="Times New Roman" w:hAnsi="Times New Roman" w:cs="Times New Roman"/>
+          <w:sz w:val="24"/>
+          <w:vertAlign w:val="superscript"/>
+        </w:rPr>
+        <w:t>rd</w:t>
+      </w:r>
+      <w:r>
+        <w:rPr>
+          <w:rFonts w:ascii="Times New Roman" w:hAnsi="Times New Roman" w:cs="Times New Roman"/>
+          <w:sz w:val="24"/>
+        </w:rPr>
+        <w:t xml:space="preserve"> for the Tri-College</w:t>
+      </w:r>
+      <w:r>
+        <w:rPr>
+          <w:rFonts w:ascii="Times New Roman" w:hAnsi="Times New Roman" w:cs="Times New Roman"/>
+          <w:sz w:val="24"/>
+        </w:rPr>
+        <w:t xml:space="preserve"> Region in the International Collegiate Programming Contest (ACM-ICPC) </w:t>
+      </w:r>
+    </w:p>
+    <w:p>
+      <w:pPr>
+        <w:pStyle w:val="NoSpacing"/>
+        <w:numPr>
+          <w:ilvl w:val="0"/>
+          <w:numId w:val="2"/>
+        </w:numPr>
+        <w:rPr>
+          <w:rFonts w:ascii="Times New Roman" w:hAnsi="Times New Roman" w:cs="Times New Roman"/>
+          <w:sz w:val="24"/>
+          <w:szCs w:val="24"/>
+        </w:rPr>
+      </w:pPr>
+      <w:r>
+        <w:rPr>
+          <w:rFonts w:ascii="Times New Roman" w:eastAsia="Times New Roman" w:hAnsi="Times New Roman" w:cs="Times New Roman"/>
+          <w:sz w:val="24"/>
+          <w:szCs w:val="24"/>
+        </w:rPr>
+        <w:t>Kudos Award (Given to NDSU employees</w:t>
+      </w:r>
+      <w:r>
+        <w:rPr>
+          <w:rFonts w:ascii="Times New Roman" w:eastAsia="Times New Roman" w:hAnsi="Times New Roman" w:cs="Times New Roman"/>
+          <w:sz w:val="24"/>
+          <w:szCs w:val="24"/>
+        </w:rPr>
+        <w:t xml:space="preserve"> who go out of their way to help someone in need</w:t>
+      </w:r>
+      <w:r>
+        <w:rPr>
+          <w:rFonts w:ascii="Times New Roman" w:eastAsia="Times New Roman" w:hAnsi="Times New Roman" w:cs="Times New Roman"/>
+          <w:sz w:val="24"/>
+          <w:szCs w:val="24"/>
+        </w:rPr>
+        <w:t>)</w:t>
+      </w:r>
+    </w:p>
+    <w:p>
+      <w:pPr>
+        <w:pStyle w:val="NoSpacing"/>
+        <w:ind w:left="360"/>
+        <w:rPr>
+          <w:rFonts w:ascii="Times New Roman" w:hAnsi="Times New Roman" w:cs="Times New Roman"/>
+          <w:i/>
+          <w:sz w:val="24"/>
+        </w:rPr>
+      </w:pPr>
+      <w:r>
+        <w:rPr>
+          <w:rFonts w:ascii="Times New Roman" w:hAnsi="Times New Roman" w:cs="Times New Roman"/>
+          <w:i/>
+          <w:sz w:val="24"/>
+        </w:rPr>
+        <w:t>Activities</w:t>
+      </w:r>
+    </w:p>
+    <w:tbl>
+      <w:tblPr>
+        <w:tblStyle w:val="TableGrid"/>
+        <w:tblW w:w="11523" w:type="dxa"/>
+        <w:tblInd w:w="198" w:type="dxa"/>
+        <w:tblBorders>
+          <w:top w:val="none" w:sz="0" w:space="0" w:color="auto"/>
+          <w:left w:val="none" w:sz="0" w:space="0" w:color="auto"/>
+          <w:bottom w:val="none" w:sz="0" w:space="0" w:color="auto"/>
+          <w:right w:val="none" w:sz="0" w:space="0" w:color="auto"/>
+          <w:insideH w:val="none" w:sz="0" w:space="0" w:color="auto"/>
+          <w:insideV w:val="none" w:sz="0" w:space="0" w:color="auto"/>
+        </w:tblBorders>
+        <w:tblLook w:val="04A0" w:firstRow="1" w:lastRow="0" w:firstColumn="1" w:lastColumn="0" w:noHBand="0" w:noVBand="1"/>
+      </w:tblPr>
+      <w:tblGrid>
+        <w:gridCol w:w="5400"/>
+        <w:gridCol w:w="6123"/>
+      </w:tblGrid>
       <w:tr>
+        <w:trPr>
+          <w:trHeight w:val="290"/>
+        </w:trPr>
         <w:tc>
           <w:tcPr>
-            <w:tcW w:w="3060" w:type="dxa"/>
+            <w:tcW w:w="5400" w:type="dxa"/>
           </w:tcPr>
           <w:p>
             <w:pPr>
               <w:pStyle w:val="NoSpacing"/>
               <w:numPr>
                 <w:ilvl w:val="0"/>
-                <w:numId w:val="2"/>
+                <w:numId w:val="12"/>
               </w:numPr>
-              <w:ind w:left="540" w:hanging="385"/>
+              <w:ind w:left="522"/>
               <w:rPr>
                 <w:rFonts w:ascii="Times New Roman" w:hAnsi="Times New Roman" w:cs="Times New Roman"/>
                 <w:sz w:val="24"/>
@@ -2220,22 +2016,22 @@
                 <w:rFonts w:ascii="Times New Roman" w:hAnsi="Times New Roman" w:cs="Times New Roman"/>
                 <w:sz w:val="24"/>
               </w:rPr>
-              <w:t>C++</w:t>
+              <w:t>Full Stack Mobile Development</w:t>
             </w:r>
           </w:p>
         </w:tc>
         <w:tc>
           <w:tcPr>
-            <w:tcW w:w="2520" w:type="dxa"/>
+            <w:tcW w:w="6123" w:type="dxa"/>
           </w:tcPr>
           <w:p>
             <w:pPr>
               <w:pStyle w:val="NoSpacing"/>
               <w:numPr>
                 <w:ilvl w:val="0"/>
-                <w:numId w:val="2"/>
+                <w:numId w:val="12"/>
               </w:numPr>
-              <w:ind w:left="540" w:hanging="385"/>
+              <w:ind w:left="432"/>
               <w:rPr>
                 <w:rFonts w:ascii="Times New Roman" w:hAnsi="Times New Roman" w:cs="Times New Roman"/>
                 <w:sz w:val="24"/>
@@ -2246,29 +2042,57 @@
                 <w:rFonts w:ascii="Times New Roman" w:hAnsi="Times New Roman" w:cs="Times New Roman"/>
                 <w:sz w:val="24"/>
               </w:rPr>
-              <w:t>C</w:t>
+              <w:t xml:space="preserve">Family </w:t>
+            </w:r>
+            <w:proofErr w:type="gramStart"/>
+            <w:r>
+              <w:rPr>
+                <w:rFonts w:ascii="Times New Roman" w:hAnsi="Times New Roman" w:cs="Times New Roman"/>
+                <w:sz w:val="24"/>
+              </w:rPr>
+              <w:t>IT</w:t>
             </w:r>
             <w:r>
               <w:rPr>
                 <w:rFonts w:ascii="Times New Roman" w:hAnsi="Times New Roman" w:cs="Times New Roman"/>
                 <w:sz w:val="24"/>
               </w:rPr>
-              <w:t>#</w:t>
+              <w:t xml:space="preserve"> </w:t>
+            </w:r>
+            <w:r>
+              <w:rPr>
+                <w:rFonts w:ascii="Times New Roman" w:hAnsi="Times New Roman" w:cs="Times New Roman"/>
+                <w:sz w:val="24"/>
+              </w:rPr>
+              <w:t xml:space="preserve"> ;</w:t>
+            </w:r>
+            <w:proofErr w:type="gramEnd"/>
+            <w:r>
+              <w:rPr>
+                <w:rFonts w:ascii="Times New Roman" w:hAnsi="Times New Roman" w:cs="Times New Roman"/>
+                <w:sz w:val="24"/>
+              </w:rPr>
+              <w:t>)</w:t>
             </w:r>
           </w:p>
         </w:tc>
+      </w:tr>
+      <w:tr>
+        <w:trPr>
+          <w:trHeight w:val="308"/>
+        </w:trPr>
         <w:tc>
           <w:tcPr>
-            <w:tcW w:w="3060" w:type="dxa"/>
+            <w:tcW w:w="5400" w:type="dxa"/>
           </w:tcPr>
           <w:p>
             <w:pPr>
               <w:pStyle w:val="NoSpacing"/>
               <w:numPr>
                 <w:ilvl w:val="0"/>
-                <w:numId w:val="2"/>
+                <w:numId w:val="12"/>
               </w:numPr>
-              <w:ind w:left="360"/>
+              <w:ind w:left="522"/>
               <w:rPr>
                 <w:rFonts w:ascii="Times New Roman" w:hAnsi="Times New Roman" w:cs="Times New Roman"/>
                 <w:sz w:val="24"/>
@@ -2279,22 +2103,22 @@
                 <w:rFonts w:ascii="Times New Roman" w:hAnsi="Times New Roman" w:cs="Times New Roman"/>
                 <w:sz w:val="24"/>
               </w:rPr>
-              <w:t>HTML/CSS</w:t>
+              <w:t>Full Stack Web Development</w:t>
             </w:r>
           </w:p>
         </w:tc>
         <w:tc>
           <w:tcPr>
-            <w:tcW w:w="5401" w:type="dxa"/>
+            <w:tcW w:w="6123" w:type="dxa"/>
           </w:tcPr>
           <w:p>
             <w:pPr>
               <w:pStyle w:val="NoSpacing"/>
               <w:numPr>
                 <w:ilvl w:val="0"/>
-                <w:numId w:val="2"/>
+                <w:numId w:val="12"/>
               </w:numPr>
-              <w:ind w:left="360"/>
+              <w:ind w:left="432"/>
               <w:rPr>
                 <w:rFonts w:ascii="Times New Roman" w:hAnsi="Times New Roman" w:cs="Times New Roman"/>
                 <w:sz w:val="24"/>
@@ -2305,7 +2129,7 @@
                 <w:rFonts w:ascii="Times New Roman" w:hAnsi="Times New Roman" w:cs="Times New Roman"/>
                 <w:sz w:val="24"/>
               </w:rPr>
-              <w:t>Scheme</w:t>
+              <w:t>Programming Competitions</w:t>
             </w:r>
           </w:p>
         </w:tc>
@@ -2314,248 +2138,13 @@
     <w:p>
       <w:pPr>
         <w:pStyle w:val="NoSpacing"/>
-        <w:ind w:left="360"/>
-        <w:rPr>
-          <w:rFonts w:ascii="Times New Roman" w:hAnsi="Times New Roman" w:cs="Times New Roman"/>
-          <w:sz w:val="24"/>
-        </w:rPr>
-      </w:pPr>
-      <w:r>
-        <w:rPr>
-          <w:rFonts w:ascii="Times New Roman" w:hAnsi="Times New Roman" w:cs="Times New Roman"/>
-          <w:i/>
-          <w:sz w:val="24"/>
-        </w:rPr>
-        <w:t>Awards</w:t>
-      </w:r>
-    </w:p>
-    <w:p>
-      <w:pPr>
-        <w:pStyle w:val="NoSpacing"/>
-        <w:numPr>
-          <w:ilvl w:val="0"/>
-          <w:numId w:val="2"/>
-        </w:numPr>
-        <w:rPr>
-          <w:rFonts w:ascii="Times New Roman" w:hAnsi="Times New Roman" w:cs="Times New Roman"/>
-          <w:sz w:val="24"/>
-        </w:rPr>
-      </w:pPr>
-      <w:r>
-        <w:rPr>
-          <w:rFonts w:ascii="Times New Roman" w:hAnsi="Times New Roman" w:cs="Times New Roman"/>
-          <w:sz w:val="24"/>
-        </w:rPr>
-        <w:t>3</w:t>
-      </w:r>
-      <w:r>
-        <w:rPr>
-          <w:rFonts w:ascii="Times New Roman" w:hAnsi="Times New Roman" w:cs="Times New Roman"/>
-          <w:sz w:val="24"/>
-          <w:vertAlign w:val="superscript"/>
-        </w:rPr>
-        <w:t>rd</w:t>
-      </w:r>
-      <w:r>
-        <w:rPr>
-          <w:rFonts w:ascii="Times New Roman" w:hAnsi="Times New Roman" w:cs="Times New Roman"/>
-          <w:sz w:val="24"/>
-        </w:rPr>
-        <w:t xml:space="preserve"> for the Tri-College</w:t>
-      </w:r>
-      <w:r>
-        <w:rPr>
-          <w:rFonts w:ascii="Times New Roman" w:hAnsi="Times New Roman" w:cs="Times New Roman"/>
-          <w:sz w:val="24"/>
-        </w:rPr>
-        <w:t xml:space="preserve"> Region in the International Collegiate Programming Contest (ACM-ICPC) </w:t>
-      </w:r>
-    </w:p>
-    <w:p>
-      <w:pPr>
-        <w:pStyle w:val="NoSpacing"/>
-        <w:numPr>
-          <w:ilvl w:val="0"/>
-          <w:numId w:val="2"/>
-        </w:numPr>
-        <w:rPr>
-          <w:rFonts w:ascii="Times New Roman" w:hAnsi="Times New Roman" w:cs="Times New Roman"/>
-          <w:sz w:val="24"/>
-          <w:szCs w:val="24"/>
-        </w:rPr>
-      </w:pPr>
-      <w:r>
-        <w:rPr>
-          <w:rFonts w:ascii="Times New Roman" w:eastAsia="Times New Roman" w:hAnsi="Times New Roman" w:cs="Times New Roman"/>
-          <w:sz w:val="24"/>
-          <w:szCs w:val="24"/>
-        </w:rPr>
-        <w:t>Kudos Award (Given to NDSU employees)</w:t>
-      </w:r>
-    </w:p>
-    <w:p>
-      <w:pPr>
-        <w:pStyle w:val="NoSpacing"/>
-        <w:ind w:left="360"/>
-        <w:rPr>
-          <w:rFonts w:ascii="Times New Roman" w:hAnsi="Times New Roman" w:cs="Times New Roman"/>
-          <w:i/>
-          <w:sz w:val="24"/>
-        </w:rPr>
-      </w:pPr>
-      <w:r>
-        <w:rPr>
-          <w:rFonts w:ascii="Times New Roman" w:hAnsi="Times New Roman" w:cs="Times New Roman"/>
-          <w:i/>
-          <w:sz w:val="24"/>
-        </w:rPr>
-        <w:t>Activities</w:t>
-      </w:r>
-    </w:p>
-    <w:p>
-      <w:pPr>
-        <w:pStyle w:val="NoSpacing"/>
-        <w:numPr>
-          <w:ilvl w:val="0"/>
-          <w:numId w:val="12"/>
-        </w:numPr>
-        <w:rPr>
-          <w:rFonts w:ascii="Times New Roman" w:hAnsi="Times New Roman" w:cs="Times New Roman"/>
-          <w:sz w:val="24"/>
-        </w:rPr>
-      </w:pPr>
-      <w:r>
-        <w:rPr>
-          <w:rFonts w:ascii="Times New Roman" w:hAnsi="Times New Roman" w:cs="Times New Roman"/>
-          <w:sz w:val="24"/>
-        </w:rPr>
-        <w:t xml:space="preserve">Programming </w:t>
-      </w:r>
-      <w:r>
-        <w:rPr>
-          <w:rFonts w:ascii="Times New Roman" w:hAnsi="Times New Roman" w:cs="Times New Roman"/>
-          <w:sz w:val="24"/>
-        </w:rPr>
-        <w:t>C</w:t>
-      </w:r>
-      <w:r>
-        <w:rPr>
-          <w:rFonts w:ascii="Times New Roman" w:hAnsi="Times New Roman" w:cs="Times New Roman"/>
-          <w:sz w:val="24"/>
-        </w:rPr>
-        <w:t>ompetitions</w:t>
-      </w:r>
-    </w:p>
-    <w:p>
-      <w:pPr>
-        <w:pStyle w:val="NoSpacing"/>
-        <w:numPr>
-          <w:ilvl w:val="0"/>
-          <w:numId w:val="12"/>
-        </w:numPr>
-        <w:rPr>
-          <w:rFonts w:ascii="Times New Roman" w:hAnsi="Times New Roman" w:cs="Times New Roman"/>
-          <w:sz w:val="24"/>
-        </w:rPr>
-      </w:pPr>
-      <w:r>
-        <w:rPr>
-          <w:rFonts w:ascii="Times New Roman" w:hAnsi="Times New Roman" w:cs="Times New Roman"/>
-          <w:sz w:val="24"/>
-        </w:rPr>
-        <w:t>Academic</w:t>
-      </w:r>
-      <w:r>
-        <w:rPr>
-          <w:rFonts w:ascii="Times New Roman" w:hAnsi="Times New Roman" w:cs="Times New Roman"/>
-          <w:sz w:val="24"/>
-        </w:rPr>
-        <w:t xml:space="preserve"> Computing </w:t>
-      </w:r>
-      <w:r>
-        <w:rPr>
-          <w:rFonts w:ascii="Times New Roman" w:hAnsi="Times New Roman" w:cs="Times New Roman"/>
-          <w:sz w:val="24"/>
-        </w:rPr>
-        <w:t>Machinery</w:t>
-      </w:r>
-      <w:r>
-        <w:rPr>
-          <w:rFonts w:ascii="Times New Roman" w:hAnsi="Times New Roman" w:cs="Times New Roman"/>
-          <w:sz w:val="24"/>
-        </w:rPr>
-        <w:t xml:space="preserve"> (A</w:t>
-      </w:r>
-      <w:bookmarkStart w:id="0" w:name="_GoBack"/>
-      <w:bookmarkEnd w:id="0"/>
-      <w:r>
-        <w:rPr>
-          <w:rFonts w:ascii="Times New Roman" w:hAnsi="Times New Roman" w:cs="Times New Roman"/>
-          <w:sz w:val="24"/>
-        </w:rPr>
-        <w:t>CM)</w:t>
-      </w:r>
-    </w:p>
-    <w:p>
-      <w:pPr>
-        <w:pStyle w:val="NoSpacing"/>
-        <w:numPr>
-          <w:ilvl w:val="0"/>
-          <w:numId w:val="12"/>
-        </w:numPr>
-        <w:rPr>
-          <w:rFonts w:ascii="Times New Roman" w:hAnsi="Times New Roman" w:cs="Times New Roman"/>
-          <w:sz w:val="24"/>
-        </w:rPr>
-      </w:pPr>
-      <w:r>
-        <w:rPr>
-          <w:rFonts w:ascii="Times New Roman" w:hAnsi="Times New Roman" w:cs="Times New Roman"/>
-          <w:sz w:val="24"/>
-        </w:rPr>
-        <w:t>Mobile</w:t>
-      </w:r>
-      <w:r>
-        <w:rPr>
-          <w:rFonts w:ascii="Times New Roman" w:hAnsi="Times New Roman" w:cs="Times New Roman"/>
-          <w:sz w:val="24"/>
-        </w:rPr>
-        <w:t xml:space="preserve"> Development Special Interest G</w:t>
-      </w:r>
-      <w:r>
-        <w:rPr>
-          <w:rFonts w:ascii="Times New Roman" w:hAnsi="Times New Roman" w:cs="Times New Roman"/>
-          <w:sz w:val="24"/>
-        </w:rPr>
-        <w:t>roup in the ACM</w:t>
-      </w:r>
-    </w:p>
-    <w:p>
-      <w:pPr>
-        <w:pStyle w:val="NoSpacing"/>
-        <w:numPr>
-          <w:ilvl w:val="0"/>
-          <w:numId w:val="12"/>
-        </w:numPr>
-        <w:rPr>
-          <w:rFonts w:ascii="Times New Roman" w:hAnsi="Times New Roman" w:cs="Times New Roman"/>
-          <w:sz w:val="24"/>
-        </w:rPr>
-      </w:pPr>
-      <w:r>
-        <w:rPr>
-          <w:rFonts w:ascii="Times New Roman" w:hAnsi="Times New Roman" w:cs="Times New Roman"/>
-          <w:sz w:val="24"/>
-        </w:rPr>
-        <w:t>Security Special Interest Group in the ACM</w:t>
-      </w:r>
-      <w:r>
-        <w:rPr>
-          <w:rFonts w:ascii="Times New Roman" w:hAnsi="Times New Roman" w:cs="Times New Roman"/>
-          <w:sz w:val="24"/>
-        </w:rPr>
-        <w:t xml:space="preserve"> </w:t>
-      </w:r>
+        <w:ind w:left="720"/>
+        <w:rPr>
+          <w:rFonts w:ascii="Times New Roman" w:hAnsi="Times New Roman" w:cs="Times New Roman"/>
+          <w:sz w:val="10"/>
+          <w:szCs w:val="16"/>
+        </w:rPr>
+      </w:pPr>
     </w:p>
     <w:p>
       <w:pPr>
@@ -2602,80 +2191,78 @@
           <w:b/>
           <w:sz w:val="24"/>
         </w:rPr>
-        <w:t xml:space="preserve">Matter (formerly Hope for the City) </w:t>
-      </w:r>
-      <w:r>
-        <w:rPr>
-          <w:rFonts w:ascii="Times New Roman" w:hAnsi="Times New Roman" w:cs="Times New Roman"/>
-          <w:b/>
-          <w:sz w:val="24"/>
-        </w:rPr>
-        <w:tab/>
-      </w:r>
-      <w:r>
-        <w:rPr>
-          <w:rFonts w:ascii="Times New Roman" w:hAnsi="Times New Roman" w:cs="Times New Roman"/>
-          <w:b/>
-          <w:sz w:val="24"/>
-        </w:rPr>
-        <w:tab/>
-      </w:r>
-      <w:r>
-        <w:rPr>
-          <w:rFonts w:ascii="Times New Roman" w:hAnsi="Times New Roman" w:cs="Times New Roman"/>
-          <w:b/>
-          <w:sz w:val="24"/>
-        </w:rPr>
-        <w:tab/>
-      </w:r>
-      <w:r>
-        <w:rPr>
-          <w:rFonts w:ascii="Times New Roman" w:hAnsi="Times New Roman" w:cs="Times New Roman"/>
-          <w:b/>
-          <w:sz w:val="24"/>
-        </w:rPr>
-        <w:tab/>
-      </w:r>
-      <w:r>
-        <w:rPr>
-          <w:rFonts w:ascii="Times New Roman" w:hAnsi="Times New Roman" w:cs="Times New Roman"/>
-          <w:b/>
-          <w:sz w:val="24"/>
-        </w:rPr>
-        <w:tab/>
-      </w:r>
-      <w:r>
-        <w:rPr>
-          <w:rFonts w:ascii="Times New Roman" w:hAnsi="Times New Roman" w:cs="Times New Roman"/>
-          <w:b/>
-          <w:sz w:val="24"/>
-        </w:rPr>
-        <w:tab/>
-      </w:r>
-      <w:r>
-        <w:rPr>
-          <w:rFonts w:ascii="Times New Roman" w:hAnsi="Times New Roman" w:cs="Times New Roman"/>
-          <w:b/>
-          <w:sz w:val="24"/>
-        </w:rPr>
-        <w:t xml:space="preserve">                </w:t>
-      </w:r>
-      <w:r>
-        <w:rPr>
-          <w:rFonts w:ascii="Times New Roman" w:hAnsi="Times New Roman" w:cs="Times New Roman"/>
-          <w:b/>
-          <w:sz w:val="24"/>
-        </w:rPr>
-        <w:t>Hopkins, Minnesota</w:t>
+        <w:t xml:space="preserve">IBM </w:t>
+      </w:r>
+      <w:proofErr w:type="spellStart"/>
+      <w:r>
+        <w:rPr>
+          <w:rFonts w:ascii="Times New Roman" w:hAnsi="Times New Roman" w:cs="Times New Roman"/>
+          <w:b/>
+          <w:sz w:val="24"/>
+        </w:rPr>
+        <w:t>e</w:t>
+      </w:r>
+      <w:r>
+        <w:rPr>
+          <w:rFonts w:ascii="Times New Roman" w:hAnsi="Times New Roman" w:cs="Times New Roman"/>
+          <w:b/>
+          <w:sz w:val="24"/>
+        </w:rPr>
+        <w:t>Week</w:t>
+      </w:r>
+      <w:proofErr w:type="spellEnd"/>
+      <w:r>
+        <w:rPr>
+          <w:rFonts w:ascii="Times New Roman" w:hAnsi="Times New Roman" w:cs="Times New Roman"/>
+          <w:b/>
+          <w:sz w:val="24"/>
+        </w:rPr>
+        <w:t xml:space="preserve"> </w:t>
+      </w:r>
+      <w:r>
+        <w:rPr>
+          <w:rFonts w:ascii="Times New Roman" w:hAnsi="Times New Roman" w:cs="Times New Roman"/>
+          <w:b/>
+          <w:sz w:val="24"/>
+        </w:rPr>
+        <w:t xml:space="preserve">                                                                           </w:t>
+      </w:r>
+      <w:r>
+        <w:rPr>
+          <w:rFonts w:ascii="Times New Roman" w:hAnsi="Times New Roman" w:cs="Times New Roman"/>
+          <w:b/>
+          <w:sz w:val="24"/>
+        </w:rPr>
+        <w:t xml:space="preserve"> </w:t>
+      </w:r>
+      <w:r>
+        <w:rPr>
+          <w:rFonts w:ascii="Times New Roman" w:hAnsi="Times New Roman" w:cs="Times New Roman"/>
+          <w:b/>
+          <w:sz w:val="24"/>
+        </w:rPr>
+        <w:t xml:space="preserve">                                          </w:t>
+      </w:r>
+      <w:r>
+        <w:rPr>
+          <w:rFonts w:ascii="Times New Roman" w:hAnsi="Times New Roman" w:cs="Times New Roman"/>
+          <w:b/>
+          <w:sz w:val="24"/>
+        </w:rPr>
+        <w:t>Rochester</w:t>
+      </w:r>
+      <w:r>
+        <w:rPr>
+          <w:rFonts w:ascii="Times New Roman" w:hAnsi="Times New Roman" w:cs="Times New Roman"/>
+          <w:b/>
+          <w:sz w:val="24"/>
+        </w:rPr>
+        <w:t>, Minnesota</w:t>
       </w:r>
     </w:p>
     <w:p>
       <w:pPr>
         <w:pStyle w:val="NoSpacing"/>
-        <w:numPr>
-          <w:ilvl w:val="0"/>
-          <w:numId w:val="12"/>
-        </w:numPr>
         <w:rPr>
           <w:rFonts w:ascii="Times New Roman" w:hAnsi="Times New Roman" w:cs="Times New Roman"/>
           <w:sz w:val="24"/>
@@ -2687,7 +2274,7 @@
           <w:i/>
           <w:sz w:val="24"/>
         </w:rPr>
-        <w:t>Local Hunger Initiative</w:t>
+        <w:t xml:space="preserve">      </w:t>
       </w:r>
       <w:r>
         <w:rPr>
@@ -2695,7 +2282,7 @@
           <w:i/>
           <w:sz w:val="24"/>
         </w:rPr>
-        <w:tab/>
+        <w:t>Promote Engineering</w:t>
       </w:r>
       <w:r>
         <w:rPr>
@@ -2703,7 +2290,104 @@
           <w:i/>
           <w:sz w:val="24"/>
         </w:rPr>
-        <w:tab/>
+        <w:t xml:space="preserve"> in a Local School</w:t>
+      </w:r>
+      <w:r>
+        <w:rPr>
+          <w:rFonts w:ascii="Times New Roman" w:hAnsi="Times New Roman" w:cs="Times New Roman"/>
+          <w:sz w:val="24"/>
+        </w:rPr>
+        <w:t xml:space="preserve">                                                                                                    </w:t>
+      </w:r>
+      <w:r>
+        <w:rPr>
+          <w:rFonts w:ascii="Times New Roman" w:hAnsi="Times New Roman" w:cs="Times New Roman"/>
+          <w:sz w:val="24"/>
+        </w:rPr>
+        <w:t xml:space="preserve">     </w:t>
+      </w:r>
+      <w:r>
+        <w:rPr>
+          <w:rFonts w:ascii="Times New Roman" w:hAnsi="Times New Roman" w:cs="Times New Roman"/>
+          <w:sz w:val="24"/>
+        </w:rPr>
+        <w:t>2016</w:t>
+      </w:r>
+    </w:p>
+    <w:p>
+      <w:pPr>
+        <w:pStyle w:val="NoSpacing"/>
+        <w:rPr>
+          <w:rFonts w:ascii="Times New Roman" w:hAnsi="Times New Roman" w:cs="Times New Roman"/>
+          <w:b/>
+          <w:sz w:val="24"/>
+        </w:rPr>
+      </w:pPr>
+      <w:r>
+        <w:rPr>
+          <w:rFonts w:ascii="Times New Roman" w:hAnsi="Times New Roman" w:cs="Times New Roman"/>
+          <w:b/>
+          <w:sz w:val="24"/>
+        </w:rPr>
+        <w:t xml:space="preserve">      </w:t>
+      </w:r>
+      <w:r>
+        <w:rPr>
+          <w:rFonts w:ascii="Times New Roman" w:hAnsi="Times New Roman" w:cs="Times New Roman"/>
+          <w:b/>
+          <w:sz w:val="24"/>
+        </w:rPr>
+        <w:t>IBM Day of Carin</w:t>
+      </w:r>
+      <w:r>
+        <w:rPr>
+          <w:rFonts w:ascii="Times New Roman" w:hAnsi="Times New Roman" w:cs="Times New Roman"/>
+          <w:b/>
+          <w:sz w:val="24"/>
+        </w:rPr>
+        <w:t xml:space="preserve">g                                                </w:t>
+      </w:r>
+      <w:r>
+        <w:rPr>
+          <w:rFonts w:ascii="Times New Roman" w:hAnsi="Times New Roman" w:cs="Times New Roman"/>
+          <w:b/>
+          <w:sz w:val="24"/>
+        </w:rPr>
+        <w:t xml:space="preserve">                                                          </w:t>
+      </w:r>
+      <w:r>
+        <w:rPr>
+          <w:rFonts w:ascii="Times New Roman" w:hAnsi="Times New Roman" w:cs="Times New Roman"/>
+          <w:b/>
+          <w:sz w:val="24"/>
+        </w:rPr>
+        <w:t xml:space="preserve">Rochester, </w:t>
+      </w:r>
+      <w:r>
+        <w:rPr>
+          <w:rFonts w:ascii="Times New Roman" w:hAnsi="Times New Roman" w:cs="Times New Roman"/>
+          <w:b/>
+          <w:sz w:val="24"/>
+        </w:rPr>
+        <w:t>Minnesota</w:t>
+      </w:r>
+    </w:p>
+    <w:p>
+      <w:pPr>
+        <w:pStyle w:val="NoSpacing"/>
+        <w:rPr>
+          <w:rFonts w:ascii="Times New Roman" w:hAnsi="Times New Roman" w:cs="Times New Roman"/>
+          <w:b/>
+          <w:sz w:val="24"/>
+        </w:rPr>
+      </w:pPr>
+      <w:r>
+        <w:rPr>
+          <w:rFonts w:ascii="Times New Roman" w:hAnsi="Times New Roman" w:cs="Times New Roman"/>
+          <w:b/>
+          <w:sz w:val="24"/>
+        </w:rPr>
+        <w:t xml:space="preserve">      </w:t>
       </w:r>
       <w:r>
         <w:rPr>
@@ -2711,7 +2395,7 @@
           <w:i/>
           <w:sz w:val="24"/>
         </w:rPr>
-        <w:tab/>
+        <w:t xml:space="preserve">Clean Up Local </w:t>
       </w:r>
       <w:r>
         <w:rPr>
@@ -2719,7 +2403,7 @@
           <w:i/>
           <w:sz w:val="24"/>
         </w:rPr>
-        <w:tab/>
+        <w:t xml:space="preserve">Hospice </w:t>
       </w:r>
       <w:r>
         <w:rPr>
@@ -2727,7 +2411,7 @@
           <w:i/>
           <w:sz w:val="24"/>
         </w:rPr>
-        <w:tab/>
+        <w:t>House</w:t>
       </w:r>
       <w:r>
         <w:rPr>
@@ -2735,39 +2419,35 @@
           <w:i/>
           <w:sz w:val="24"/>
         </w:rPr>
-        <w:tab/>
-      </w:r>
-      <w:r>
-        <w:rPr>
-          <w:rFonts w:ascii="Times New Roman" w:hAnsi="Times New Roman" w:cs="Times New Roman"/>
-          <w:i/>
-          <w:sz w:val="24"/>
-        </w:rPr>
-        <w:tab/>
-      </w:r>
-      <w:r>
-        <w:rPr>
-          <w:rFonts w:ascii="Times New Roman" w:hAnsi="Times New Roman" w:cs="Times New Roman"/>
-          <w:i/>
-          <w:sz w:val="24"/>
-        </w:rPr>
-        <w:tab/>
-      </w:r>
-      <w:r>
-        <w:rPr>
-          <w:rFonts w:ascii="Times New Roman" w:hAnsi="Times New Roman" w:cs="Times New Roman"/>
-          <w:i/>
-          <w:sz w:val="24"/>
-        </w:rPr>
-        <w:tab/>
-        <w:t xml:space="preserve">           </w:t>
-      </w:r>
-      <w:r>
-        <w:rPr>
-          <w:rFonts w:ascii="Times New Roman" w:hAnsi="Times New Roman" w:cs="Times New Roman"/>
-          <w:sz w:val="24"/>
-        </w:rPr>
-        <w:t>July 2014</w:t>
+        <w:t xml:space="preserve"> and Landscaping </w:t>
+      </w:r>
+      <w:r>
+        <w:rPr>
+          <w:rFonts w:ascii="Times New Roman" w:hAnsi="Times New Roman" w:cs="Times New Roman"/>
+          <w:sz w:val="24"/>
+        </w:rPr>
+        <w:t xml:space="preserve">                </w:t>
+      </w:r>
+      <w:r>
+        <w:rPr>
+          <w:rFonts w:ascii="Times New Roman" w:hAnsi="Times New Roman" w:cs="Times New Roman"/>
+          <w:sz w:val="24"/>
+        </w:rPr>
+        <w:t xml:space="preserve">                                                                  </w:t>
+      </w:r>
+      <w:r>
+        <w:rPr>
+          <w:rFonts w:ascii="Times New Roman" w:hAnsi="Times New Roman" w:cs="Times New Roman"/>
+          <w:sz w:val="24"/>
+        </w:rPr>
+        <w:t xml:space="preserve">      </w:t>
+      </w:r>
+      <w:r>
+        <w:rPr>
+          <w:rFonts w:ascii="Times New Roman" w:hAnsi="Times New Roman" w:cs="Times New Roman"/>
+          <w:sz w:val="24"/>
+        </w:rPr>
+        <w:t>2016</w:t>
       </w:r>
     </w:p>
     <w:p>
@@ -2781,7 +2461,7 @@
     </w:p>
     <w:sectPr>
       <w:pgSz w:w="12240" w:h="15840"/>
-      <w:pgMar w:top="144" w:right="634" w:bottom="144" w:left="634" w:header="720" w:footer="720" w:gutter="0"/>
+      <w:pgMar w:top="576" w:right="634" w:bottom="144" w:left="634" w:header="720" w:footer="720" w:gutter="0"/>
       <w:cols w:space="720"/>
       <w:docGrid w:linePitch="360"/>
     </w:sectPr>
@@ -2790,7 +2470,7 @@
 </file>
 
 <file path=word/numbering.xml><?xml version="1.0" encoding="utf-8"?>
-<w:numbering xmlns:wpc="http://schemas.microsoft.com/office/word/2010/wordprocessingCanvas" xmlns:mc="http://schemas.openxmlformats.org/markup-compatibility/2006" xmlns:o="urn:schemas-microsoft-com:office:office" xmlns:r="http://schemas.openxmlformats.org/officeDocument/2006/relationships" xmlns:m="http://schemas.openxmlformats.org/officeDocument/2006/math" xmlns:v="urn:schemas-microsoft-com:vml" xmlns:wp14="http://schemas.microsoft.com/office/word/2010/wordprocessingDrawing" xmlns:wp="http://schemas.openxmlformats.org/drawingml/2006/wordprocessingDrawing" xmlns:w10="urn:schemas-microsoft-com:office:word" xmlns:w="http://schemas.openxmlformats.org/wordprocessingml/2006/main" xmlns:w14="http://schemas.microsoft.com/office/word/2010/wordml" xmlns:w15="http://schemas.microsoft.com/office/word/2012/wordml" xmlns:wpg="http://schemas.microsoft.com/office/word/2010/wordprocessingGroup" xmlns:wpi="http://schemas.microsoft.com/office/word/2010/wordprocessingInk" xmlns:wne="http://schemas.microsoft.com/office/word/2006/wordml" xmlns:wps="http://schemas.microsoft.com/office/word/2010/wordprocessingShape" mc:Ignorable="w14 w15 wp14">
+<w:numbering xmlns:wpc="http://schemas.microsoft.com/office/word/2010/wordprocessingCanvas" xmlns:mc="http://schemas.openxmlformats.org/markup-compatibility/2006" xmlns:o="urn:schemas-microsoft-com:office:office" xmlns:r="http://schemas.openxmlformats.org/officeDocument/2006/relationships" xmlns:m="http://schemas.openxmlformats.org/officeDocument/2006/math" xmlns:v="urn:schemas-microsoft-com:vml" xmlns:wp14="http://schemas.microsoft.com/office/word/2010/wordprocessingDrawing" xmlns:wp="http://schemas.openxmlformats.org/drawingml/2006/wordprocessingDrawing" xmlns:w10="urn:schemas-microsoft-com:office:word" xmlns:w="http://schemas.openxmlformats.org/wordprocessingml/2006/main" xmlns:w14="http://schemas.microsoft.com/office/word/2010/wordml" xmlns:wpg="http://schemas.microsoft.com/office/word/2010/wordprocessingGroup" xmlns:wpi="http://schemas.microsoft.com/office/word/2010/wordprocessingInk" xmlns:wne="http://schemas.microsoft.com/office/word/2006/wordml" xmlns:wps="http://schemas.microsoft.com/office/word/2010/wordprocessingShape" mc:Ignorable="w14 wp14">
   <w:abstractNum w:abstractNumId="0">
     <w:nsid w:val="0574574E"/>
     <w:multiLevelType w:val="hybridMultilevel"/>
@@ -3133,7 +2813,7 @@
   <w:abstractNum w:abstractNumId="3">
     <w:nsid w:val="1DF91A7C"/>
     <w:multiLevelType w:val="hybridMultilevel"/>
-    <w:tmpl w:val="EDC404D2"/>
+    <w:tmpl w:val="9800A922"/>
     <w:lvl w:ilvl="0" w:tplc="04090001">
       <w:start w:val="1"/>
       <w:numFmt w:val="bullet"/>
@@ -3583,6 +3263,119 @@
     </w:lvl>
   </w:abstractNum>
   <w:abstractNum w:abstractNumId="7">
+    <w:nsid w:val="3271467A"/>
+    <w:multiLevelType w:val="hybridMultilevel"/>
+    <w:tmpl w:val="CFDCDEE6"/>
+    <w:lvl w:ilvl="0" w:tplc="04090001">
+      <w:start w:val="1"/>
+      <w:numFmt w:val="bullet"/>
+      <w:lvlText w:val=""/>
+      <w:lvlJc w:val="left"/>
+      <w:pPr>
+        <w:ind w:left="1080" w:hanging="360"/>
+      </w:pPr>
+      <w:rPr>
+        <w:rFonts w:ascii="Symbol" w:hAnsi="Symbol" w:hint="default"/>
+      </w:rPr>
+    </w:lvl>
+    <w:lvl w:ilvl="1" w:tplc="04090003" w:tentative="1">
+      <w:start w:val="1"/>
+      <w:numFmt w:val="bullet"/>
+      <w:lvlText w:val="o"/>
+      <w:lvlJc w:val="left"/>
+      <w:pPr>
+        <w:ind w:left="1800" w:hanging="360"/>
+      </w:pPr>
+      <w:rPr>
+        <w:rFonts w:ascii="Courier New" w:hAnsi="Courier New" w:cs="Courier New" w:hint="default"/>
+      </w:rPr>
+    </w:lvl>
+    <w:lvl w:ilvl="2" w:tplc="04090005" w:tentative="1">
+      <w:start w:val="1"/>
+      <w:numFmt w:val="bullet"/>
+      <w:lvlText w:val=""/>
+      <w:lvlJc w:val="left"/>
+      <w:pPr>
+        <w:ind w:left="2520" w:hanging="360"/>
+      </w:pPr>
+      <w:rPr>
+        <w:rFonts w:ascii="Wingdings" w:hAnsi="Wingdings" w:hint="default"/>
+      </w:rPr>
+    </w:lvl>
+    <w:lvl w:ilvl="3" w:tplc="04090001" w:tentative="1">
+      <w:start w:val="1"/>
+      <w:numFmt w:val="bullet"/>
+      <w:lvlText w:val=""/>
+      <w:lvlJc w:val="left"/>
+      <w:pPr>
+        <w:ind w:left="3240" w:hanging="360"/>
+      </w:pPr>
+      <w:rPr>
+        <w:rFonts w:ascii="Symbol" w:hAnsi="Symbol" w:hint="default"/>
+      </w:rPr>
+    </w:lvl>
+    <w:lvl w:ilvl="4" w:tplc="04090003" w:tentative="1">
+      <w:start w:val="1"/>
+      <w:numFmt w:val="bullet"/>
+      <w:lvlText w:val="o"/>
+      <w:lvlJc w:val="left"/>
+      <w:pPr>
+        <w:ind w:left="3960" w:hanging="360"/>
+      </w:pPr>
+      <w:rPr>
+        <w:rFonts w:ascii="Courier New" w:hAnsi="Courier New" w:cs="Courier New" w:hint="default"/>
+      </w:rPr>
+    </w:lvl>
+    <w:lvl w:ilvl="5" w:tplc="04090005" w:tentative="1">
+      <w:start w:val="1"/>
+      <w:numFmt w:val="bullet"/>
+      <w:lvlText w:val=""/>
+      <w:lvlJc w:val="left"/>
+      <w:pPr>
+        <w:ind w:left="4680" w:hanging="360"/>
+      </w:pPr>
+      <w:rPr>
+        <w:rFonts w:ascii="Wingdings" w:hAnsi="Wingdings" w:hint="default"/>
+      </w:rPr>
+    </w:lvl>
+    <w:lvl w:ilvl="6" w:tplc="04090001" w:tentative="1">
+      <w:start w:val="1"/>
+      <w:numFmt w:val="bullet"/>
+      <w:lvlText w:val=""/>
+      <w:lvlJc w:val="left"/>
+      <w:pPr>
+        <w:ind w:left="5400" w:hanging="360"/>
+      </w:pPr>
+      <w:rPr>
+        <w:rFonts w:ascii="Symbol" w:hAnsi="Symbol" w:hint="default"/>
+      </w:rPr>
+    </w:lvl>
+    <w:lvl w:ilvl="7" w:tplc="04090003" w:tentative="1">
+      <w:start w:val="1"/>
+      <w:numFmt w:val="bullet"/>
+      <w:lvlText w:val="o"/>
+      <w:lvlJc w:val="left"/>
+      <w:pPr>
+        <w:ind w:left="6120" w:hanging="360"/>
+      </w:pPr>
+      <w:rPr>
+        <w:rFonts w:ascii="Courier New" w:hAnsi="Courier New" w:cs="Courier New" w:hint="default"/>
+      </w:rPr>
+    </w:lvl>
+    <w:lvl w:ilvl="8" w:tplc="04090005" w:tentative="1">
+      <w:start w:val="1"/>
+      <w:numFmt w:val="bullet"/>
+      <w:lvlText w:val=""/>
+      <w:lvlJc w:val="left"/>
+      <w:pPr>
+        <w:ind w:left="6840" w:hanging="360"/>
+      </w:pPr>
+      <w:rPr>
+        <w:rFonts w:ascii="Wingdings" w:hAnsi="Wingdings" w:hint="default"/>
+      </w:rPr>
+    </w:lvl>
+  </w:abstractNum>
+  <w:abstractNum w:abstractNumId="8">
     <w:nsid w:val="39D8552C"/>
     <w:multiLevelType w:val="hybridMultilevel"/>
     <w:tmpl w:val="69C67348"/>
@@ -3695,7 +3488,7 @@
       </w:rPr>
     </w:lvl>
   </w:abstractNum>
-  <w:abstractNum w:abstractNumId="8">
+  <w:abstractNum w:abstractNumId="9">
     <w:nsid w:val="3B2D703E"/>
     <w:multiLevelType w:val="hybridMultilevel"/>
     <w:tmpl w:val="908E44EE"/>
@@ -3808,7 +3601,7 @@
       </w:rPr>
     </w:lvl>
   </w:abstractNum>
-  <w:abstractNum w:abstractNumId="9">
+  <w:abstractNum w:abstractNumId="10">
     <w:nsid w:val="3F1D6F3D"/>
     <w:multiLevelType w:val="hybridMultilevel"/>
     <w:tmpl w:val="69E4E92A"/>
@@ -3921,7 +3714,7 @@
       </w:rPr>
     </w:lvl>
   </w:abstractNum>
-  <w:abstractNum w:abstractNumId="10">
+  <w:abstractNum w:abstractNumId="11">
     <w:nsid w:val="4454055F"/>
     <w:multiLevelType w:val="hybridMultilevel"/>
     <w:tmpl w:val="C9B478EA"/>
@@ -4034,7 +3827,120 @@
       </w:rPr>
     </w:lvl>
   </w:abstractNum>
-  <w:abstractNum w:abstractNumId="11">
+  <w:abstractNum w:abstractNumId="12">
+    <w:nsid w:val="5E1224D6"/>
+    <w:multiLevelType w:val="hybridMultilevel"/>
+    <w:tmpl w:val="5118604A"/>
+    <w:lvl w:ilvl="0" w:tplc="04090001">
+      <w:start w:val="1"/>
+      <w:numFmt w:val="bullet"/>
+      <w:lvlText w:val=""/>
+      <w:lvlJc w:val="left"/>
+      <w:pPr>
+        <w:ind w:left="1080" w:hanging="360"/>
+      </w:pPr>
+      <w:rPr>
+        <w:rFonts w:ascii="Symbol" w:hAnsi="Symbol" w:hint="default"/>
+      </w:rPr>
+    </w:lvl>
+    <w:lvl w:ilvl="1" w:tplc="04090003">
+      <w:start w:val="1"/>
+      <w:numFmt w:val="bullet"/>
+      <w:lvlText w:val="o"/>
+      <w:lvlJc w:val="left"/>
+      <w:pPr>
+        <w:ind w:left="1800" w:hanging="360"/>
+      </w:pPr>
+      <w:rPr>
+        <w:rFonts w:ascii="Courier New" w:hAnsi="Courier New" w:cs="Courier New" w:hint="default"/>
+      </w:rPr>
+    </w:lvl>
+    <w:lvl w:ilvl="2" w:tplc="04090005" w:tentative="1">
+      <w:start w:val="1"/>
+      <w:numFmt w:val="bullet"/>
+      <w:lvlText w:val=""/>
+      <w:lvlJc w:val="left"/>
+      <w:pPr>
+        <w:ind w:left="2520" w:hanging="360"/>
+      </w:pPr>
+      <w:rPr>
+        <w:rFonts w:ascii="Wingdings" w:hAnsi="Wingdings" w:hint="default"/>
+      </w:rPr>
+    </w:lvl>
+    <w:lvl w:ilvl="3" w:tplc="04090001" w:tentative="1">
+      <w:start w:val="1"/>
+      <w:numFmt w:val="bullet"/>
+      <w:lvlText w:val=""/>
+      <w:lvlJc w:val="left"/>
+      <w:pPr>
+        <w:ind w:left="3240" w:hanging="360"/>
+      </w:pPr>
+      <w:rPr>
+        <w:rFonts w:ascii="Symbol" w:hAnsi="Symbol" w:hint="default"/>
+      </w:rPr>
+    </w:lvl>
+    <w:lvl w:ilvl="4" w:tplc="04090003" w:tentative="1">
+      <w:start w:val="1"/>
+      <w:numFmt w:val="bullet"/>
+      <w:lvlText w:val="o"/>
+      <w:lvlJc w:val="left"/>
+      <w:pPr>
+        <w:ind w:left="3960" w:hanging="360"/>
+      </w:pPr>
+      <w:rPr>
+        <w:rFonts w:ascii="Courier New" w:hAnsi="Courier New" w:cs="Courier New" w:hint="default"/>
+      </w:rPr>
+    </w:lvl>
+    <w:lvl w:ilvl="5" w:tplc="04090005" w:tentative="1">
+      <w:start w:val="1"/>
+      <w:numFmt w:val="bullet"/>
+      <w:lvlText w:val=""/>
+      <w:lvlJc w:val="left"/>
+      <w:pPr>
+        <w:ind w:left="4680" w:hanging="360"/>
+      </w:pPr>
+      <w:rPr>
+        <w:rFonts w:ascii="Wingdings" w:hAnsi="Wingdings" w:hint="default"/>
+      </w:rPr>
+    </w:lvl>
+    <w:lvl w:ilvl="6" w:tplc="04090001" w:tentative="1">
+      <w:start w:val="1"/>
+      <w:numFmt w:val="bullet"/>
+      <w:lvlText w:val=""/>
+      <w:lvlJc w:val="left"/>
+      <w:pPr>
+        <w:ind w:left="5400" w:hanging="360"/>
+      </w:pPr>
+      <w:rPr>
+        <w:rFonts w:ascii="Symbol" w:hAnsi="Symbol" w:hint="default"/>
+      </w:rPr>
+    </w:lvl>
+    <w:lvl w:ilvl="7" w:tplc="04090003" w:tentative="1">
+      <w:start w:val="1"/>
+      <w:numFmt w:val="bullet"/>
+      <w:lvlText w:val="o"/>
+      <w:lvlJc w:val="left"/>
+      <w:pPr>
+        <w:ind w:left="6120" w:hanging="360"/>
+      </w:pPr>
+      <w:rPr>
+        <w:rFonts w:ascii="Courier New" w:hAnsi="Courier New" w:cs="Courier New" w:hint="default"/>
+      </w:rPr>
+    </w:lvl>
+    <w:lvl w:ilvl="8" w:tplc="04090005" w:tentative="1">
+      <w:start w:val="1"/>
+      <w:numFmt w:val="bullet"/>
+      <w:lvlText w:val=""/>
+      <w:lvlJc w:val="left"/>
+      <w:pPr>
+        <w:ind w:left="6840" w:hanging="360"/>
+      </w:pPr>
+      <w:rPr>
+        <w:rFonts w:ascii="Wingdings" w:hAnsi="Wingdings" w:hint="default"/>
+      </w:rPr>
+    </w:lvl>
+  </w:abstractNum>
+  <w:abstractNum w:abstractNumId="13">
     <w:nsid w:val="72D701B8"/>
     <w:multiLevelType w:val="hybridMultilevel"/>
     <w:tmpl w:val="313C36A6"/>
@@ -4157,7 +4063,7 @@
     <w:abstractNumId w:val="1"/>
   </w:num>
   <w:num w:numId="4">
-    <w:abstractNumId w:val="9"/>
+    <w:abstractNumId w:val="10"/>
   </w:num>
   <w:num w:numId="5">
     <w:abstractNumId w:val="0"/>
@@ -4166,10 +4072,10 @@
     <w:abstractNumId w:val="0"/>
   </w:num>
   <w:num w:numId="7">
-    <w:abstractNumId w:val="8"/>
+    <w:abstractNumId w:val="9"/>
   </w:num>
   <w:num w:numId="8">
-    <w:abstractNumId w:val="10"/>
+    <w:abstractNumId w:val="11"/>
   </w:num>
   <w:num w:numId="9">
     <w:abstractNumId w:val="2"/>
@@ -4178,19 +4084,25 @@
     <w:abstractNumId w:val="6"/>
   </w:num>
   <w:num w:numId="11">
-    <w:abstractNumId w:val="11"/>
+    <w:abstractNumId w:val="13"/>
   </w:num>
   <w:num w:numId="12">
     <w:abstractNumId w:val="5"/>
   </w:num>
   <w:num w:numId="13">
+    <w:abstractNumId w:val="8"/>
+  </w:num>
+  <w:num w:numId="14">
     <w:abstractNumId w:val="7"/>
+  </w:num>
+  <w:num w:numId="15">
+    <w:abstractNumId w:val="12"/>
   </w:num>
 </w:numbering>
 </file>
 
 <file path=word/styles.xml><?xml version="1.0" encoding="utf-8"?>
-<w:styles xmlns:mc="http://schemas.openxmlformats.org/markup-compatibility/2006" xmlns:r="http://schemas.openxmlformats.org/officeDocument/2006/relationships" xmlns:w="http://schemas.openxmlformats.org/wordprocessingml/2006/main" xmlns:w14="http://schemas.microsoft.com/office/word/2010/wordml" xmlns:w15="http://schemas.microsoft.com/office/word/2012/wordml" mc:Ignorable="w14 w15">
+<w:styles xmlns:mc="http://schemas.openxmlformats.org/markup-compatibility/2006" xmlns:r="http://schemas.openxmlformats.org/officeDocument/2006/relationships" xmlns:w="http://schemas.openxmlformats.org/wordprocessingml/2006/main" xmlns:w14="http://schemas.microsoft.com/office/word/2010/wordml" mc:Ignorable="w14">
   <w:docDefaults>
     <w:rPrDefault>
       <w:rPr>
@@ -4206,378 +4118,144 @@
       </w:pPr>
     </w:pPrDefault>
   </w:docDefaults>
-  <w:latentStyles w:defLockedState="0" w:defUIPriority="99" w:defSemiHidden="0" w:defUnhideWhenUsed="0" w:defQFormat="0" w:count="371">
-    <w:lsdException w:name="Normal" w:uiPriority="0" w:qFormat="1"/>
-    <w:lsdException w:name="heading 1" w:uiPriority="9" w:qFormat="1"/>
-    <w:lsdException w:name="heading 2" w:semiHidden="1" w:uiPriority="9" w:unhideWhenUsed="1" w:qFormat="1"/>
-    <w:lsdException w:name="heading 3" w:semiHidden="1" w:uiPriority="9" w:unhideWhenUsed="1" w:qFormat="1"/>
-    <w:lsdException w:name="heading 4" w:semiHidden="1" w:uiPriority="9" w:unhideWhenUsed="1" w:qFormat="1"/>
-    <w:lsdException w:name="heading 5" w:semiHidden="1" w:uiPriority="9" w:unhideWhenUsed="1" w:qFormat="1"/>
-    <w:lsdException w:name="heading 6" w:semiHidden="1" w:uiPriority="9" w:unhideWhenUsed="1" w:qFormat="1"/>
-    <w:lsdException w:name="heading 7" w:semiHidden="1" w:uiPriority="9" w:unhideWhenUsed="1" w:qFormat="1"/>
-    <w:lsdException w:name="heading 8" w:semiHidden="1" w:uiPriority="9" w:unhideWhenUsed="1" w:qFormat="1"/>
-    <w:lsdException w:name="heading 9" w:semiHidden="1" w:uiPriority="9" w:unhideWhenUsed="1" w:qFormat="1"/>
-    <w:lsdException w:name="index 1" w:semiHidden="1" w:unhideWhenUsed="1"/>
-    <w:lsdException w:name="index 2" w:semiHidden="1" w:unhideWhenUsed="1"/>
-    <w:lsdException w:name="index 3" w:semiHidden="1" w:unhideWhenUsed="1"/>
-    <w:lsdException w:name="index 4" w:semiHidden="1" w:unhideWhenUsed="1"/>
-    <w:lsdException w:name="index 5" w:semiHidden="1" w:unhideWhenUsed="1"/>
-    <w:lsdException w:name="index 6" w:semiHidden="1" w:unhideWhenUsed="1"/>
-    <w:lsdException w:name="index 7" w:semiHidden="1" w:unhideWhenUsed="1"/>
-    <w:lsdException w:name="index 8" w:semiHidden="1" w:unhideWhenUsed="1"/>
-    <w:lsdException w:name="index 9" w:semiHidden="1" w:unhideWhenUsed="1"/>
-    <w:lsdException w:name="toc 1" w:semiHidden="1" w:uiPriority="39" w:unhideWhenUsed="1"/>
-    <w:lsdException w:name="toc 2" w:semiHidden="1" w:uiPriority="39" w:unhideWhenUsed="1"/>
-    <w:lsdException w:name="toc 3" w:semiHidden="1" w:uiPriority="39" w:unhideWhenUsed="1"/>
-    <w:lsdException w:name="toc 4" w:semiHidden="1" w:uiPriority="39" w:unhideWhenUsed="1"/>
-    <w:lsdException w:name="toc 5" w:semiHidden="1" w:uiPriority="39" w:unhideWhenUsed="1"/>
-    <w:lsdException w:name="toc 6" w:semiHidden="1" w:uiPriority="39" w:unhideWhenUsed="1"/>
-    <w:lsdException w:name="toc 7" w:semiHidden="1" w:uiPriority="39" w:unhideWhenUsed="1"/>
-    <w:lsdException w:name="toc 8" w:semiHidden="1" w:uiPriority="39" w:unhideWhenUsed="1"/>
-    <w:lsdException w:name="toc 9" w:semiHidden="1" w:uiPriority="39" w:unhideWhenUsed="1"/>
-    <w:lsdException w:name="Normal Indent" w:semiHidden="1" w:unhideWhenUsed="1"/>
-    <w:lsdException w:name="footnote text" w:semiHidden="1" w:unhideWhenUsed="1"/>
-    <w:lsdException w:name="annotation text" w:semiHidden="1" w:unhideWhenUsed="1"/>
-    <w:lsdException w:name="header" w:semiHidden="1" w:unhideWhenUsed="1"/>
-    <w:lsdException w:name="footer" w:semiHidden="1" w:unhideWhenUsed="1"/>
-    <w:lsdException w:name="index heading" w:semiHidden="1" w:unhideWhenUsed="1"/>
-    <w:lsdException w:name="caption" w:semiHidden="1" w:uiPriority="35" w:unhideWhenUsed="1" w:qFormat="1"/>
-    <w:lsdException w:name="table of figures" w:semiHidden="1" w:unhideWhenUsed="1"/>
-    <w:lsdException w:name="envelope address" w:semiHidden="1" w:unhideWhenUsed="1"/>
-    <w:lsdException w:name="envelope return" w:semiHidden="1" w:unhideWhenUsed="1"/>
-    <w:lsdException w:name="footnote reference" w:semiHidden="1" w:unhideWhenUsed="1"/>
-    <w:lsdException w:name="annotation reference" w:semiHidden="1" w:unhideWhenUsed="1"/>
-    <w:lsdException w:name="line number" w:semiHidden="1" w:unhideWhenUsed="1"/>
-    <w:lsdException w:name="page number" w:semiHidden="1" w:unhideWhenUsed="1"/>
-    <w:lsdException w:name="endnote reference" w:semiHidden="1" w:unhideWhenUsed="1"/>
-    <w:lsdException w:name="endnote text" w:semiHidden="1" w:unhideWhenUsed="1"/>
-    <w:lsdException w:name="table of authorities" w:semiHidden="1" w:unhideWhenUsed="1"/>
-    <w:lsdException w:name="macro" w:semiHidden="1" w:unhideWhenUsed="1"/>
-    <w:lsdException w:name="toa heading" w:semiHidden="1" w:unhideWhenUsed="1"/>
-    <w:lsdException w:name="List" w:semiHidden="1" w:unhideWhenUsed="1"/>
-    <w:lsdException w:name="List Bullet" w:semiHidden="1" w:unhideWhenUsed="1"/>
-    <w:lsdException w:name="List Number" w:semiHidden="1" w:unhideWhenUsed="1"/>
-    <w:lsdException w:name="List 2" w:semiHidden="1" w:unhideWhenUsed="1"/>
-    <w:lsdException w:name="List 3" w:semiHidden="1" w:unhideWhenUsed="1"/>
-    <w:lsdException w:name="List 4" w:semiHidden="1" w:unhideWhenUsed="1"/>
-    <w:lsdException w:name="List 5" w:semiHidden="1" w:unhideWhenUsed="1"/>
-    <w:lsdException w:name="List Bullet 2" w:semiHidden="1" w:unhideWhenUsed="1"/>
-    <w:lsdException w:name="List Bullet 3" w:semiHidden="1" w:unhideWhenUsed="1"/>
-    <w:lsdException w:name="List Bullet 4" w:semiHidden="1" w:unhideWhenUsed="1"/>
-    <w:lsdException w:name="List Bullet 5" w:semiHidden="1" w:unhideWhenUsed="1"/>
-    <w:lsdException w:name="List Number 2" w:semiHidden="1" w:unhideWhenUsed="1"/>
-    <w:lsdException w:name="List Number 3" w:semiHidden="1" w:unhideWhenUsed="1"/>
-    <w:lsdException w:name="List Number 4" w:semiHidden="1" w:unhideWhenUsed="1"/>
-    <w:lsdException w:name="List Number 5" w:semiHidden="1" w:unhideWhenUsed="1"/>
-    <w:lsdException w:name="Title" w:uiPriority="10" w:qFormat="1"/>
-    <w:lsdException w:name="Closing" w:semiHidden="1" w:unhideWhenUsed="1"/>
-    <w:lsdException w:name="Signature" w:semiHidden="1" w:unhideWhenUsed="1"/>
-    <w:lsdException w:name="Default Paragraph Font" w:semiHidden="1" w:uiPriority="1" w:unhideWhenUsed="1"/>
-    <w:lsdException w:name="Body Text" w:semiHidden="1" w:unhideWhenUsed="1"/>
-    <w:lsdException w:name="Body Text Indent" w:semiHidden="1" w:unhideWhenUsed="1"/>
-    <w:lsdException w:name="List Continue" w:semiHidden="1" w:unhideWhenUsed="1"/>
-    <w:lsdException w:name="List Continue 2" w:semiHidden="1" w:unhideWhenUsed="1"/>
-    <w:lsdException w:name="List Continue 3" w:semiHidden="1" w:unhideWhenUsed="1"/>
-    <w:lsdException w:name="List Continue 4" w:semiHidden="1" w:unhideWhenUsed="1"/>
-    <w:lsdException w:name="List Continue 5" w:semiHidden="1" w:unhideWhenUsed="1"/>
-    <w:lsdException w:name="Message Header" w:semiHidden="1" w:unhideWhenUsed="1"/>
-    <w:lsdException w:name="Subtitle" w:uiPriority="11" w:qFormat="1"/>
-    <w:lsdException w:name="Salutation" w:semiHidden="1" w:unhideWhenUsed="1"/>
-    <w:lsdException w:name="Date" w:semiHidden="1" w:unhideWhenUsed="1"/>
-    <w:lsdException w:name="Body Text First Indent" w:semiHidden="1" w:unhideWhenUsed="1"/>
-    <w:lsdException w:name="Body Text First Indent 2" w:semiHidden="1" w:unhideWhenUsed="1"/>
-    <w:lsdException w:name="Note Heading" w:semiHidden="1" w:unhideWhenUsed="1"/>
-    <w:lsdException w:name="Body Text 2" w:semiHidden="1" w:unhideWhenUsed="1"/>
-    <w:lsdException w:name="Body Text 3" w:semiHidden="1" w:unhideWhenUsed="1"/>
-    <w:lsdException w:name="Body Text Indent 2" w:semiHidden="1" w:unhideWhenUsed="1"/>
-    <w:lsdException w:name="Body Text Indent 3" w:semiHidden="1" w:unhideWhenUsed="1"/>
-    <w:lsdException w:name="Block Text" w:semiHidden="1" w:unhideWhenUsed="1"/>
-    <w:lsdException w:name="Hyperlink" w:semiHidden="1" w:unhideWhenUsed="1"/>
-    <w:lsdException w:name="FollowedHyperlink" w:semiHidden="1" w:unhideWhenUsed="1"/>
-    <w:lsdException w:name="Strong" w:uiPriority="22" w:qFormat="1"/>
-    <w:lsdException w:name="Emphasis" w:uiPriority="20" w:qFormat="1"/>
-    <w:lsdException w:name="Document Map" w:semiHidden="1" w:unhideWhenUsed="1"/>
-    <w:lsdException w:name="Plain Text" w:semiHidden="1" w:unhideWhenUsed="1"/>
-    <w:lsdException w:name="E-mail Signature" w:semiHidden="1" w:unhideWhenUsed="1"/>
-    <w:lsdException w:name="HTML Top of Form" w:semiHidden="1" w:unhideWhenUsed="1"/>
-    <w:lsdException w:name="HTML Bottom of Form" w:semiHidden="1" w:unhideWhenUsed="1"/>
-    <w:lsdException w:name="Normal (Web)" w:semiHidden="1" w:unhideWhenUsed="1"/>
-    <w:lsdException w:name="HTML Acronym" w:semiHidden="1" w:unhideWhenUsed="1"/>
-    <w:lsdException w:name="HTML Address" w:semiHidden="1" w:unhideWhenUsed="1"/>
-    <w:lsdException w:name="HTML Cite" w:semiHidden="1" w:unhideWhenUsed="1"/>
-    <w:lsdException w:name="HTML Code" w:semiHidden="1" w:unhideWhenUsed="1"/>
-    <w:lsdException w:name="HTML Definition" w:semiHidden="1" w:unhideWhenUsed="1"/>
-    <w:lsdException w:name="HTML Keyboard" w:semiHidden="1" w:unhideWhenUsed="1"/>
-    <w:lsdException w:name="HTML Preformatted" w:semiHidden="1" w:unhideWhenUsed="1"/>
-    <w:lsdException w:name="HTML Sample" w:semiHidden="1" w:unhideWhenUsed="1"/>
-    <w:lsdException w:name="HTML Typewriter" w:semiHidden="1" w:unhideWhenUsed="1"/>
-    <w:lsdException w:name="HTML Variable" w:semiHidden="1" w:unhideWhenUsed="1"/>
-    <w:lsdException w:name="Normal Table" w:semiHidden="1" w:unhideWhenUsed="1"/>
-    <w:lsdException w:name="annotation subject" w:semiHidden="1" w:unhideWhenUsed="1"/>
-    <w:lsdException w:name="No List" w:semiHidden="1" w:unhideWhenUsed="1"/>
-    <w:lsdException w:name="Outline List 1" w:semiHidden="1" w:unhideWhenUsed="1"/>
-    <w:lsdException w:name="Outline List 2" w:semiHidden="1" w:unhideWhenUsed="1"/>
-    <w:lsdException w:name="Outline List 3" w:semiHidden="1" w:unhideWhenUsed="1"/>
-    <w:lsdException w:name="Table Simple 1" w:semiHidden="1" w:unhideWhenUsed="1"/>
-    <w:lsdException w:name="Table Simple 2" w:semiHidden="1" w:unhideWhenUsed="1"/>
-    <w:lsdException w:name="Table Simple 3" w:semiHidden="1" w:unhideWhenUsed="1"/>
-    <w:lsdException w:name="Table Classic 1" w:semiHidden="1" w:unhideWhenUsed="1"/>
-    <w:lsdException w:name="Table Classic 2" w:semiHidden="1" w:unhideWhenUsed="1"/>
-    <w:lsdException w:name="Table Classic 3" w:semiHidden="1" w:unhideWhenUsed="1"/>
-    <w:lsdException w:name="Table Classic 4" w:semiHidden="1" w:unhideWhenUsed="1"/>
-    <w:lsdException w:name="Table Colorful 1" w:semiHidden="1" w:unhideWhenUsed="1"/>
-    <w:lsdException w:name="Table Colorful 2" w:semiHidden="1" w:unhideWhenUsed="1"/>
-    <w:lsdException w:name="Table Colorful 3" w:semiHidden="1" w:unhideWhenUsed="1"/>
-    <w:lsdException w:name="Table Columns 1" w:semiHidden="1" w:unhideWhenUsed="1"/>
-    <w:lsdException w:name="Table Columns 2" w:semiHidden="1" w:unhideWhenUsed="1"/>
-    <w:lsdException w:name="Table Columns 3" w:semiHidden="1" w:unhideWhenUsed="1"/>
-    <w:lsdException w:name="Table Columns 4" w:semiHidden="1" w:unhideWhenUsed="1"/>
-    <w:lsdException w:name="Table Columns 5" w:semiHidden="1" w:unhideWhenUsed="1"/>
-    <w:lsdException w:name="Table Grid 1" w:semiHidden="1" w:unhideWhenUsed="1"/>
-    <w:lsdException w:name="Table Grid 2" w:semiHidden="1" w:unhideWhenUsed="1"/>
-    <w:lsdException w:name="Table Grid 3" w:semiHidden="1" w:unhideWhenUsed="1"/>
-    <w:lsdException w:name="Table Grid 4" w:semiHidden="1" w:unhideWhenUsed="1"/>
-    <w:lsdException w:name="Table Grid 5" w:semiHidden="1" w:unhideWhenUsed="1"/>
-    <w:lsdException w:name="Table Grid 6" w:semiHidden="1" w:unhideWhenUsed="1"/>
-    <w:lsdException w:name="Table Grid 7" w:semiHidden="1" w:unhideWhenUsed="1"/>
-    <w:lsdException w:name="Table Grid 8" w:semiHidden="1" w:unhideWhenUsed="1"/>
-    <w:lsdException w:name="Table List 1" w:semiHidden="1" w:unhideWhenUsed="1"/>
-    <w:lsdException w:name="Table List 2" w:semiHidden="1" w:unhideWhenUsed="1"/>
-    <w:lsdException w:name="Table List 3" w:semiHidden="1" w:unhideWhenUsed="1"/>
-    <w:lsdException w:name="Table List 4" w:semiHidden="1" w:unhideWhenUsed="1"/>
-    <w:lsdException w:name="Table List 5" w:semiHidden="1" w:unhideWhenUsed="1"/>
-    <w:lsdException w:name="Table List 6" w:semiHidden="1" w:unhideWhenUsed="1"/>
-    <w:lsdException w:name="Table List 7" w:semiHidden="1" w:unhideWhenUsed="1"/>
-    <w:lsdException w:name="Table List 8" w:semiHidden="1" w:unhideWhenUsed="1"/>
-    <w:lsdException w:name="Table 3D effects 1" w:semiHidden="1" w:unhideWhenUsed="1"/>
-    <w:lsdException w:name="Table 3D effects 2" w:semiHidden="1" w:unhideWhenUsed="1"/>
-    <w:lsdException w:name="Table 3D effects 3" w:semiHidden="1" w:unhideWhenUsed="1"/>
-    <w:lsdException w:name="Table Contemporary" w:semiHidden="1" w:unhideWhenUsed="1"/>
-    <w:lsdException w:name="Table Elegant" w:semiHidden="1" w:unhideWhenUsed="1"/>
-    <w:lsdException w:name="Table Professional" w:semiHidden="1" w:unhideWhenUsed="1"/>
-    <w:lsdException w:name="Table Subtle 1" w:semiHidden="1" w:unhideWhenUsed="1"/>
-    <w:lsdException w:name="Table Subtle 2" w:semiHidden="1" w:unhideWhenUsed="1"/>
-    <w:lsdException w:name="Table Web 1" w:semiHidden="1" w:unhideWhenUsed="1"/>
-    <w:lsdException w:name="Table Web 2" w:semiHidden="1" w:unhideWhenUsed="1"/>
-    <w:lsdException w:name="Table Web 3" w:semiHidden="1" w:unhideWhenUsed="1"/>
-    <w:lsdException w:name="Balloon Text" w:semiHidden="1" w:unhideWhenUsed="1"/>
-    <w:lsdException w:name="Table Grid" w:uiPriority="59"/>
-    <w:lsdException w:name="Table Theme" w:semiHidden="1" w:unhideWhenUsed="1"/>
-    <w:lsdException w:name="Placeholder Text" w:semiHidden="1"/>
-    <w:lsdException w:name="No Spacing" w:uiPriority="1" w:qFormat="1"/>
-    <w:lsdException w:name="Light Shading" w:uiPriority="60"/>
-    <w:lsdException w:name="Light List" w:uiPriority="61"/>
-    <w:lsdException w:name="Light Grid" w:uiPriority="62"/>
-    <w:lsdException w:name="Medium Shading 1" w:uiPriority="63"/>
-    <w:lsdException w:name="Medium Shading 2" w:uiPriority="64"/>
-    <w:lsdException w:name="Medium List 1" w:uiPriority="65"/>
-    <w:lsdException w:name="Medium List 2" w:uiPriority="66"/>
-    <w:lsdException w:name="Medium Grid 1" w:uiPriority="67"/>
-    <w:lsdException w:name="Medium Grid 2" w:uiPriority="68"/>
-    <w:lsdException w:name="Medium Grid 3" w:uiPriority="69"/>
-    <w:lsdException w:name="Dark List" w:uiPriority="70"/>
-    <w:lsdException w:name="Colorful Shading" w:uiPriority="71"/>
-    <w:lsdException w:name="Colorful List" w:uiPriority="72"/>
-    <w:lsdException w:name="Colorful Grid" w:uiPriority="73"/>
-    <w:lsdException w:name="Light Shading Accent 1" w:uiPriority="60"/>
-    <w:lsdException w:name="Light List Accent 1" w:uiPriority="61"/>
-    <w:lsdException w:name="Light Grid Accent 1" w:uiPriority="62"/>
-    <w:lsdException w:name="Medium Shading 1 Accent 1" w:uiPriority="63"/>
-    <w:lsdException w:name="Medium Shading 2 Accent 1" w:uiPriority="64"/>
-    <w:lsdException w:name="Medium List 1 Accent 1" w:uiPriority="65"/>
-    <w:lsdException w:name="Revision" w:semiHidden="1"/>
-    <w:lsdException w:name="List Paragraph" w:uiPriority="34" w:qFormat="1"/>
-    <w:lsdException w:name="Quote" w:uiPriority="29" w:qFormat="1"/>
-    <w:lsdException w:name="Intense Quote" w:uiPriority="30" w:qFormat="1"/>
-    <w:lsdException w:name="Medium List 2 Accent 1" w:uiPriority="66"/>
-    <w:lsdException w:name="Medium Grid 1 Accent 1" w:uiPriority="67"/>
-    <w:lsdException w:name="Medium Grid 2 Accent 1" w:uiPriority="68"/>
-    <w:lsdException w:name="Medium Grid 3 Accent 1" w:uiPriority="69"/>
-    <w:lsdException w:name="Dark List Accent 1" w:uiPriority="70"/>
-    <w:lsdException w:name="Colorful Shading Accent 1" w:uiPriority="71"/>
-    <w:lsdException w:name="Colorful List Accent 1" w:uiPriority="72"/>
-    <w:lsdException w:name="Colorful Grid Accent 1" w:uiPriority="73"/>
-    <w:lsdException w:name="Light Shading Accent 2" w:uiPriority="60"/>
-    <w:lsdException w:name="Light List Accent 2" w:uiPriority="61"/>
-    <w:lsdException w:name="Light Grid Accent 2" w:uiPriority="62"/>
-    <w:lsdException w:name="Medium Shading 1 Accent 2" w:uiPriority="63"/>
-    <w:lsdException w:name="Medium Shading 2 Accent 2" w:uiPriority="64"/>
-    <w:lsdException w:name="Medium List 1 Accent 2" w:uiPriority="65"/>
-    <w:lsdException w:name="Medium List 2 Accent 2" w:uiPriority="66"/>
-    <w:lsdException w:name="Medium Grid 1 Accent 2" w:uiPriority="67"/>
-    <w:lsdException w:name="Medium Grid 2 Accent 2" w:uiPriority="68"/>
-    <w:lsdException w:name="Medium Grid 3 Accent 2" w:uiPriority="69"/>
-    <w:lsdException w:name="Dark List Accent 2" w:uiPriority="70"/>
-    <w:lsdException w:name="Colorful Shading Accent 2" w:uiPriority="71"/>
-    <w:lsdException w:name="Colorful List Accent 2" w:uiPriority="72"/>
-    <w:lsdException w:name="Colorful Grid Accent 2" w:uiPriority="73"/>
-    <w:lsdException w:name="Light Shading Accent 3" w:uiPriority="60"/>
-    <w:lsdException w:name="Light List Accent 3" w:uiPriority="61"/>
-    <w:lsdException w:name="Light Grid Accent 3" w:uiPriority="62"/>
-    <w:lsdException w:name="Medium Shading 1 Accent 3" w:uiPriority="63"/>
-    <w:lsdException w:name="Medium Shading 2 Accent 3" w:uiPriority="64"/>
-    <w:lsdException w:name="Medium List 1 Accent 3" w:uiPriority="65"/>
-    <w:lsdException w:name="Medium List 2 Accent 3" w:uiPriority="66"/>
-    <w:lsdException w:name="Medium Grid 1 Accent 3" w:uiPriority="67"/>
-    <w:lsdException w:name="Medium Grid 2 Accent 3" w:uiPriority="68"/>
-    <w:lsdException w:name="Medium Grid 3 Accent 3" w:uiPriority="69"/>
-    <w:lsdException w:name="Dark List Accent 3" w:uiPriority="70"/>
-    <w:lsdException w:name="Colorful Shading Accent 3" w:uiPriority="71"/>
-    <w:lsdException w:name="Colorful List Accent 3" w:uiPriority="72"/>
-    <w:lsdException w:name="Colorful Grid Accent 3" w:uiPriority="73"/>
-    <w:lsdException w:name="Light Shading Accent 4" w:uiPriority="60"/>
-    <w:lsdException w:name="Light List Accent 4" w:uiPriority="61"/>
-    <w:lsdException w:name="Light Grid Accent 4" w:uiPriority="62"/>
-    <w:lsdException w:name="Medium Shading 1 Accent 4" w:uiPriority="63"/>
-    <w:lsdException w:name="Medium Shading 2 Accent 4" w:uiPriority="64"/>
-    <w:lsdException w:name="Medium List 1 Accent 4" w:uiPriority="65"/>
-    <w:lsdException w:name="Medium List 2 Accent 4" w:uiPriority="66"/>
-    <w:lsdException w:name="Medium Grid 1 Accent 4" w:uiPriority="67"/>
-    <w:lsdException w:name="Medium Grid 2 Accent 4" w:uiPriority="68"/>
-    <w:lsdException w:name="Medium Grid 3 Accent 4" w:uiPriority="69"/>
-    <w:lsdException w:name="Dark List Accent 4" w:uiPriority="70"/>
-    <w:lsdException w:name="Colorful Shading Accent 4" w:uiPriority="71"/>
-    <w:lsdException w:name="Colorful List Accent 4" w:uiPriority="72"/>
-    <w:lsdException w:name="Colorful Grid Accent 4" w:uiPriority="73"/>
-    <w:lsdException w:name="Light Shading Accent 5" w:uiPriority="60"/>
-    <w:lsdException w:name="Light List Accent 5" w:uiPriority="61"/>
-    <w:lsdException w:name="Light Grid Accent 5" w:uiPriority="62"/>
-    <w:lsdException w:name="Medium Shading 1 Accent 5" w:uiPriority="63"/>
-    <w:lsdException w:name="Medium Shading 2 Accent 5" w:uiPriority="64"/>
-    <w:lsdException w:name="Medium List 1 Accent 5" w:uiPriority="65"/>
-    <w:lsdException w:name="Medium List 2 Accent 5" w:uiPriority="66"/>
-    <w:lsdException w:name="Medium Grid 1 Accent 5" w:uiPriority="67"/>
-    <w:lsdException w:name="Medium Grid 2 Accent 5" w:uiPriority="68"/>
-    <w:lsdException w:name="Medium Grid 3 Accent 5" w:uiPriority="69"/>
-    <w:lsdException w:name="Dark List Accent 5" w:uiPriority="70"/>
-    <w:lsdException w:name="Colorful Shading Accent 5" w:uiPriority="71"/>
-    <w:lsdException w:name="Colorful List Accent 5" w:uiPriority="72"/>
-    <w:lsdException w:name="Colorful Grid Accent 5" w:uiPriority="73"/>
-    <w:lsdException w:name="Light Shading Accent 6" w:uiPriority="60"/>
-    <w:lsdException w:name="Light List Accent 6" w:uiPriority="61"/>
-    <w:lsdException w:name="Light Grid Accent 6" w:uiPriority="62"/>
-    <w:lsdException w:name="Medium Shading 1 Accent 6" w:uiPriority="63"/>
-    <w:lsdException w:name="Medium Shading 2 Accent 6" w:uiPriority="64"/>
-    <w:lsdException w:name="Medium List 1 Accent 6" w:uiPriority="65"/>
-    <w:lsdException w:name="Medium List 2 Accent 6" w:uiPriority="66"/>
-    <w:lsdException w:name="Medium Grid 1 Accent 6" w:uiPriority="67"/>
-    <w:lsdException w:name="Medium Grid 2 Accent 6" w:uiPriority="68"/>
-    <w:lsdException w:name="Medium Grid 3 Accent 6" w:uiPriority="69"/>
-    <w:lsdException w:name="Dark List Accent 6" w:uiPriority="70"/>
-    <w:lsdException w:name="Colorful Shading Accent 6" w:uiPriority="71"/>
-    <w:lsdException w:name="Colorful List Accent 6" w:uiPriority="72"/>
-    <w:lsdException w:name="Colorful Grid Accent 6" w:uiPriority="73"/>
-    <w:lsdException w:name="Subtle Emphasis" w:uiPriority="19" w:qFormat="1"/>
-    <w:lsdException w:name="Intense Emphasis" w:uiPriority="21" w:qFormat="1"/>
-    <w:lsdException w:name="Subtle Reference" w:uiPriority="31" w:qFormat="1"/>
-    <w:lsdException w:name="Intense Reference" w:uiPriority="32" w:qFormat="1"/>
-    <w:lsdException w:name="Book Title" w:uiPriority="33" w:qFormat="1"/>
-    <w:lsdException w:name="Bibliography" w:semiHidden="1" w:uiPriority="37" w:unhideWhenUsed="1"/>
-    <w:lsdException w:name="TOC Heading" w:semiHidden="1" w:uiPriority="39" w:unhideWhenUsed="1" w:qFormat="1"/>
-    <w:lsdException w:name="Plain Table 1" w:uiPriority="41"/>
-    <w:lsdException w:name="Plain Table 2" w:uiPriority="42"/>
-    <w:lsdException w:name="Plain Table 3" w:uiPriority="43"/>
-    <w:lsdException w:name="Plain Table 4" w:uiPriority="44"/>
-    <w:lsdException w:name="Plain Table 5" w:uiPriority="45"/>
-    <w:lsdException w:name="Grid Table Light" w:uiPriority="40"/>
-    <w:lsdException w:name="Grid Table 1 Light" w:uiPriority="46"/>
-    <w:lsdException w:name="Grid Table 2" w:uiPriority="47"/>
-    <w:lsdException w:name="Grid Table 3" w:uiPriority="48"/>
-    <w:lsdException w:name="Grid Table 4" w:uiPriority="49"/>
-    <w:lsdException w:name="Grid Table 5 Dark" w:uiPriority="50"/>
-    <w:lsdException w:name="Grid Table 6 Colorful" w:uiPriority="51"/>
-    <w:lsdException w:name="Grid Table 7 Colorful" w:uiPriority="52"/>
-    <w:lsdException w:name="Grid Table 1 Light Accent 1" w:uiPriority="46"/>
-    <w:lsdException w:name="Grid Table 2 Accent 1" w:uiPriority="47"/>
-    <w:lsdException w:name="Grid Table 3 Accent 1" w:uiPriority="48"/>
-    <w:lsdException w:name="Grid Table 4 Accent 1" w:uiPriority="49"/>
-    <w:lsdException w:name="Grid Table 5 Dark Accent 1" w:uiPriority="50"/>
-    <w:lsdException w:name="Grid Table 6 Colorful Accent 1" w:uiPriority="51"/>
-    <w:lsdException w:name="Grid Table 7 Colorful Accent 1" w:uiPriority="52"/>
-    <w:lsdException w:name="Grid Table 1 Light Accent 2" w:uiPriority="46"/>
-    <w:lsdException w:name="Grid Table 2 Accent 2" w:uiPriority="47"/>
-    <w:lsdException w:name="Grid Table 3 Accent 2" w:uiPriority="48"/>
-    <w:lsdException w:name="Grid Table 4 Accent 2" w:uiPriority="49"/>
-    <w:lsdException w:name="Grid Table 5 Dark Accent 2" w:uiPriority="50"/>
-    <w:lsdException w:name="Grid Table 6 Colorful Accent 2" w:uiPriority="51"/>
-    <w:lsdException w:name="Grid Table 7 Colorful Accent 2" w:uiPriority="52"/>
-    <w:lsdException w:name="Grid Table 1 Light Accent 3" w:uiPriority="46"/>
-    <w:lsdException w:name="Grid Table 2 Accent 3" w:uiPriority="47"/>
-    <w:lsdException w:name="Grid Table 3 Accent 3" w:uiPriority="48"/>
-    <w:lsdException w:name="Grid Table 4 Accent 3" w:uiPriority="49"/>
-    <w:lsdException w:name="Grid Table 5 Dark Accent 3" w:uiPriority="50"/>
-    <w:lsdException w:name="Grid Table 6 Colorful Accent 3" w:uiPriority="51"/>
-    <w:lsdException w:name="Grid Table 7 Colorful Accent 3" w:uiPriority="52"/>
-    <w:lsdException w:name="Grid Table 1 Light Accent 4" w:uiPriority="46"/>
-    <w:lsdException w:name="Grid Table 2 Accent 4" w:uiPriority="47"/>
-    <w:lsdException w:name="Grid Table 3 Accent 4" w:uiPriority="48"/>
-    <w:lsdException w:name="Grid Table 4 Accent 4" w:uiPriority="49"/>
-    <w:lsdException w:name="Grid Table 5 Dark Accent 4" w:uiPriority="50"/>
-    <w:lsdException w:name="Grid Table 6 Colorful Accent 4" w:uiPriority="51"/>
-    <w:lsdException w:name="Grid Table 7 Colorful Accent 4" w:uiPriority="52"/>
-    <w:lsdException w:name="Grid Table 1 Light Accent 5" w:uiPriority="46"/>
-    <w:lsdException w:name="Grid Table 2 Accent 5" w:uiPriority="47"/>
-    <w:lsdException w:name="Grid Table 3 Accent 5" w:uiPriority="48"/>
-    <w:lsdException w:name="Grid Table 4 Accent 5" w:uiPriority="49"/>
-    <w:lsdException w:name="Grid Table 5 Dark Accent 5" w:uiPriority="50"/>
-    <w:lsdException w:name="Grid Table 6 Colorful Accent 5" w:uiPriority="51"/>
-    <w:lsdException w:name="Grid Table 7 Colorful Accent 5" w:uiPriority="52"/>
-    <w:lsdException w:name="Grid Table 1 Light Accent 6" w:uiPriority="46"/>
-    <w:lsdException w:name="Grid Table 2 Accent 6" w:uiPriority="47"/>
-    <w:lsdException w:name="Grid Table 3 Accent 6" w:uiPriority="48"/>
-    <w:lsdException w:name="Grid Table 4 Accent 6" w:uiPriority="49"/>
-    <w:lsdException w:name="Grid Table 5 Dark Accent 6" w:uiPriority="50"/>
-    <w:lsdException w:name="Grid Table 6 Colorful Accent 6" w:uiPriority="51"/>
-    <w:lsdException w:name="Grid Table 7 Colorful Accent 6" w:uiPriority="52"/>
-    <w:lsdException w:name="List Table 1 Light" w:uiPriority="46"/>
-    <w:lsdException w:name="List Table 2" w:uiPriority="47"/>
-    <w:lsdException w:name="List Table 3" w:uiPriority="48"/>
-    <w:lsdException w:name="List Table 4" w:uiPriority="49"/>
-    <w:lsdException w:name="List Table 5 Dark" w:uiPriority="50"/>
-    <w:lsdException w:name="List Table 6 Colorful" w:uiPriority="51"/>
-    <w:lsdException w:name="List Table 7 Colorful" w:uiPriority="52"/>
-    <w:lsdException w:name="List Table 1 Light Accent 1" w:uiPriority="46"/>
-    <w:lsdException w:name="List Table 2 Accent 1" w:uiPriority="47"/>
-    <w:lsdException w:name="List Table 3 Accent 1" w:uiPriority="48"/>
-    <w:lsdException w:name="List Table 4 Accent 1" w:uiPriority="49"/>
-    <w:lsdException w:name="List Table 5 Dark Accent 1" w:uiPriority="50"/>
-    <w:lsdException w:name="List Table 6 Colorful Accent 1" w:uiPriority="51"/>
-    <w:lsdException w:name="List Table 7 Colorful Accent 1" w:uiPriority="52"/>
-    <w:lsdException w:name="List Table 1 Light Accent 2" w:uiPriority="46"/>
-    <w:lsdException w:name="List Table 2 Accent 2" w:uiPriority="47"/>
-    <w:lsdException w:name="List Table 3 Accent 2" w:uiPriority="48"/>
-    <w:lsdException w:name="List Table 4 Accent 2" w:uiPriority="49"/>
-    <w:lsdException w:name="List Table 5 Dark Accent 2" w:uiPriority="50"/>
-    <w:lsdException w:name="List Table 6 Colorful Accent 2" w:uiPriority="51"/>
-    <w:lsdException w:name="List Table 7 Colorful Accent 2" w:uiPriority="52"/>
-    <w:lsdException w:name="List Table 1 Light Accent 3" w:uiPriority="46"/>
-    <w:lsdException w:name="List Table 2 Accent 3" w:uiPriority="47"/>
-    <w:lsdException w:name="List Table 3 Accent 3" w:uiPriority="48"/>
-    <w:lsdException w:name="List Table 4 Accent 3" w:uiPriority="49"/>
-    <w:lsdException w:name="List Table 5 Dark Accent 3" w:uiPriority="50"/>
-    <w:lsdException w:name="List Table 6 Colorful Accent 3" w:uiPriority="51"/>
-    <w:lsdException w:name="List Table 7 Colorful Accent 3" w:uiPriority="52"/>
-    <w:lsdException w:name="List Table 1 Light Accent 4" w:uiPriority="46"/>
-    <w:lsdException w:name="List Table 2 Accent 4" w:uiPriority="47"/>
-    <w:lsdException w:name="List Table 3 Accent 4" w:uiPriority="48"/>
-    <w:lsdException w:name="List Table 4 Accent 4" w:uiPriority="49"/>
-    <w:lsdException w:name="List Table 5 Dark Accent 4" w:uiPriority="50"/>
-    <w:lsdException w:name="List Table 6 Colorful Accent 4" w:uiPriority="51"/>
-    <w:lsdException w:name="List Table 7 Colorful Accent 4" w:uiPriority="52"/>
-    <w:lsdException w:name="List Table 1 Light Accent 5" w:uiPriority="46"/>
-    <w:lsdException w:name="List Table 2 Accent 5" w:uiPriority="47"/>
-    <w:lsdException w:name="List Table 3 Accent 5" w:uiPriority="48"/>
-    <w:lsdException w:name="List Table 4 Accent 5" w:uiPriority="49"/>
-    <w:lsdException w:name="List Table 5 Dark Accent 5" w:uiPriority="50"/>
-    <w:lsdException w:name="List Table 6 Colorful Accent 5" w:uiPriority="51"/>
-    <w:lsdException w:name="List Table 7 Colorful Accent 5" w:uiPriority="52"/>
-    <w:lsdException w:name="List Table 1 Light Accent 6" w:uiPriority="46"/>
-    <w:lsdException w:name="List Table 2 Accent 6" w:uiPriority="47"/>
-    <w:lsdException w:name="List Table 3 Accent 6" w:uiPriority="48"/>
-    <w:lsdException w:name="List Table 4 Accent 6" w:uiPriority="49"/>
-    <w:lsdException w:name="List Table 5 Dark Accent 6" w:uiPriority="50"/>
-    <w:lsdException w:name="List Table 6 Colorful Accent 6" w:uiPriority="51"/>
-    <w:lsdException w:name="List Table 7 Colorful Accent 6" w:uiPriority="52"/>
+  <w:latentStyles w:defLockedState="0" w:defUIPriority="99" w:defSemiHidden="1" w:defUnhideWhenUsed="1" w:defQFormat="0" w:count="267">
+    <w:lsdException w:name="Normal" w:semiHidden="0" w:uiPriority="0" w:unhideWhenUsed="0" w:qFormat="1"/>
+    <w:lsdException w:name="heading 1" w:semiHidden="0" w:uiPriority="9" w:unhideWhenUsed="0" w:qFormat="1"/>
+    <w:lsdException w:name="heading 2" w:uiPriority="9" w:qFormat="1"/>
+    <w:lsdException w:name="heading 3" w:uiPriority="9" w:qFormat="1"/>
+    <w:lsdException w:name="heading 4" w:uiPriority="9" w:qFormat="1"/>
+    <w:lsdException w:name="heading 5" w:uiPriority="9" w:qFormat="1"/>
+    <w:lsdException w:name="heading 6" w:uiPriority="9" w:qFormat="1"/>
+    <w:lsdException w:name="heading 7" w:uiPriority="9" w:qFormat="1"/>
+    <w:lsdException w:name="heading 8" w:uiPriority="9" w:qFormat="1"/>
+    <w:lsdException w:name="heading 9" w:uiPriority="9" w:qFormat="1"/>
+    <w:lsdException w:name="toc 1" w:uiPriority="39"/>
+    <w:lsdException w:name="toc 2" w:uiPriority="39"/>
+    <w:lsdException w:name="toc 3" w:uiPriority="39"/>
+    <w:lsdException w:name="toc 4" w:uiPriority="39"/>
+    <w:lsdException w:name="toc 5" w:uiPriority="39"/>
+    <w:lsdException w:name="toc 6" w:uiPriority="39"/>
+    <w:lsdException w:name="toc 7" w:uiPriority="39"/>
+    <w:lsdException w:name="toc 8" w:uiPriority="39"/>
+    <w:lsdException w:name="toc 9" w:uiPriority="39"/>
+    <w:lsdException w:name="caption" w:uiPriority="35" w:qFormat="1"/>
+    <w:lsdException w:name="Title" w:semiHidden="0" w:uiPriority="10" w:unhideWhenUsed="0" w:qFormat="1"/>
+    <w:lsdException w:name="Default Paragraph Font" w:uiPriority="1"/>
+    <w:lsdException w:name="Subtitle" w:semiHidden="0" w:uiPriority="11" w:unhideWhenUsed="0" w:qFormat="1"/>
+    <w:lsdException w:name="Strong" w:semiHidden="0" w:uiPriority="22" w:unhideWhenUsed="0" w:qFormat="1"/>
+    <w:lsdException w:name="Emphasis" w:semiHidden="0" w:uiPriority="20" w:unhideWhenUsed="0" w:qFormat="1"/>
+    <w:lsdException w:name="Table Grid" w:semiHidden="0" w:uiPriority="59" w:unhideWhenUsed="0"/>
+    <w:lsdException w:name="Placeholder Text" w:unhideWhenUsed="0"/>
+    <w:lsdException w:name="No Spacing" w:semiHidden="0" w:uiPriority="1" w:unhideWhenUsed="0" w:qFormat="1"/>
+    <w:lsdException w:name="Light Shading" w:semiHidden="0" w:uiPriority="60" w:unhideWhenUsed="0"/>
+    <w:lsdException w:name="Light List" w:semiHidden="0" w:uiPriority="61" w:unhideWhenUsed="0"/>
+    <w:lsdException w:name="Light Grid" w:semiHidden="0" w:uiPriority="62" w:unhideWhenUsed="0"/>
+    <w:lsdException w:name="Medium Shading 1" w:semiHidden="0" w:uiPriority="63" w:unhideWhenUsed="0"/>
+    <w:lsdException w:name="Medium Shading 2" w:semiHidden="0" w:uiPriority="64" w:unhideWhenUsed="0"/>
+    <w:lsdException w:name="Medium List 1" w:semiHidden="0" w:uiPriority="65" w:unhideWhenUsed="0"/>
+    <w:lsdException w:name="Medium List 2" w:semiHidden="0" w:uiPriority="66" w:unhideWhenUsed="0"/>
+    <w:lsdException w:name="Medium Grid 1" w:semiHidden="0" w:uiPriority="67" w:unhideWhenUsed="0"/>
+    <w:lsdException w:name="Medium Grid 2" w:semiHidden="0" w:uiPriority="68" w:unhideWhenUsed="0"/>
+    <w:lsdException w:name="Medium Grid 3" w:semiHidden="0" w:uiPriority="69" w:unhideWhenUsed="0"/>
+    <w:lsdException w:name="Dark List" w:semiHidden="0" w:uiPriority="70" w:unhideWhenUsed="0"/>
+    <w:lsdException w:name="Colorful Shading" w:semiHidden="0" w:uiPriority="71" w:unhideWhenUsed="0"/>
+    <w:lsdException w:name="Colorful List" w:semiHidden="0" w:uiPriority="72" w:unhideWhenUsed="0"/>
+    <w:lsdException w:name="Colorful Grid" w:semiHidden="0" w:uiPriority="73" w:unhideWhenUsed="0"/>
+    <w:lsdException w:name="Light Shading Accent 1" w:semiHidden="0" w:uiPriority="60" w:unhideWhenUsed="0"/>
+    <w:lsdException w:name="Light List Accent 1" w:semiHidden="0" w:uiPriority="61" w:unhideWhenUsed="0"/>
+    <w:lsdException w:name="Light Grid Accent 1" w:semiHidden="0" w:uiPriority="62" w:unhideWhenUsed="0"/>
+    <w:lsdException w:name="Medium Shading 1 Accent 1" w:semiHidden="0" w:uiPriority="63" w:unhideWhenUsed="0"/>
+    <w:lsdException w:name="Medium Shading 2 Accent 1" w:semiHidden="0" w:uiPriority="64" w:unhideWhenUsed="0"/>
+    <w:lsdException w:name="Medium List 1 Accent 1" w:semiHidden="0" w:uiPriority="65" w:unhideWhenUsed="0"/>
+    <w:lsdException w:name="Revision" w:unhideWhenUsed="0"/>
+    <w:lsdException w:name="List Paragraph" w:semiHidden="0" w:uiPriority="34" w:unhideWhenUsed="0" w:qFormat="1"/>
+    <w:lsdException w:name="Quote" w:semiHidden="0" w:uiPriority="29" w:unhideWhenUsed="0" w:qFormat="1"/>
+    <w:lsdException w:name="Intense Quote" w:semiHidden="0" w:uiPriority="30" w:unhideWhenUsed="0" w:qFormat="1"/>
+    <w:lsdException w:name="Medium List 2 Accent 1" w:semiHidden="0" w:uiPriority="66" w:unhideWhenUsed="0"/>
+    <w:lsdException w:name="Medium Grid 1 Accent 1" w:semiHidden="0" w:uiPriority="67" w:unhideWhenUsed="0"/>
+    <w:lsdException w:name="Medium Grid 2 Accent 1" w:semiHidden="0" w:uiPriority="68" w:unhideWhenUsed="0"/>
+    <w:lsdException w:name="Medium Grid 3 Accent 1" w:semiHidden="0" w:uiPriority="69" w:unhideWhenUsed="0"/>
+    <w:lsdException w:name="Dark List Accent 1" w:semiHidden="0" w:uiPriority="70" w:unhideWhenUsed="0"/>
+    <w:lsdException w:name="Colorful Shading Accent 1" w:semiHidden="0" w:uiPriority="71" w:unhideWhenUsed="0"/>
+    <w:lsdException w:name="Colorful List Accent 1" w:semiHidden="0" w:uiPriority="72" w:unhideWhenUsed="0"/>
+    <w:lsdException w:name="Colorful Grid Accent 1" w:semiHidden="0" w:uiPriority="73" w:unhideWhenUsed="0"/>
+    <w:lsdException w:name="Light Shading Accent 2" w:semiHidden="0" w:uiPriority="60" w:unhideWhenUsed="0"/>
+    <w:lsdException w:name="Light List Accent 2" w:semiHidden="0" w:uiPriority="61" w:unhideWhenUsed="0"/>
+    <w:lsdException w:name="Light Grid Accent 2" w:semiHidden="0" w:uiPriority="62" w:unhideWhenUsed="0"/>
+    <w:lsdException w:name="Medium Shading 1 Accent 2" w:semiHidden="0" w:uiPriority="63" w:unhideWhenUsed="0"/>
+    <w:lsdException w:name="Medium Shading 2 Accent 2" w:semiHidden="0" w:uiPriority="64" w:unhideWhenUsed="0"/>
+    <w:lsdException w:name="Medium List 1 Accent 2" w:semiHidden="0" w:uiPriority="65" w:unhideWhenUsed="0"/>
+    <w:lsdException w:name="Medium List 2 Accent 2" w:semiHidden="0" w:uiPriority="66" w:unhideWhenUsed="0"/>
+    <w:lsdException w:name="Medium Grid 1 Accent 2" w:semiHidden="0" w:uiPriority="67" w:unhideWhenUsed="0"/>
+    <w:lsdException w:name="Medium Grid 2 Accent 2" w:semiHidden="0" w:uiPriority="68" w:unhideWhenUsed="0"/>
+    <w:lsdException w:name="Medium Grid 3 Accent 2" w:semiHidden="0" w:uiPriority="69" w:unhideWhenUsed="0"/>
+    <w:lsdException w:name="Dark List Accent 2" w:semiHidden="0" w:uiPriority="70" w:unhideWhenUsed="0"/>
+    <w:lsdException w:name="Colorful Shading Accent 2" w:semiHidden="0" w:uiPriority="71" w:unhideWhenUsed="0"/>
+    <w:lsdException w:name="Colorful List Accent 2" w:semiHidden="0" w:uiPriority="72" w:unhideWhenUsed="0"/>
+    <w:lsdException w:name="Colorful Grid Accent 2" w:semiHidden="0" w:uiPriority="73" w:unhideWhenUsed="0"/>
+    <w:lsdException w:name="Light Shading Accent 3" w:semiHidden="0" w:uiPriority="60" w:unhideWhenUsed="0"/>
+    <w:lsdException w:name="Light List Accent 3" w:semiHidden="0" w:uiPriority="61" w:unhideWhenUsed="0"/>
+    <w:lsdException w:name="Light Grid Accent 3" w:semiHidden="0" w:uiPriority="62" w:unhideWhenUsed="0"/>
+    <w:lsdException w:name="Medium Shading 1 Accent 3" w:semiHidden="0" w:uiPriority="63" w:unhideWhenUsed="0"/>
+    <w:lsdException w:name="Medium Shading 2 Accent 3" w:semiHidden="0" w:uiPriority="64" w:unhideWhenUsed="0"/>
+    <w:lsdException w:name="Medium List 1 Accent 3" w:semiHidden="0" w:uiPriority="65" w:unhideWhenUsed="0"/>
+    <w:lsdException w:name="Medium List 2 Accent 3" w:semiHidden="0" w:uiPriority="66" w:unhideWhenUsed="0"/>
+    <w:lsdException w:name="Medium Grid 1 Accent 3" w:semiHidden="0" w:uiPriority="67" w:unhideWhenUsed="0"/>
+    <w:lsdException w:name="Medium Grid 2 Accent 3" w:semiHidden="0" w:uiPriority="68" w:unhideWhenUsed="0"/>
+    <w:lsdException w:name="Medium Grid 3 Accent 3" w:semiHidden="0" w:uiPriority="69" w:unhideWhenUsed="0"/>
+    <w:lsdException w:name="Dark List Accent 3" w:semiHidden="0" w:uiPriority="70" w:unhideWhenUsed="0"/>
+    <w:lsdException w:name="Colorful Shading Accent 3" w:semiHidden="0" w:uiPriority="71" w:unhideWhenUsed="0"/>
+    <w:lsdException w:name="Colorful List Accent 3" w:semiHidden="0" w:uiPriority="72" w:unhideWhenUsed="0"/>
+    <w:lsdException w:name="Colorful Grid Accent 3" w:semiHidden="0" w:uiPriority="73" w:unhideWhenUsed="0"/>
+    <w:lsdException w:name="Light Shading Accent 4" w:semiHidden="0" w:uiPriority="60" w:unhideWhenUsed="0"/>
+    <w:lsdException w:name="Light List Accent 4" w:semiHidden="0" w:uiPriority="61" w:unhideWhenUsed="0"/>
+    <w:lsdException w:name="Light Grid Accent 4" w:semiHidden="0" w:uiPriority="62" w:unhideWhenUsed="0"/>
+    <w:lsdException w:name="Medium Shading 1 Accent 4" w:semiHidden="0" w:uiPriority="63" w:unhideWhenUsed="0"/>
+    <w:lsdException w:name="Medium Shading 2 Accent 4" w:semiHidden="0" w:uiPriority="64" w:unhideWhenUsed="0"/>
+    <w:lsdException w:name="Medium List 1 Accent 4" w:semiHidden="0" w:uiPriority="65" w:unhideWhenUsed="0"/>
+    <w:lsdException w:name="Medium List 2 Accent 4" w:semiHidden="0" w:uiPriority="66" w:unhideWhenUsed="0"/>
+    <w:lsdException w:name="Medium Grid 1 Accent 4" w:semiHidden="0" w:uiPriority="67" w:unhideWhenUsed="0"/>
+    <w:lsdException w:name="Medium Grid 2 Accent 4" w:semiHidden="0" w:uiPriority="68" w:unhideWhenUsed="0"/>
+    <w:lsdException w:name="Medium Grid 3 Accent 4" w:semiHidden="0" w:uiPriority="69" w:unhideWhenUsed="0"/>
+    <w:lsdException w:name="Dark List Accent 4" w:semiHidden="0" w:uiPriority="70" w:unhideWhenUsed="0"/>
+    <w:lsdException w:name="Colorful Shading Accent 4" w:semiHidden="0" w:uiPriority="71" w:unhideWhenUsed="0"/>
+    <w:lsdException w:name="Colorful List Accent 4" w:semiHidden="0" w:uiPriority="72" w:unhideWhenUsed="0"/>
+    <w:lsdException w:name="Colorful Grid Accent 4" w:semiHidden="0" w:uiPriority="73" w:unhideWhenUsed="0"/>
+    <w:lsdException w:name="Light Shading Accent 5" w:semiHidden="0" w:uiPriority="60" w:unhideWhenUsed="0"/>
+    <w:lsdException w:name="Light List Accent 5" w:semiHidden="0" w:uiPriority="61" w:unhideWhenUsed="0"/>
+    <w:lsdException w:name="Light Grid Accent 5" w:semiHidden="0" w:uiPriority="62" w:unhideWhenUsed="0"/>
+    <w:lsdException w:name="Medium Shading 1 Accent 5" w:semiHidden="0" w:uiPriority="63" w:unhideWhenUsed="0"/>
+    <w:lsdException w:name="Medium Shading 2 Accent 5" w:semiHidden="0" w:uiPriority="64" w:unhideWhenUsed="0"/>
+    <w:lsdException w:name="Medium List 1 Accent 5" w:semiHidden="0" w:uiPriority="65" w:unhideWhenUsed="0"/>
+    <w:lsdException w:name="Medium List 2 Accent 5" w:semiHidden="0" w:uiPriority="66" w:unhideWhenUsed="0"/>
+    <w:lsdException w:name="Medium Grid 1 Accent 5" w:semiHidden="0" w:uiPriority="67" w:unhideWhenUsed="0"/>
+    <w:lsdException w:name="Medium Grid 2 Accent 5" w:semiHidden="0" w:uiPriority="68" w:unhideWhenUsed="0"/>
+    <w:lsdException w:name="Medium Grid 3 Accent 5" w:semiHidden="0" w:uiPriority="69" w:unhideWhenUsed="0"/>
+    <w:lsdException w:name="Dark List Accent 5" w:semiHidden="0" w:uiPriority="70" w:unhideWhenUsed="0"/>
+    <w:lsdException w:name="Colorful Shading Accent 5" w:semiHidden="0" w:uiPriority="71" w:unhideWhenUsed="0"/>
+    <w:lsdException w:name="Colorful List Accent 5" w:semiHidden="0" w:uiPriority="72" w:unhideWhenUsed="0"/>
+    <w:lsdException w:name="Colorful Grid Accent 5" w:semiHidden="0" w:uiPriority="73" w:unhideWhenUsed="0"/>
+    <w:lsdException w:name="Light Shading Accent 6" w:semiHidden="0" w:uiPriority="60" w:unhideWhenUsed="0"/>
+    <w:lsdException w:name="Light List Accent 6" w:semiHidden="0" w:uiPriority="61" w:unhideWhenUsed="0"/>
+    <w:lsdException w:name="Light Grid Accent 6" w:semiHidden="0" w:uiPriority="62" w:unhideWhenUsed="0"/>
+    <w:lsdException w:name="Medium Shading 1 Accent 6" w:semiHidden="0" w:uiPriority="63" w:unhideWhenUsed="0"/>
+    <w:lsdException w:name="Medium Shading 2 Accent 6" w:semiHidden="0" w:uiPriority="64" w:unhideWhenUsed="0"/>
+    <w:lsdException w:name="Medium List 1 Accent 6" w:semiHidden="0" w:uiPriority="65" w:unhideWhenUsed="0"/>
+    <w:lsdException w:name="Medium List 2 Accent 6" w:semiHidden="0" w:uiPriority="66" w:unhideWhenUsed="0"/>
+    <w:lsdException w:name="Medium Grid 1 Accent 6" w:semiHidden="0" w:uiPriority="67" w:unhideWhenUsed="0"/>
+    <w:lsdException w:name="Medium Grid 2 Accent 6" w:semiHidden="0" w:uiPriority="68" w:unhideWhenUsed="0"/>
+    <w:lsdException w:name="Medium Grid 3 Accent 6" w:semiHidden="0" w:uiPriority="69" w:unhideWhenUsed="0"/>
+    <w:lsdException w:name="Dark List Accent 6" w:semiHidden="0" w:uiPriority="70" w:unhideWhenUsed="0"/>
+    <w:lsdException w:name="Colorful Shading Accent 6" w:semiHidden="0" w:uiPriority="71" w:unhideWhenUsed="0"/>
+    <w:lsdException w:name="Colorful List Accent 6" w:semiHidden="0" w:uiPriority="72" w:unhideWhenUsed="0"/>
+    <w:lsdException w:name="Colorful Grid Accent 6" w:semiHidden="0" w:uiPriority="73" w:unhideWhenUsed="0"/>
+    <w:lsdException w:name="Subtle Emphasis" w:semiHidden="0" w:uiPriority="19" w:unhideWhenUsed="0" w:qFormat="1"/>
+    <w:lsdException w:name="Intense Emphasis" w:semiHidden="0" w:uiPriority="21" w:unhideWhenUsed="0" w:qFormat="1"/>
+    <w:lsdException w:name="Subtle Reference" w:semiHidden="0" w:uiPriority="31" w:unhideWhenUsed="0" w:qFormat="1"/>
+    <w:lsdException w:name="Intense Reference" w:semiHidden="0" w:uiPriority="32" w:unhideWhenUsed="0" w:qFormat="1"/>
+    <w:lsdException w:name="Book Title" w:semiHidden="0" w:uiPriority="33" w:unhideWhenUsed="0" w:qFormat="1"/>
+    <w:lsdException w:name="Bibliography" w:uiPriority="37"/>
+    <w:lsdException w:name="TOC Heading" w:uiPriority="39" w:qFormat="1"/>
   </w:latentStyles>
   <w:style w:type="paragraph" w:default="1" w:styleId="Normal">
     <w:name w:val="Normal"/>
@@ -4689,6 +4367,337 @@
       <w:sz w:val="24"/>
       <w:szCs w:val="24"/>
       <w:lang w:eastAsia="zh-CN"/>
+    </w:rPr>
+  </w:style>
+  <w:style w:type="paragraph" w:styleId="BalloonText">
+    <w:name w:val="Balloon Text"/>
+    <w:basedOn w:val="Normal"/>
+    <w:link w:val="BalloonTextChar"/>
+    <w:uiPriority w:val="99"/>
+    <w:semiHidden/>
+    <w:unhideWhenUsed/>
+    <w:rsid w:val="00552E2C"/>
+    <w:pPr>
+      <w:spacing w:after="0" w:line="240" w:lineRule="auto"/>
+    </w:pPr>
+    <w:rPr>
+      <w:rFonts w:ascii="Segoe UI" w:hAnsi="Segoe UI" w:cs="Segoe UI"/>
+      <w:sz w:val="18"/>
+      <w:szCs w:val="18"/>
+    </w:rPr>
+  </w:style>
+  <w:style w:type="character" w:customStyle="1" w:styleId="BalloonTextChar">
+    <w:name w:val="Balloon Text Char"/>
+    <w:basedOn w:val="DefaultParagraphFont"/>
+    <w:link w:val="BalloonText"/>
+    <w:uiPriority w:val="99"/>
+    <w:semiHidden/>
+    <w:rsid w:val="00552E2C"/>
+    <w:rPr>
+      <w:rFonts w:ascii="Segoe UI" w:hAnsi="Segoe UI" w:cs="Segoe UI"/>
+      <w:sz w:val="18"/>
+      <w:szCs w:val="18"/>
+    </w:rPr>
+  </w:style>
+</w:styles>
+</file>
+
+<file path=word/stylesWithEffects.xml><?xml version="1.0" encoding="utf-8"?>
+<w:styles xmlns:wpc="http://schemas.microsoft.com/office/word/2010/wordprocessingCanvas" xmlns:mc="http://schemas.openxmlformats.org/markup-compatibility/2006" xmlns:o="urn:schemas-microsoft-com:office:office" xmlns:r="http://schemas.openxmlformats.org/officeDocument/2006/relationships" xmlns:m="http://schemas.openxmlformats.org/officeDocument/2006/math" xmlns:v="urn:schemas-microsoft-com:vml" xmlns:wp14="http://schemas.microsoft.com/office/word/2010/wordprocessingDrawing" xmlns:wp="http://schemas.openxmlformats.org/drawingml/2006/wordprocessingDrawing" xmlns:w10="urn:schemas-microsoft-com:office:word" xmlns:w="http://schemas.openxmlformats.org/wordprocessingml/2006/main" xmlns:w14="http://schemas.microsoft.com/office/word/2010/wordml" xmlns:wpg="http://schemas.microsoft.com/office/word/2010/wordprocessingGroup" xmlns:wpi="http://schemas.microsoft.com/office/word/2010/wordprocessingInk" xmlns:wne="http://schemas.microsoft.com/office/word/2006/wordml" xmlns:wps="http://schemas.microsoft.com/office/word/2010/wordprocessingShape" mc:Ignorable="w14 wp14">
+  <w:docDefaults>
+    <w:rPrDefault>
+      <w:rPr>
+        <w:rFonts w:asciiTheme="minorHAnsi" w:eastAsiaTheme="minorHAnsi" w:hAnsiTheme="minorHAnsi" w:cstheme="minorBidi"/>
+        <w:sz w:val="22"/>
+        <w:szCs w:val="22"/>
+        <w:lang w:val="en-US" w:eastAsia="en-US" w:bidi="ar-SA"/>
+      </w:rPr>
+    </w:rPrDefault>
+    <w:pPrDefault>
+      <w:pPr>
+        <w:spacing w:after="200" w:line="276" w:lineRule="auto"/>
+      </w:pPr>
+    </w:pPrDefault>
+  </w:docDefaults>
+  <w:latentStyles w:defLockedState="0" w:defUIPriority="99" w:defSemiHidden="1" w:defUnhideWhenUsed="1" w:defQFormat="0" w:count="267">
+    <w:lsdException w:name="Normal" w:semiHidden="0" w:uiPriority="0" w:unhideWhenUsed="0" w:qFormat="1"/>
+    <w:lsdException w:name="heading 1" w:semiHidden="0" w:uiPriority="9" w:unhideWhenUsed="0" w:qFormat="1"/>
+    <w:lsdException w:name="heading 2" w:uiPriority="9" w:qFormat="1"/>
+    <w:lsdException w:name="heading 3" w:uiPriority="9" w:qFormat="1"/>
+    <w:lsdException w:name="heading 4" w:uiPriority="9" w:qFormat="1"/>
+    <w:lsdException w:name="heading 5" w:uiPriority="9" w:qFormat="1"/>
+    <w:lsdException w:name="heading 6" w:uiPriority="9" w:qFormat="1"/>
+    <w:lsdException w:name="heading 7" w:uiPriority="9" w:qFormat="1"/>
+    <w:lsdException w:name="heading 8" w:uiPriority="9" w:qFormat="1"/>
+    <w:lsdException w:name="heading 9" w:uiPriority="9" w:qFormat="1"/>
+    <w:lsdException w:name="toc 1" w:uiPriority="39"/>
+    <w:lsdException w:name="toc 2" w:uiPriority="39"/>
+    <w:lsdException w:name="toc 3" w:uiPriority="39"/>
+    <w:lsdException w:name="toc 4" w:uiPriority="39"/>
+    <w:lsdException w:name="toc 5" w:uiPriority="39"/>
+    <w:lsdException w:name="toc 6" w:uiPriority="39"/>
+    <w:lsdException w:name="toc 7" w:uiPriority="39"/>
+    <w:lsdException w:name="toc 8" w:uiPriority="39"/>
+    <w:lsdException w:name="toc 9" w:uiPriority="39"/>
+    <w:lsdException w:name="caption" w:uiPriority="35" w:qFormat="1"/>
+    <w:lsdException w:name="Title" w:semiHidden="0" w:uiPriority="10" w:unhideWhenUsed="0" w:qFormat="1"/>
+    <w:lsdException w:name="Default Paragraph Font" w:uiPriority="1"/>
+    <w:lsdException w:name="Subtitle" w:semiHidden="0" w:uiPriority="11" w:unhideWhenUsed="0" w:qFormat="1"/>
+    <w:lsdException w:name="Strong" w:semiHidden="0" w:uiPriority="22" w:unhideWhenUsed="0" w:qFormat="1"/>
+    <w:lsdException w:name="Emphasis" w:semiHidden="0" w:uiPriority="20" w:unhideWhenUsed="0" w:qFormat="1"/>
+    <w:lsdException w:name="Table Grid" w:semiHidden="0" w:uiPriority="59" w:unhideWhenUsed="0"/>
+    <w:lsdException w:name="Placeholder Text" w:unhideWhenUsed="0"/>
+    <w:lsdException w:name="No Spacing" w:semiHidden="0" w:uiPriority="1" w:unhideWhenUsed="0" w:qFormat="1"/>
+    <w:lsdException w:name="Light Shading" w:semiHidden="0" w:uiPriority="60" w:unhideWhenUsed="0"/>
+    <w:lsdException w:name="Light List" w:semiHidden="0" w:uiPriority="61" w:unhideWhenUsed="0"/>
+    <w:lsdException w:name="Light Grid" w:semiHidden="0" w:uiPriority="62" w:unhideWhenUsed="0"/>
+    <w:lsdException w:name="Medium Shading 1" w:semiHidden="0" w:uiPriority="63" w:unhideWhenUsed="0"/>
+    <w:lsdException w:name="Medium Shading 2" w:semiHidden="0" w:uiPriority="64" w:unhideWhenUsed="0"/>
+    <w:lsdException w:name="Medium List 1" w:semiHidden="0" w:uiPriority="65" w:unhideWhenUsed="0"/>
+    <w:lsdException w:name="Medium List 2" w:semiHidden="0" w:uiPriority="66" w:unhideWhenUsed="0"/>
+    <w:lsdException w:name="Medium Grid 1" w:semiHidden="0" w:uiPriority="67" w:unhideWhenUsed="0"/>
+    <w:lsdException w:name="Medium Grid 2" w:semiHidden="0" w:uiPriority="68" w:unhideWhenUsed="0"/>
+    <w:lsdException w:name="Medium Grid 3" w:semiHidden="0" w:uiPriority="69" w:unhideWhenUsed="0"/>
+    <w:lsdException w:name="Dark List" w:semiHidden="0" w:uiPriority="70" w:unhideWhenUsed="0"/>
+    <w:lsdException w:name="Colorful Shading" w:semiHidden="0" w:uiPriority="71" w:unhideWhenUsed="0"/>
+    <w:lsdException w:name="Colorful List" w:semiHidden="0" w:uiPriority="72" w:unhideWhenUsed="0"/>
+    <w:lsdException w:name="Colorful Grid" w:semiHidden="0" w:uiPriority="73" w:unhideWhenUsed="0"/>
+    <w:lsdException w:name="Light Shading Accent 1" w:semiHidden="0" w:uiPriority="60" w:unhideWhenUsed="0"/>
+    <w:lsdException w:name="Light List Accent 1" w:semiHidden="0" w:uiPriority="61" w:unhideWhenUsed="0"/>
+    <w:lsdException w:name="Light Grid Accent 1" w:semiHidden="0" w:uiPriority="62" w:unhideWhenUsed="0"/>
+    <w:lsdException w:name="Medium Shading 1 Accent 1" w:semiHidden="0" w:uiPriority="63" w:unhideWhenUsed="0"/>
+    <w:lsdException w:name="Medium Shading 2 Accent 1" w:semiHidden="0" w:uiPriority="64" w:unhideWhenUsed="0"/>
+    <w:lsdException w:name="Medium List 1 Accent 1" w:semiHidden="0" w:uiPriority="65" w:unhideWhenUsed="0"/>
+    <w:lsdException w:name="Revision" w:unhideWhenUsed="0"/>
+    <w:lsdException w:name="List Paragraph" w:semiHidden="0" w:uiPriority="34" w:unhideWhenUsed="0" w:qFormat="1"/>
+    <w:lsdException w:name="Quote" w:semiHidden="0" w:uiPriority="29" w:unhideWhenUsed="0" w:qFormat="1"/>
+    <w:lsdException w:name="Intense Quote" w:semiHidden="0" w:uiPriority="30" w:unhideWhenUsed="0" w:qFormat="1"/>
+    <w:lsdException w:name="Medium List 2 Accent 1" w:semiHidden="0" w:uiPriority="66" w:unhideWhenUsed="0"/>
+    <w:lsdException w:name="Medium Grid 1 Accent 1" w:semiHidden="0" w:uiPriority="67" w:unhideWhenUsed="0"/>
+    <w:lsdException w:name="Medium Grid 2 Accent 1" w:semiHidden="0" w:uiPriority="68" w:unhideWhenUsed="0"/>
+    <w:lsdException w:name="Medium Grid 3 Accent 1" w:semiHidden="0" w:uiPriority="69" w:unhideWhenUsed="0"/>
+    <w:lsdException w:name="Dark List Accent 1" w:semiHidden="0" w:uiPriority="70" w:unhideWhenUsed="0"/>
+    <w:lsdException w:name="Colorful Shading Accent 1" w:semiHidden="0" w:uiPriority="71" w:unhideWhenUsed="0"/>
+    <w:lsdException w:name="Colorful List Accent 1" w:semiHidden="0" w:uiPriority="72" w:unhideWhenUsed="0"/>
+    <w:lsdException w:name="Colorful Grid Accent 1" w:semiHidden="0" w:uiPriority="73" w:unhideWhenUsed="0"/>
+    <w:lsdException w:name="Light Shading Accent 2" w:semiHidden="0" w:uiPriority="60" w:unhideWhenUsed="0"/>
+    <w:lsdException w:name="Light List Accent 2" w:semiHidden="0" w:uiPriority="61" w:unhideWhenUsed="0"/>
+    <w:lsdException w:name="Light Grid Accent 2" w:semiHidden="0" w:uiPriority="62" w:unhideWhenUsed="0"/>
+    <w:lsdException w:name="Medium Shading 1 Accent 2" w:semiHidden="0" w:uiPriority="63" w:unhideWhenUsed="0"/>
+    <w:lsdException w:name="Medium Shading 2 Accent 2" w:semiHidden="0" w:uiPriority="64" w:unhideWhenUsed="0"/>
+    <w:lsdException w:name="Medium List 1 Accent 2" w:semiHidden="0" w:uiPriority="65" w:unhideWhenUsed="0"/>
+    <w:lsdException w:name="Medium List 2 Accent 2" w:semiHidden="0" w:uiPriority="66" w:unhideWhenUsed="0"/>
+    <w:lsdException w:name="Medium Grid 1 Accent 2" w:semiHidden="0" w:uiPriority="67" w:unhideWhenUsed="0"/>
+    <w:lsdException w:name="Medium Grid 2 Accent 2" w:semiHidden="0" w:uiPriority="68" w:unhideWhenUsed="0"/>
+    <w:lsdException w:name="Medium Grid 3 Accent 2" w:semiHidden="0" w:uiPriority="69" w:unhideWhenUsed="0"/>
+    <w:lsdException w:name="Dark List Accent 2" w:semiHidden="0" w:uiPriority="70" w:unhideWhenUsed="0"/>
+    <w:lsdException w:name="Colorful Shading Accent 2" w:semiHidden="0" w:uiPriority="71" w:unhideWhenUsed="0"/>
+    <w:lsdException w:name="Colorful List Accent 2" w:semiHidden="0" w:uiPriority="72" w:unhideWhenUsed="0"/>
+    <w:lsdException w:name="Colorful Grid Accent 2" w:semiHidden="0" w:uiPriority="73" w:unhideWhenUsed="0"/>
+    <w:lsdException w:name="Light Shading Accent 3" w:semiHidden="0" w:uiPriority="60" w:unhideWhenUsed="0"/>
+    <w:lsdException w:name="Light List Accent 3" w:semiHidden="0" w:uiPriority="61" w:unhideWhenUsed="0"/>
+    <w:lsdException w:name="Light Grid Accent 3" w:semiHidden="0" w:uiPriority="62" w:unhideWhenUsed="0"/>
+    <w:lsdException w:name="Medium Shading 1 Accent 3" w:semiHidden="0" w:uiPriority="63" w:unhideWhenUsed="0"/>
+    <w:lsdException w:name="Medium Shading 2 Accent 3" w:semiHidden="0" w:uiPriority="64" w:unhideWhenUsed="0"/>
+    <w:lsdException w:name="Medium List 1 Accent 3" w:semiHidden="0" w:uiPriority="65" w:unhideWhenUsed="0"/>
+    <w:lsdException w:name="Medium List 2 Accent 3" w:semiHidden="0" w:uiPriority="66" w:unhideWhenUsed="0"/>
+    <w:lsdException w:name="Medium Grid 1 Accent 3" w:semiHidden="0" w:uiPriority="67" w:unhideWhenUsed="0"/>
+    <w:lsdException w:name="Medium Grid 2 Accent 3" w:semiHidden="0" w:uiPriority="68" w:unhideWhenUsed="0"/>
+    <w:lsdException w:name="Medium Grid 3 Accent 3" w:semiHidden="0" w:uiPriority="69" w:unhideWhenUsed="0"/>
+    <w:lsdException w:name="Dark List Accent 3" w:semiHidden="0" w:uiPriority="70" w:unhideWhenUsed="0"/>
+    <w:lsdException w:name="Colorful Shading Accent 3" w:semiHidden="0" w:uiPriority="71" w:unhideWhenUsed="0"/>
+    <w:lsdException w:name="Colorful List Accent 3" w:semiHidden="0" w:uiPriority="72" w:unhideWhenUsed="0"/>
+    <w:lsdException w:name="Colorful Grid Accent 3" w:semiHidden="0" w:uiPriority="73" w:unhideWhenUsed="0"/>
+    <w:lsdException w:name="Light Shading Accent 4" w:semiHidden="0" w:uiPriority="60" w:unhideWhenUsed="0"/>
+    <w:lsdException w:name="Light List Accent 4" w:semiHidden="0" w:uiPriority="61" w:unhideWhenUsed="0"/>
+    <w:lsdException w:name="Light Grid Accent 4" w:semiHidden="0" w:uiPriority="62" w:unhideWhenUsed="0"/>
+    <w:lsdException w:name="Medium Shading 1 Accent 4" w:semiHidden="0" w:uiPriority="63" w:unhideWhenUsed="0"/>
+    <w:lsdException w:name="Medium Shading 2 Accent 4" w:semiHidden="0" w:uiPriority="64" w:unhideWhenUsed="0"/>
+    <w:lsdException w:name="Medium List 1 Accent 4" w:semiHidden="0" w:uiPriority="65" w:unhideWhenUsed="0"/>
+    <w:lsdException w:name="Medium List 2 Accent 4" w:semiHidden="0" w:uiPriority="66" w:unhideWhenUsed="0"/>
+    <w:lsdException w:name="Medium Grid 1 Accent 4" w:semiHidden="0" w:uiPriority="67" w:unhideWhenUsed="0"/>
+    <w:lsdException w:name="Medium Grid 2 Accent 4" w:semiHidden="0" w:uiPriority="68" w:unhideWhenUsed="0"/>
+    <w:lsdException w:name="Medium Grid 3 Accent 4" w:semiHidden="0" w:uiPriority="69" w:unhideWhenUsed="0"/>
+    <w:lsdException w:name="Dark List Accent 4" w:semiHidden="0" w:uiPriority="70" w:unhideWhenUsed="0"/>
+    <w:lsdException w:name="Colorful Shading Accent 4" w:semiHidden="0" w:uiPriority="71" w:unhideWhenUsed="0"/>
+    <w:lsdException w:name="Colorful List Accent 4" w:semiHidden="0" w:uiPriority="72" w:unhideWhenUsed="0"/>
+    <w:lsdException w:name="Colorful Grid Accent 4" w:semiHidden="0" w:uiPriority="73" w:unhideWhenUsed="0"/>
+    <w:lsdException w:name="Light Shading Accent 5" w:semiHidden="0" w:uiPriority="60" w:unhideWhenUsed="0"/>
+    <w:lsdException w:name="Light List Accent 5" w:semiHidden="0" w:uiPriority="61" w:unhideWhenUsed="0"/>
+    <w:lsdException w:name="Light Grid Accent 5" w:semiHidden="0" w:uiPriority="62" w:unhideWhenUsed="0"/>
+    <w:lsdException w:name="Medium Shading 1 Accent 5" w:semiHidden="0" w:uiPriority="63" w:unhideWhenUsed="0"/>
+    <w:lsdException w:name="Medium Shading 2 Accent 5" w:semiHidden="0" w:uiPriority="64" w:unhideWhenUsed="0"/>
+    <w:lsdException w:name="Medium List 1 Accent 5" w:semiHidden="0" w:uiPriority="65" w:unhideWhenUsed="0"/>
+    <w:lsdException w:name="Medium List 2 Accent 5" w:semiHidden="0" w:uiPriority="66" w:unhideWhenUsed="0"/>
+    <w:lsdException w:name="Medium Grid 1 Accent 5" w:semiHidden="0" w:uiPriority="67" w:unhideWhenUsed="0"/>
+    <w:lsdException w:name="Medium Grid 2 Accent 5" w:semiHidden="0" w:uiPriority="68" w:unhideWhenUsed="0"/>
+    <w:lsdException w:name="Medium Grid 3 Accent 5" w:semiHidden="0" w:uiPriority="69" w:unhideWhenUsed="0"/>
+    <w:lsdException w:name="Dark List Accent 5" w:semiHidden="0" w:uiPriority="70" w:unhideWhenUsed="0"/>
+    <w:lsdException w:name="Colorful Shading Accent 5" w:semiHidden="0" w:uiPriority="71" w:unhideWhenUsed="0"/>
+    <w:lsdException w:name="Colorful List Accent 5" w:semiHidden="0" w:uiPriority="72" w:unhideWhenUsed="0"/>
+    <w:lsdException w:name="Colorful Grid Accent 5" w:semiHidden="0" w:uiPriority="73" w:unhideWhenUsed="0"/>
+    <w:lsdException w:name="Light Shading Accent 6" w:semiHidden="0" w:uiPriority="60" w:unhideWhenUsed="0"/>
+    <w:lsdException w:name="Light List Accent 6" w:semiHidden="0" w:uiPriority="61" w:unhideWhenUsed="0"/>
+    <w:lsdException w:name="Light Grid Accent 6" w:semiHidden="0" w:uiPriority="62" w:unhideWhenUsed="0"/>
+    <w:lsdException w:name="Medium Shading 1 Accent 6" w:semiHidden="0" w:uiPriority="63" w:unhideWhenUsed="0"/>
+    <w:lsdException w:name="Medium Shading 2 Accent 6" w:semiHidden="0" w:uiPriority="64" w:unhideWhenUsed="0"/>
+    <w:lsdException w:name="Medium List 1 Accent 6" w:semiHidden="0" w:uiPriority="65" w:unhideWhenUsed="0"/>
+    <w:lsdException w:name="Medium List 2 Accent 6" w:semiHidden="0" w:uiPriority="66" w:unhideWhenUsed="0"/>
+    <w:lsdException w:name="Medium Grid 1 Accent 6" w:semiHidden="0" w:uiPriority="67" w:unhideWhenUsed="0"/>
+    <w:lsdException w:name="Medium Grid 2 Accent 6" w:semiHidden="0" w:uiPriority="68" w:unhideWhenUsed="0"/>
+    <w:lsdException w:name="Medium Grid 3 Accent 6" w:semiHidden="0" w:uiPriority="69" w:unhideWhenUsed="0"/>
+    <w:lsdException w:name="Dark List Accent 6" w:semiHidden="0" w:uiPriority="70" w:unhideWhenUsed="0"/>
+    <w:lsdException w:name="Colorful Shading Accent 6" w:semiHidden="0" w:uiPriority="71" w:unhideWhenUsed="0"/>
+    <w:lsdException w:name="Colorful List Accent 6" w:semiHidden="0" w:uiPriority="72" w:unhideWhenUsed="0"/>
+    <w:lsdException w:name="Colorful Grid Accent 6" w:semiHidden="0" w:uiPriority="73" w:unhideWhenUsed="0"/>
+    <w:lsdException w:name="Subtle Emphasis" w:semiHidden="0" w:uiPriority="19" w:unhideWhenUsed="0" w:qFormat="1"/>
+    <w:lsdException w:name="Intense Emphasis" w:semiHidden="0" w:uiPriority="21" w:unhideWhenUsed="0" w:qFormat="1"/>
+    <w:lsdException w:name="Subtle Reference" w:semiHidden="0" w:uiPriority="31" w:unhideWhenUsed="0" w:qFormat="1"/>
+    <w:lsdException w:name="Intense Reference" w:semiHidden="0" w:uiPriority="32" w:unhideWhenUsed="0" w:qFormat="1"/>
+    <w:lsdException w:name="Book Title" w:semiHidden="0" w:uiPriority="33" w:unhideWhenUsed="0" w:qFormat="1"/>
+    <w:lsdException w:name="Bibliography" w:uiPriority="37"/>
+    <w:lsdException w:name="TOC Heading" w:uiPriority="39" w:qFormat="1"/>
+  </w:latentStyles>
+  <w:style w:type="paragraph" w:default="1" w:styleId="Normal">
+    <w:name w:val="Normal"/>
+    <w:qFormat/>
+  </w:style>
+  <w:style w:type="character" w:default="1" w:styleId="DefaultParagraphFont">
+    <w:name w:val="Default Paragraph Font"/>
+    <w:uiPriority w:val="1"/>
+    <w:semiHidden/>
+    <w:unhideWhenUsed/>
+  </w:style>
+  <w:style w:type="table" w:default="1" w:styleId="TableNormal">
+    <w:name w:val="Normal Table"/>
+    <w:uiPriority w:val="99"/>
+    <w:semiHidden/>
+    <w:unhideWhenUsed/>
+    <w:tblPr>
+      <w:tblInd w:w="0" w:type="dxa"/>
+      <w:tblCellMar>
+        <w:top w:w="0" w:type="dxa"/>
+        <w:left w:w="108" w:type="dxa"/>
+        <w:bottom w:w="0" w:type="dxa"/>
+        <w:right w:w="108" w:type="dxa"/>
+      </w:tblCellMar>
+    </w:tblPr>
+  </w:style>
+  <w:style w:type="numbering" w:default="1" w:styleId="NoList">
+    <w:name w:val="No List"/>
+    <w:uiPriority w:val="99"/>
+    <w:semiHidden/>
+    <w:unhideWhenUsed/>
+  </w:style>
+  <w:style w:type="character" w:styleId="Hyperlink">
+    <w:name w:val="Hyperlink"/>
+    <w:basedOn w:val="DefaultParagraphFont"/>
+    <w:uiPriority w:val="99"/>
+    <w:unhideWhenUsed/>
+    <w:rsid w:val="0079007E"/>
+    <w:rPr>
+      <w:color w:val="0000FF" w:themeColor="hyperlink"/>
+      <w:u w:val="single"/>
+    </w:rPr>
+  </w:style>
+  <w:style w:type="paragraph" w:styleId="PlainText">
+    <w:name w:val="Plain Text"/>
+    <w:basedOn w:val="Normal"/>
+    <w:link w:val="PlainTextChar"/>
+    <w:uiPriority w:val="99"/>
+    <w:semiHidden/>
+    <w:unhideWhenUsed/>
+    <w:rsid w:val="0079007E"/>
+    <w:pPr>
+      <w:spacing w:after="0" w:line="240" w:lineRule="auto"/>
+    </w:pPr>
+    <w:rPr>
+      <w:rFonts w:ascii="Calibri" w:hAnsi="Calibri"/>
+      <w:szCs w:val="21"/>
+    </w:rPr>
+  </w:style>
+  <w:style w:type="character" w:customStyle="1" w:styleId="PlainTextChar">
+    <w:name w:val="Plain Text Char"/>
+    <w:basedOn w:val="DefaultParagraphFont"/>
+    <w:link w:val="PlainText"/>
+    <w:uiPriority w:val="99"/>
+    <w:semiHidden/>
+    <w:rsid w:val="0079007E"/>
+    <w:rPr>
+      <w:rFonts w:ascii="Calibri" w:hAnsi="Calibri"/>
+      <w:szCs w:val="21"/>
+    </w:rPr>
+  </w:style>
+  <w:style w:type="paragraph" w:styleId="NoSpacing">
+    <w:name w:val="No Spacing"/>
+    <w:uiPriority w:val="1"/>
+    <w:qFormat/>
+    <w:rsid w:val="0079007E"/>
+    <w:pPr>
+      <w:spacing w:after="0" w:line="240" w:lineRule="auto"/>
+    </w:pPr>
+  </w:style>
+  <w:style w:type="table" w:styleId="TableGrid">
+    <w:name w:val="Table Grid"/>
+    <w:basedOn w:val="TableNormal"/>
+    <w:uiPriority w:val="59"/>
+    <w:rsid w:val="00234B1A"/>
+    <w:pPr>
+      <w:spacing w:after="0" w:line="240" w:lineRule="auto"/>
+    </w:pPr>
+    <w:tblPr>
+      <w:tblBorders>
+        <w:top w:val="single" w:sz="4" w:space="0" w:color="auto"/>
+        <w:left w:val="single" w:sz="4" w:space="0" w:color="auto"/>
+        <w:bottom w:val="single" w:sz="4" w:space="0" w:color="auto"/>
+        <w:right w:val="single" w:sz="4" w:space="0" w:color="auto"/>
+        <w:insideH w:val="single" w:sz="4" w:space="0" w:color="auto"/>
+        <w:insideV w:val="single" w:sz="4" w:space="0" w:color="auto"/>
+      </w:tblBorders>
+    </w:tblPr>
+  </w:style>
+  <w:style w:type="paragraph" w:customStyle="1" w:styleId="ResumeAlignRight">
+    <w:name w:val="Resume Align Right"/>
+    <w:basedOn w:val="Normal"/>
+    <w:rsid w:val="00E50D89"/>
+    <w:pPr>
+      <w:spacing w:after="0" w:line="240" w:lineRule="auto"/>
+    </w:pPr>
+    <w:rPr>
+      <w:rFonts w:ascii="Times New Roman" w:hAnsi="Times New Roman" w:cs="Times New Roman"/>
+      <w:sz w:val="24"/>
+      <w:szCs w:val="24"/>
+      <w:lang w:eastAsia="zh-CN"/>
+    </w:rPr>
+  </w:style>
+  <w:style w:type="paragraph" w:styleId="BalloonText">
+    <w:name w:val="Balloon Text"/>
+    <w:basedOn w:val="Normal"/>
+    <w:link w:val="BalloonTextChar"/>
+    <w:uiPriority w:val="99"/>
+    <w:semiHidden/>
+    <w:unhideWhenUsed/>
+    <w:rsid w:val="00552E2C"/>
+    <w:pPr>
+      <w:spacing w:after="0" w:line="240" w:lineRule="auto"/>
+    </w:pPr>
+    <w:rPr>
+      <w:rFonts w:ascii="Segoe UI" w:hAnsi="Segoe UI" w:cs="Segoe UI"/>
+      <w:sz w:val="18"/>
+      <w:szCs w:val="18"/>
+    </w:rPr>
+  </w:style>
+  <w:style w:type="character" w:customStyle="1" w:styleId="BalloonTextChar">
+    <w:name w:val="Balloon Text Char"/>
+    <w:basedOn w:val="DefaultParagraphFont"/>
+    <w:link w:val="BalloonText"/>
+    <w:uiPriority w:val="99"/>
+    <w:semiHidden/>
+    <w:rsid w:val="00552E2C"/>
+    <w:rPr>
+      <w:rFonts w:ascii="Segoe UI" w:hAnsi="Segoe UI" w:cs="Segoe UI"/>
+      <w:sz w:val="18"/>
+      <w:szCs w:val="18"/>
     </w:rPr>
   </w:style>
 </w:styles>
@@ -4977,4 +4986,16 @@
   <a:objectDefaults/>
   <a:extraClrSchemeLst/>
 </a:theme>
+</file>
+
+<file path=customXml/item1.xml><?xml version="1.0" encoding="utf-8"?>
+<b:Sources xmlns:b="http://schemas.openxmlformats.org/officeDocument/2006/bibliography" xmlns="http://schemas.openxmlformats.org/officeDocument/2006/bibliography" SelectedStyle="\APA.XSL" StyleName="APA"/>
+</file>
+
+<file path=customXml/itemProps1.xml><?xml version="1.0" encoding="utf-8"?>
+<ds:datastoreItem xmlns:ds="http://schemas.openxmlformats.org/officeDocument/2006/customXml" ds:itemID="{C3360325-1171-4B5E-B1F2-545AA2A9A561}">
+  <ds:schemaRefs>
+    <ds:schemaRef ds:uri="http://schemas.openxmlformats.org/officeDocument/2006/bibliography"/>
+  </ds:schemaRefs>
+</ds:datastoreItem>
 </file>
</xml_diff>